<commit_message>
Copia datos ord. iterativos
</commit_message>
<xml_diff>
--- a/Docs/Observaciones-Lab 5.docx
+++ b/Docs/Observaciones-Lab 5.docx
@@ -33,24 +33,22 @@
           <w:noProof w:val="0"/>
           <w:lang w:val="es-419"/>
         </w:rPr>
-        <w:t xml:space="preserve">Estudiante </w:t>
+        <w:t>Valentina Calderón</w:t>
       </w:r>
       <w:r>
         <w:rPr>
           <w:noProof w:val="0"/>
           <w:lang w:val="es-419"/>
         </w:rPr>
-        <w:t xml:space="preserve">1 Cod </w:t>
+        <w:t xml:space="preserve"> Cod </w:t>
       </w:r>
-      <w:proofErr w:type="spellStart"/>
       <w:r>
         <w:rPr>
           <w:noProof w:val="0"/>
           <w:lang w:val="es-419"/>
         </w:rPr>
-        <w:t>XXXX</w:t>
+        <w:t>202020771</w:t>
       </w:r>
-      <w:proofErr w:type="spellEnd"/>
     </w:p>
     <w:p>
       <w:pPr>
@@ -66,24 +64,22 @@
           <w:noProof w:val="0"/>
           <w:lang w:val="es-419"/>
         </w:rPr>
-        <w:t xml:space="preserve">Estudiante </w:t>
+        <w:t>Maria Castro</w:t>
       </w:r>
       <w:r>
         <w:rPr>
           <w:noProof w:val="0"/>
           <w:lang w:val="es-419"/>
         </w:rPr>
-        <w:t xml:space="preserve">2 Cod </w:t>
+        <w:t xml:space="preserve"> Cod </w:t>
       </w:r>
-      <w:proofErr w:type="spellStart"/>
       <w:r>
         <w:rPr>
           <w:noProof w:val="0"/>
           <w:lang w:val="es-419"/>
         </w:rPr>
-        <w:t>XXXX</w:t>
+        <w:t>202020850</w:t>
       </w:r>
-      <w:proofErr w:type="spellEnd"/>
     </w:p>
     <w:p>
       <w:pPr>
@@ -227,9 +223,21 @@
               <w:rPr>
                 <w:rFonts w:ascii="Dax-Regular" w:hAnsi="Dax-Regular"/>
                 <w:noProof w:val="0"/>
+                <w:sz w:val="20"/>
+                <w:szCs w:val="21"/>
                 <w:lang w:val="es-419"/>
               </w:rPr>
             </w:pPr>
+            <w:r>
+              <w:rPr>
+                <w:rFonts w:ascii="Dax-Regular" w:hAnsi="Dax-Regular"/>
+                <w:noProof w:val="0"/>
+                <w:sz w:val="20"/>
+                <w:szCs w:val="21"/>
+                <w:lang w:val="es-419"/>
+              </w:rPr>
+              <w:t>Procesador 1,4 GHz Intel Core i5 de dos núcleos</w:t>
+            </w:r>
           </w:p>
         </w:tc>
         <w:tc>
@@ -243,9 +251,19 @@
               <w:rPr>
                 <w:rFonts w:ascii="Dax-Regular" w:hAnsi="Dax-Regular"/>
                 <w:noProof w:val="0"/>
-                <w:lang w:val="es-419"/>
-              </w:rPr>
-            </w:pPr>
+                <w:sz w:val="20"/>
+                <w:szCs w:val="21"/>
+              </w:rPr>
+            </w:pPr>
+            <w:r>
+              <w:rPr>
+                <w:rFonts w:ascii="Dax-Regular" w:hAnsi="Dax-Regular"/>
+                <w:noProof w:val="0"/>
+                <w:sz w:val="20"/>
+                <w:szCs w:val="21"/>
+              </w:rPr>
+              <w:t>2.3 GHz Dual-Core Intel Core i5</w:t>
+            </w:r>
           </w:p>
         </w:tc>
       </w:tr>
@@ -288,9 +306,21 @@
               <w:rPr>
                 <w:rFonts w:ascii="Dax-Regular" w:hAnsi="Dax-Regular"/>
                 <w:noProof w:val="0"/>
+                <w:sz w:val="20"/>
+                <w:szCs w:val="21"/>
                 <w:lang w:val="es-419"/>
               </w:rPr>
             </w:pPr>
+            <w:r>
+              <w:rPr>
+                <w:rFonts w:ascii="Dax-Regular" w:hAnsi="Dax-Regular"/>
+                <w:noProof w:val="0"/>
+                <w:sz w:val="20"/>
+                <w:szCs w:val="21"/>
+                <w:lang w:val="es-419"/>
+              </w:rPr>
+              <w:t>Memoria 4 GB 1600 MHz DDR3</w:t>
+            </w:r>
           </w:p>
         </w:tc>
         <w:tc>
@@ -304,9 +334,21 @@
               <w:rPr>
                 <w:rFonts w:ascii="Dax-Regular" w:hAnsi="Dax-Regular"/>
                 <w:noProof w:val="0"/>
+                <w:sz w:val="20"/>
+                <w:szCs w:val="21"/>
                 <w:lang w:val="es-419"/>
               </w:rPr>
             </w:pPr>
+            <w:r>
+              <w:rPr>
+                <w:rFonts w:ascii="Dax-Regular" w:hAnsi="Dax-Regular"/>
+                <w:noProof w:val="0"/>
+                <w:sz w:val="20"/>
+                <w:szCs w:val="21"/>
+                <w:lang w:val="es-419"/>
+              </w:rPr>
+              <w:t>8 GB 2133 MHz LPDDR3</w:t>
+            </w:r>
           </w:p>
         </w:tc>
       </w:tr>
@@ -350,9 +392,21 @@
               <w:rPr>
                 <w:rFonts w:ascii="Dax-Regular" w:hAnsi="Dax-Regular"/>
                 <w:noProof w:val="0"/>
+                <w:sz w:val="20"/>
+                <w:szCs w:val="21"/>
                 <w:lang w:val="es-419"/>
               </w:rPr>
             </w:pPr>
+            <w:r>
+              <w:rPr>
+                <w:rFonts w:ascii="Dax-Regular" w:hAnsi="Dax-Regular"/>
+                <w:noProof w:val="0"/>
+                <w:sz w:val="20"/>
+                <w:szCs w:val="21"/>
+                <w:lang w:val="es-419"/>
+              </w:rPr>
+              <w:t>macOS Big Sur 11.1</w:t>
+            </w:r>
           </w:p>
         </w:tc>
         <w:tc>
@@ -367,9 +421,21 @@
               <w:rPr>
                 <w:rFonts w:ascii="Dax-Regular" w:hAnsi="Dax-Regular"/>
                 <w:noProof w:val="0"/>
+                <w:sz w:val="20"/>
+                <w:szCs w:val="21"/>
                 <w:lang w:val="es-419"/>
               </w:rPr>
             </w:pPr>
+            <w:r>
+              <w:rPr>
+                <w:rFonts w:ascii="Dax-Regular" w:hAnsi="Dax-Regular"/>
+                <w:noProof w:val="0"/>
+                <w:sz w:val="20"/>
+                <w:szCs w:val="21"/>
+                <w:lang w:val="es-419"/>
+              </w:rPr>
+              <w:t>macOS Big Sur 11.2.1</w:t>
+            </w:r>
           </w:p>
         </w:tc>
       </w:tr>
@@ -473,12 +539,12 @@
         <w:tblLook w:val="04A0" w:firstRow="1" w:lastRow="0" w:firstColumn="1" w:lastColumn="0" w:noHBand="0" w:noVBand="1"/>
       </w:tblPr>
       <w:tblGrid>
-        <w:gridCol w:w="2530"/>
-        <w:gridCol w:w="1537"/>
-        <w:gridCol w:w="1566"/>
-        <w:gridCol w:w="1175"/>
-        <w:gridCol w:w="1230"/>
-        <w:gridCol w:w="1322"/>
+        <w:gridCol w:w="2421"/>
+        <w:gridCol w:w="1554"/>
+        <w:gridCol w:w="1618"/>
+        <w:gridCol w:w="1305"/>
+        <w:gridCol w:w="1193"/>
+        <w:gridCol w:w="1269"/>
       </w:tblGrid>
       <w:tr>
         <w:trPr>
@@ -530,31 +596,7 @@
                 <w:color w:val="000000"/>
                 <w:lang w:val="es-419"/>
               </w:rPr>
-              <w:t>amaño de la muestra (</w:t>
-            </w:r>
-            <w:proofErr w:type="spellStart"/>
-            <w:r>
-              <w:rPr>
-                <w:rFonts w:ascii="Calibri" w:eastAsia="Times New Roman" w:hAnsi="Calibri" w:cs="Calibri"/>
-                <w:b/>
-                <w:bCs/>
-                <w:noProof w:val="0"/>
-                <w:color w:val="000000"/>
-                <w:lang w:val="es-419"/>
-              </w:rPr>
-              <w:t>ARRAYLIST</w:t>
-            </w:r>
-            <w:proofErr w:type="spellEnd"/>
-            <w:r>
-              <w:rPr>
-                <w:rFonts w:ascii="Calibri" w:eastAsia="Times New Roman" w:hAnsi="Calibri" w:cs="Calibri"/>
-                <w:b/>
-                <w:bCs/>
-                <w:noProof w:val="0"/>
-                <w:color w:val="000000"/>
-                <w:lang w:val="es-419"/>
-              </w:rPr>
-              <w:t>)</w:t>
+              <w:t>amaño de la muestra (ARRAYLIST)</w:t>
             </w:r>
           </w:p>
         </w:tc>
@@ -803,6 +845,13 @@
                 <w:color w:val="000000"/>
               </w:rPr>
             </w:pPr>
+            <w:r>
+              <w:rPr>
+                <w:rFonts w:ascii="Dax-Regular" w:hAnsi="Dax-Regular" w:cs="Calibri"/>
+                <w:color w:val="000000"/>
+              </w:rPr>
+              <w:t>920.02</w:t>
+            </w:r>
           </w:p>
         </w:tc>
         <w:tc>
@@ -827,6 +876,13 @@
                 <w:color w:val="000000"/>
               </w:rPr>
             </w:pPr>
+            <w:r>
+              <w:rPr>
+                <w:rFonts w:ascii="Dax-Regular" w:hAnsi="Dax-Regular" w:cs="Calibri"/>
+                <w:color w:val="000000"/>
+              </w:rPr>
+              <w:t>946.14</w:t>
+            </w:r>
           </w:p>
         </w:tc>
         <w:tc>
@@ -851,6 +907,13 @@
                 <w:color w:val="000000"/>
               </w:rPr>
             </w:pPr>
+            <w:r>
+              <w:rPr>
+                <w:rFonts w:ascii="Dax-Regular" w:hAnsi="Dax-Regular" w:cs="Calibri"/>
+                <w:color w:val="000000"/>
+              </w:rPr>
+              <w:t>51.15</w:t>
+            </w:r>
           </w:p>
         </w:tc>
         <w:tc>
@@ -961,54 +1024,75 @@
                 <w:color w:val="000000"/>
               </w:rPr>
             </w:pPr>
-          </w:p>
-        </w:tc>
-        <w:tc>
-          <w:tcPr>
-            <w:tcW w:w="0" w:type="auto"/>
-            <w:tcBorders>
-              <w:top w:val="nil"/>
-              <w:left w:val="nil"/>
-              <w:bottom w:val="nil"/>
-              <w:right w:val="nil"/>
-            </w:tcBorders>
-            <w:shd w:val="clear" w:color="auto" w:fill="auto"/>
-            <w:vAlign w:val="center"/>
-          </w:tcPr>
-          <w:p>
-            <w:pPr>
-              <w:spacing w:after="0" w:line="240" w:lineRule="auto"/>
-              <w:jc w:val="center"/>
-              <w:rPr>
-                <w:rFonts w:ascii="Dax-Regular" w:eastAsia="Times New Roman" w:hAnsi="Dax-Regular" w:cs="Calibri"/>
-                <w:noProof w:val="0"/>
-                <w:color w:val="000000"/>
-              </w:rPr>
-            </w:pPr>
-          </w:p>
-        </w:tc>
-        <w:tc>
-          <w:tcPr>
-            <w:tcW w:w="0" w:type="auto"/>
-            <w:tcBorders>
-              <w:top w:val="nil"/>
-              <w:left w:val="nil"/>
-              <w:bottom w:val="nil"/>
-              <w:right w:val="nil"/>
-            </w:tcBorders>
-            <w:shd w:val="clear" w:color="auto" w:fill="auto"/>
-            <w:vAlign w:val="center"/>
-          </w:tcPr>
-          <w:p>
-            <w:pPr>
-              <w:spacing w:after="0" w:line="240" w:lineRule="auto"/>
-              <w:jc w:val="center"/>
-              <w:rPr>
-                <w:rFonts w:ascii="Dax-Regular" w:eastAsia="Times New Roman" w:hAnsi="Dax-Regular" w:cs="Calibri"/>
-                <w:noProof w:val="0"/>
-                <w:color w:val="000000"/>
-              </w:rPr>
-            </w:pPr>
+            <w:r>
+              <w:rPr>
+                <w:rFonts w:ascii="Dax-Regular" w:hAnsi="Dax-Regular" w:cs="Calibri"/>
+                <w:color w:val="000000"/>
+              </w:rPr>
+              <w:t>3927.01</w:t>
+            </w:r>
+          </w:p>
+        </w:tc>
+        <w:tc>
+          <w:tcPr>
+            <w:tcW w:w="0" w:type="auto"/>
+            <w:tcBorders>
+              <w:top w:val="nil"/>
+              <w:left w:val="nil"/>
+              <w:bottom w:val="nil"/>
+              <w:right w:val="nil"/>
+            </w:tcBorders>
+            <w:shd w:val="clear" w:color="auto" w:fill="auto"/>
+            <w:vAlign w:val="center"/>
+          </w:tcPr>
+          <w:p>
+            <w:pPr>
+              <w:spacing w:after="0" w:line="240" w:lineRule="auto"/>
+              <w:jc w:val="center"/>
+              <w:rPr>
+                <w:rFonts w:ascii="Dax-Regular" w:eastAsia="Times New Roman" w:hAnsi="Dax-Regular" w:cs="Calibri"/>
+                <w:noProof w:val="0"/>
+                <w:color w:val="000000"/>
+              </w:rPr>
+            </w:pPr>
+            <w:r>
+              <w:rPr>
+                <w:rFonts w:ascii="Dax-Regular" w:hAnsi="Dax-Regular" w:cs="Calibri"/>
+                <w:color w:val="000000"/>
+              </w:rPr>
+              <w:t>4079.46</w:t>
+            </w:r>
+          </w:p>
+        </w:tc>
+        <w:tc>
+          <w:tcPr>
+            <w:tcW w:w="0" w:type="auto"/>
+            <w:tcBorders>
+              <w:top w:val="nil"/>
+              <w:left w:val="nil"/>
+              <w:bottom w:val="nil"/>
+              <w:right w:val="nil"/>
+            </w:tcBorders>
+            <w:shd w:val="clear" w:color="auto" w:fill="auto"/>
+            <w:vAlign w:val="center"/>
+          </w:tcPr>
+          <w:p>
+            <w:pPr>
+              <w:spacing w:after="0" w:line="240" w:lineRule="auto"/>
+              <w:jc w:val="center"/>
+              <w:rPr>
+                <w:rFonts w:ascii="Dax-Regular" w:eastAsia="Times New Roman" w:hAnsi="Dax-Regular" w:cs="Calibri"/>
+                <w:noProof w:val="0"/>
+                <w:color w:val="000000"/>
+              </w:rPr>
+            </w:pPr>
+            <w:r>
+              <w:rPr>
+                <w:rFonts w:ascii="Dax-Regular" w:hAnsi="Dax-Regular" w:cs="Calibri"/>
+                <w:color w:val="000000"/>
+              </w:rPr>
+              <w:t>121.80</w:t>
+            </w:r>
           </w:p>
         </w:tc>
         <w:tc>
@@ -1119,6 +1203,13 @@
                 <w:color w:val="000000"/>
               </w:rPr>
             </w:pPr>
+            <w:r>
+              <w:rPr>
+                <w:rFonts w:ascii="Dax-Regular" w:hAnsi="Dax-Regular" w:cs="Calibri"/>
+                <w:color w:val="000000"/>
+              </w:rPr>
+              <w:t>15427.89</w:t>
+            </w:r>
           </w:p>
         </w:tc>
         <w:tc>
@@ -1143,6 +1234,13 @@
                 <w:color w:val="000000"/>
               </w:rPr>
             </w:pPr>
+            <w:r>
+              <w:rPr>
+                <w:rFonts w:ascii="Dax-Regular" w:hAnsi="Dax-Regular" w:cs="Calibri"/>
+                <w:color w:val="000000"/>
+              </w:rPr>
+              <w:t>17247.38</w:t>
+            </w:r>
           </w:p>
         </w:tc>
         <w:tc>
@@ -1167,6 +1265,13 @@
                 <w:color w:val="000000"/>
               </w:rPr>
             </w:pPr>
+            <w:r>
+              <w:rPr>
+                <w:rFonts w:ascii="Dax-Regular" w:hAnsi="Dax-Regular" w:cs="Calibri"/>
+                <w:color w:val="000000"/>
+              </w:rPr>
+              <w:t>275.58</w:t>
+            </w:r>
           </w:p>
         </w:tc>
         <w:tc>
@@ -1277,54 +1382,75 @@
                 <w:color w:val="000000"/>
               </w:rPr>
             </w:pPr>
-          </w:p>
-        </w:tc>
-        <w:tc>
-          <w:tcPr>
-            <w:tcW w:w="0" w:type="auto"/>
-            <w:tcBorders>
-              <w:top w:val="nil"/>
-              <w:left w:val="nil"/>
-              <w:bottom w:val="nil"/>
-              <w:right w:val="nil"/>
-            </w:tcBorders>
-            <w:shd w:val="clear" w:color="auto" w:fill="auto"/>
-            <w:vAlign w:val="center"/>
-          </w:tcPr>
-          <w:p>
-            <w:pPr>
-              <w:spacing w:after="0" w:line="240" w:lineRule="auto"/>
-              <w:jc w:val="center"/>
-              <w:rPr>
-                <w:rFonts w:ascii="Dax-Regular" w:eastAsia="Times New Roman" w:hAnsi="Dax-Regular" w:cs="Calibri"/>
-                <w:noProof w:val="0"/>
-                <w:color w:val="000000"/>
-              </w:rPr>
-            </w:pPr>
-          </w:p>
-        </w:tc>
-        <w:tc>
-          <w:tcPr>
-            <w:tcW w:w="0" w:type="auto"/>
-            <w:tcBorders>
-              <w:top w:val="nil"/>
-              <w:left w:val="nil"/>
-              <w:bottom w:val="nil"/>
-              <w:right w:val="nil"/>
-            </w:tcBorders>
-            <w:shd w:val="clear" w:color="auto" w:fill="auto"/>
-            <w:vAlign w:val="center"/>
-          </w:tcPr>
-          <w:p>
-            <w:pPr>
-              <w:spacing w:after="0" w:line="240" w:lineRule="auto"/>
-              <w:jc w:val="center"/>
-              <w:rPr>
-                <w:rFonts w:ascii="Dax-Regular" w:eastAsia="Times New Roman" w:hAnsi="Dax-Regular" w:cs="Calibri"/>
-                <w:noProof w:val="0"/>
-                <w:color w:val="000000"/>
-              </w:rPr>
-            </w:pPr>
+            <w:r>
+              <w:rPr>
+                <w:rFonts w:ascii="Dax-Regular" w:hAnsi="Dax-Regular" w:cs="Calibri"/>
+                <w:color w:val="000000"/>
+              </w:rPr>
+              <w:t>68396.08</w:t>
+            </w:r>
+          </w:p>
+        </w:tc>
+        <w:tc>
+          <w:tcPr>
+            <w:tcW w:w="0" w:type="auto"/>
+            <w:tcBorders>
+              <w:top w:val="nil"/>
+              <w:left w:val="nil"/>
+              <w:bottom w:val="nil"/>
+              <w:right w:val="nil"/>
+            </w:tcBorders>
+            <w:shd w:val="clear" w:color="auto" w:fill="auto"/>
+            <w:vAlign w:val="center"/>
+          </w:tcPr>
+          <w:p>
+            <w:pPr>
+              <w:spacing w:after="0" w:line="240" w:lineRule="auto"/>
+              <w:jc w:val="center"/>
+              <w:rPr>
+                <w:rFonts w:ascii="Dax-Regular" w:eastAsia="Times New Roman" w:hAnsi="Dax-Regular" w:cs="Calibri"/>
+                <w:noProof w:val="0"/>
+                <w:color w:val="000000"/>
+              </w:rPr>
+            </w:pPr>
+            <w:r>
+              <w:rPr>
+                <w:rFonts w:ascii="Dax-Regular" w:hAnsi="Dax-Regular" w:cs="Calibri"/>
+                <w:color w:val="000000"/>
+              </w:rPr>
+              <w:t>66343.13</w:t>
+            </w:r>
+          </w:p>
+        </w:tc>
+        <w:tc>
+          <w:tcPr>
+            <w:tcW w:w="0" w:type="auto"/>
+            <w:tcBorders>
+              <w:top w:val="nil"/>
+              <w:left w:val="nil"/>
+              <w:bottom w:val="nil"/>
+              <w:right w:val="nil"/>
+            </w:tcBorders>
+            <w:shd w:val="clear" w:color="auto" w:fill="auto"/>
+            <w:vAlign w:val="center"/>
+          </w:tcPr>
+          <w:p>
+            <w:pPr>
+              <w:spacing w:after="0" w:line="240" w:lineRule="auto"/>
+              <w:jc w:val="center"/>
+              <w:rPr>
+                <w:rFonts w:ascii="Dax-Regular" w:eastAsia="Times New Roman" w:hAnsi="Dax-Regular" w:cs="Calibri"/>
+                <w:noProof w:val="0"/>
+                <w:color w:val="000000"/>
+              </w:rPr>
+            </w:pPr>
+            <w:r>
+              <w:rPr>
+                <w:rFonts w:ascii="Dax-Regular" w:hAnsi="Dax-Regular" w:cs="Calibri"/>
+                <w:color w:val="000000"/>
+              </w:rPr>
+              <w:t>656.94</w:t>
+            </w:r>
           </w:p>
         </w:tc>
         <w:tc>
@@ -1435,6 +1561,13 @@
                 <w:color w:val="000000"/>
               </w:rPr>
             </w:pPr>
+            <w:r>
+              <w:rPr>
+                <w:rFonts w:ascii="Dax-Regular" w:hAnsi="Dax-Regular" w:cs="Calibri"/>
+                <w:color w:val="000000"/>
+              </w:rPr>
+              <w:t>258369.98</w:t>
+            </w:r>
           </w:p>
         </w:tc>
         <w:tc>
@@ -1459,6 +1592,13 @@
                 <w:color w:val="000000"/>
               </w:rPr>
             </w:pPr>
+            <w:r>
+              <w:rPr>
+                <w:rFonts w:ascii="Dax-Regular" w:hAnsi="Dax-Regular" w:cs="Calibri"/>
+                <w:color w:val="000000"/>
+              </w:rPr>
+              <w:t>287726.42</w:t>
+            </w:r>
           </w:p>
         </w:tc>
         <w:tc>
@@ -1483,6 +1623,13 @@
                 <w:color w:val="000000"/>
               </w:rPr>
             </w:pPr>
+            <w:r>
+              <w:rPr>
+                <w:rFonts w:ascii="Dax-Regular" w:hAnsi="Dax-Regular" w:cs="Calibri"/>
+                <w:color w:val="000000"/>
+              </w:rPr>
+              <w:t>1684.76</w:t>
+            </w:r>
           </w:p>
         </w:tc>
         <w:tc>
@@ -1617,30 +1764,44 @@
                 <w:color w:val="000000"/>
               </w:rPr>
             </w:pPr>
-          </w:p>
-        </w:tc>
-        <w:tc>
-          <w:tcPr>
-            <w:tcW w:w="0" w:type="auto"/>
-            <w:tcBorders>
-              <w:top w:val="nil"/>
-              <w:left w:val="nil"/>
-              <w:bottom w:val="nil"/>
-              <w:right w:val="nil"/>
-            </w:tcBorders>
-            <w:shd w:val="clear" w:color="auto" w:fill="auto"/>
-            <w:vAlign w:val="center"/>
-          </w:tcPr>
-          <w:p>
-            <w:pPr>
-              <w:spacing w:after="0" w:line="240" w:lineRule="auto"/>
-              <w:jc w:val="center"/>
-              <w:rPr>
-                <w:rFonts w:ascii="Dax-Regular" w:eastAsia="Times New Roman" w:hAnsi="Dax-Regular" w:cs="Calibri"/>
-                <w:noProof w:val="0"/>
-                <w:color w:val="000000"/>
-              </w:rPr>
-            </w:pPr>
+            <w:r>
+              <w:rPr>
+                <w:rFonts w:ascii="Dax-Regular" w:hAnsi="Dax-Regular" w:cs="Calibri"/>
+                <w:color w:val="000000"/>
+              </w:rPr>
+              <w:t>1288559.08</w:t>
+            </w:r>
+          </w:p>
+        </w:tc>
+        <w:tc>
+          <w:tcPr>
+            <w:tcW w:w="0" w:type="auto"/>
+            <w:tcBorders>
+              <w:top w:val="nil"/>
+              <w:left w:val="nil"/>
+              <w:bottom w:val="nil"/>
+              <w:right w:val="nil"/>
+            </w:tcBorders>
+            <w:shd w:val="clear" w:color="auto" w:fill="auto"/>
+            <w:vAlign w:val="center"/>
+          </w:tcPr>
+          <w:p>
+            <w:pPr>
+              <w:spacing w:after="0" w:line="240" w:lineRule="auto"/>
+              <w:jc w:val="center"/>
+              <w:rPr>
+                <w:rFonts w:ascii="Dax-Regular" w:eastAsia="Times New Roman" w:hAnsi="Dax-Regular" w:cs="Calibri"/>
+                <w:noProof w:val="0"/>
+                <w:color w:val="000000"/>
+              </w:rPr>
+            </w:pPr>
+            <w:r>
+              <w:rPr>
+                <w:rFonts w:ascii="Dax-Regular" w:hAnsi="Dax-Regular" w:cs="Calibri"/>
+                <w:color w:val="000000"/>
+              </w:rPr>
+              <w:t>4408.53</w:t>
+            </w:r>
           </w:p>
         </w:tc>
         <w:tc>
@@ -1775,6 +1936,13 @@
                 <w:color w:val="000000"/>
               </w:rPr>
             </w:pPr>
+            <w:r>
+              <w:rPr>
+                <w:rFonts w:ascii="Dax-Regular" w:hAnsi="Dax-Regular" w:cs="Calibri"/>
+                <w:color w:val="000000"/>
+              </w:rPr>
+              <w:t>4616267.51</w:t>
+            </w:r>
           </w:p>
         </w:tc>
         <w:tc>
@@ -1799,6 +1967,13 @@
                 <w:color w:val="000000"/>
               </w:rPr>
             </w:pPr>
+            <w:r>
+              <w:rPr>
+                <w:rFonts w:ascii="Dax-Regular" w:hAnsi="Dax-Regular" w:cs="Calibri"/>
+                <w:color w:val="000000"/>
+              </w:rPr>
+              <w:t>9613.68</w:t>
+            </w:r>
           </w:p>
         </w:tc>
         <w:tc>
@@ -1957,6 +2132,13 @@
                 <w:color w:val="000000"/>
               </w:rPr>
             </w:pPr>
+            <w:r>
+              <w:rPr>
+                <w:rFonts w:ascii="Dax-Regular" w:hAnsi="Dax-Regular" w:cs="Calibri"/>
+                <w:color w:val="000000"/>
+              </w:rPr>
+              <w:t>23731.46</w:t>
+            </w:r>
           </w:p>
         </w:tc>
         <w:tc>
@@ -2115,6 +2297,13 @@
                 <w:color w:val="000000"/>
               </w:rPr>
             </w:pPr>
+            <w:r>
+              <w:rPr>
+                <w:rFonts w:ascii="Dax-Regular" w:hAnsi="Dax-Regular" w:cs="Calibri"/>
+                <w:color w:val="000000"/>
+              </w:rPr>
+              <w:t>56710.87</w:t>
+            </w:r>
           </w:p>
         </w:tc>
         <w:tc>
@@ -2384,12 +2573,12 @@
         <w:tblLook w:val="04A0" w:firstRow="1" w:lastRow="0" w:firstColumn="1" w:lastColumn="0" w:noHBand="0" w:noVBand="1"/>
       </w:tblPr>
       <w:tblGrid>
-        <w:gridCol w:w="2629"/>
-        <w:gridCol w:w="1518"/>
-        <w:gridCol w:w="1546"/>
-        <w:gridCol w:w="1155"/>
-        <w:gridCol w:w="1210"/>
-        <w:gridCol w:w="1302"/>
+        <w:gridCol w:w="2472"/>
+        <w:gridCol w:w="1579"/>
+        <w:gridCol w:w="1528"/>
+        <w:gridCol w:w="1401"/>
+        <w:gridCol w:w="1152"/>
+        <w:gridCol w:w="1228"/>
       </w:tblGrid>
       <w:tr>
         <w:trPr>
@@ -2442,31 +2631,7 @@
                 <w:color w:val="000000"/>
                 <w:lang w:val="es-419"/>
               </w:rPr>
-              <w:t>amaño de la muestra (</w:t>
-            </w:r>
-            <w:proofErr w:type="spellStart"/>
-            <w:r>
-              <w:rPr>
-                <w:rFonts w:ascii="Calibri" w:eastAsia="Times New Roman" w:hAnsi="Calibri" w:cs="Calibri"/>
-                <w:b/>
-                <w:bCs/>
-                <w:noProof w:val="0"/>
-                <w:color w:val="000000"/>
-                <w:lang w:val="es-419"/>
-              </w:rPr>
-              <w:t>LINKED_LIST</w:t>
-            </w:r>
-            <w:proofErr w:type="spellEnd"/>
-            <w:r>
-              <w:rPr>
-                <w:rFonts w:ascii="Calibri" w:eastAsia="Times New Roman" w:hAnsi="Calibri" w:cs="Calibri"/>
-                <w:b/>
-                <w:bCs/>
-                <w:noProof w:val="0"/>
-                <w:color w:val="000000"/>
-                <w:lang w:val="es-419"/>
-              </w:rPr>
-              <w:t>)</w:t>
+              <w:t>amaño de la muestra (LINKED_LIST)</w:t>
             </w:r>
           </w:p>
         </w:tc>
@@ -2715,6 +2880,13 @@
                 <w:color w:val="000000"/>
               </w:rPr>
             </w:pPr>
+            <w:r>
+              <w:rPr>
+                <w:rFonts w:ascii="Dax-Regular" w:hAnsi="Dax-Regular" w:cs="Calibri"/>
+                <w:color w:val="000000"/>
+              </w:rPr>
+              <w:t>69208.09</w:t>
+            </w:r>
           </w:p>
         </w:tc>
         <w:tc>
@@ -2739,6 +2911,13 @@
                 <w:color w:val="000000"/>
               </w:rPr>
             </w:pPr>
+            <w:r>
+              <w:rPr>
+                <w:rFonts w:ascii="Dax-Regular" w:hAnsi="Dax-Regular" w:cs="Calibri"/>
+                <w:color w:val="000000"/>
+              </w:rPr>
+              <w:t>62002.68</w:t>
+            </w:r>
           </w:p>
         </w:tc>
         <w:tc>
@@ -2763,6 +2942,13 @@
                 <w:color w:val="000000"/>
               </w:rPr>
             </w:pPr>
+            <w:r>
+              <w:rPr>
+                <w:rFonts w:ascii="Dax-Regular" w:hAnsi="Dax-Regular" w:cs="Calibri"/>
+                <w:color w:val="000000"/>
+              </w:rPr>
+              <w:t>3617.15</w:t>
+            </w:r>
           </w:p>
         </w:tc>
         <w:tc>
@@ -2873,54 +3059,75 @@
                 <w:color w:val="000000"/>
               </w:rPr>
             </w:pPr>
-          </w:p>
-        </w:tc>
-        <w:tc>
-          <w:tcPr>
-            <w:tcW w:w="0" w:type="auto"/>
-            <w:tcBorders>
-              <w:top w:val="nil"/>
-              <w:left w:val="nil"/>
-              <w:bottom w:val="nil"/>
-              <w:right w:val="nil"/>
-            </w:tcBorders>
-            <w:shd w:val="clear" w:color="auto" w:fill="auto"/>
-            <w:vAlign w:val="center"/>
-          </w:tcPr>
-          <w:p>
-            <w:pPr>
-              <w:spacing w:after="0" w:line="240" w:lineRule="auto"/>
-              <w:jc w:val="center"/>
-              <w:rPr>
-                <w:rFonts w:ascii="Dax-Regular" w:eastAsia="Times New Roman" w:hAnsi="Dax-Regular" w:cs="Calibri"/>
-                <w:noProof w:val="0"/>
-                <w:color w:val="000000"/>
-              </w:rPr>
-            </w:pPr>
-          </w:p>
-        </w:tc>
-        <w:tc>
-          <w:tcPr>
-            <w:tcW w:w="0" w:type="auto"/>
-            <w:tcBorders>
-              <w:top w:val="nil"/>
-              <w:left w:val="nil"/>
-              <w:bottom w:val="nil"/>
-              <w:right w:val="nil"/>
-            </w:tcBorders>
-            <w:shd w:val="clear" w:color="auto" w:fill="auto"/>
-            <w:vAlign w:val="center"/>
-          </w:tcPr>
-          <w:p>
-            <w:pPr>
-              <w:spacing w:after="0" w:line="240" w:lineRule="auto"/>
-              <w:jc w:val="center"/>
-              <w:rPr>
-                <w:rFonts w:ascii="Dax-Regular" w:eastAsia="Times New Roman" w:hAnsi="Dax-Regular" w:cs="Calibri"/>
-                <w:noProof w:val="0"/>
-                <w:color w:val="000000"/>
-              </w:rPr>
-            </w:pPr>
+            <w:r>
+              <w:rPr>
+                <w:rFonts w:ascii="Dax-Regular" w:hAnsi="Dax-Regular" w:cs="Calibri"/>
+                <w:color w:val="000000"/>
+              </w:rPr>
+              <w:t>560374.85</w:t>
+            </w:r>
+          </w:p>
+        </w:tc>
+        <w:tc>
+          <w:tcPr>
+            <w:tcW w:w="0" w:type="auto"/>
+            <w:tcBorders>
+              <w:top w:val="nil"/>
+              <w:left w:val="nil"/>
+              <w:bottom w:val="nil"/>
+              <w:right w:val="nil"/>
+            </w:tcBorders>
+            <w:shd w:val="clear" w:color="auto" w:fill="auto"/>
+            <w:vAlign w:val="center"/>
+          </w:tcPr>
+          <w:p>
+            <w:pPr>
+              <w:spacing w:after="0" w:line="240" w:lineRule="auto"/>
+              <w:jc w:val="center"/>
+              <w:rPr>
+                <w:rFonts w:ascii="Dax-Regular" w:eastAsia="Times New Roman" w:hAnsi="Dax-Regular" w:cs="Calibri"/>
+                <w:noProof w:val="0"/>
+                <w:color w:val="000000"/>
+              </w:rPr>
+            </w:pPr>
+            <w:r>
+              <w:rPr>
+                <w:rFonts w:ascii="Dax-Regular" w:hAnsi="Dax-Regular" w:cs="Calibri"/>
+                <w:color w:val="000000"/>
+              </w:rPr>
+              <w:t>513080.73</w:t>
+            </w:r>
+          </w:p>
+        </w:tc>
+        <w:tc>
+          <w:tcPr>
+            <w:tcW w:w="0" w:type="auto"/>
+            <w:tcBorders>
+              <w:top w:val="nil"/>
+              <w:left w:val="nil"/>
+              <w:bottom w:val="nil"/>
+              <w:right w:val="nil"/>
+            </w:tcBorders>
+            <w:shd w:val="clear" w:color="auto" w:fill="auto"/>
+            <w:vAlign w:val="center"/>
+          </w:tcPr>
+          <w:p>
+            <w:pPr>
+              <w:spacing w:after="0" w:line="240" w:lineRule="auto"/>
+              <w:jc w:val="center"/>
+              <w:rPr>
+                <w:rFonts w:ascii="Dax-Regular" w:eastAsia="Times New Roman" w:hAnsi="Dax-Regular" w:cs="Calibri"/>
+                <w:noProof w:val="0"/>
+                <w:color w:val="000000"/>
+              </w:rPr>
+            </w:pPr>
+            <w:r>
+              <w:rPr>
+                <w:rFonts w:ascii="Dax-Regular" w:hAnsi="Dax-Regular" w:cs="Calibri"/>
+                <w:color w:val="000000"/>
+              </w:rPr>
+              <w:t>17667.02</w:t>
+            </w:r>
           </w:p>
         </w:tc>
         <w:tc>
@@ -3031,6 +3238,13 @@
                 <w:color w:val="000000"/>
               </w:rPr>
             </w:pPr>
+            <w:r>
+              <w:rPr>
+                <w:rFonts w:ascii="Dax-Regular" w:hAnsi="Dax-Regular" w:cs="Calibri"/>
+                <w:color w:val="000000"/>
+              </w:rPr>
+              <w:t>4656357.47</w:t>
+            </w:r>
           </w:p>
         </w:tc>
         <w:tc>
@@ -3079,6 +3293,13 @@
                 <w:color w:val="000000"/>
               </w:rPr>
             </w:pPr>
+            <w:r>
+              <w:rPr>
+                <w:rFonts w:ascii="Dax-Regular" w:hAnsi="Dax-Regular" w:cs="Calibri"/>
+                <w:color w:val="000000"/>
+              </w:rPr>
+              <w:t>80878.85</w:t>
+            </w:r>
           </w:p>
         </w:tc>
         <w:tc>
@@ -3237,6 +3458,13 @@
                 <w:color w:val="000000"/>
               </w:rPr>
             </w:pPr>
+            <w:r>
+              <w:rPr>
+                <w:rFonts w:ascii="Dax-Regular" w:hAnsi="Dax-Regular" w:cs="Calibri"/>
+                <w:color w:val="000000"/>
+              </w:rPr>
+              <w:t>362187.86</w:t>
+            </w:r>
           </w:p>
         </w:tc>
         <w:tc>
@@ -3395,6 +3623,13 @@
                 <w:color w:val="000000"/>
               </w:rPr>
             </w:pPr>
+            <w:r>
+              <w:rPr>
+                <w:rFonts w:ascii="Dax-Regular" w:hAnsi="Dax-Regular" w:cs="Calibri"/>
+                <w:color w:val="000000"/>
+              </w:rPr>
+              <w:t>1706173.40</w:t>
+            </w:r>
           </w:p>
         </w:tc>
         <w:tc>
@@ -4350,67 +4585,31 @@
                 <w:noProof w:val="0"/>
                 <w:lang w:val="es-419"/>
               </w:rPr>
-              <w:t>Arreglo (</w:t>
-            </w:r>
-            <w:proofErr w:type="spellStart"/>
-            <w:r>
+              <w:t>Arreglo (ARRAYLIST)</w:t>
+            </w:r>
+          </w:p>
+        </w:tc>
+        <w:tc>
+          <w:tcPr>
+            <w:tcW w:w="3420" w:type="dxa"/>
+          </w:tcPr>
+          <w:p>
+            <w:pPr>
+              <w:jc w:val="center"/>
+              <w:cnfStyle w:val="100000000000" w:firstRow="1" w:lastRow="0" w:firstColumn="0" w:lastColumn="0" w:oddVBand="0" w:evenVBand="0" w:oddHBand="0" w:evenHBand="0" w:firstRowFirstColumn="0" w:firstRowLastColumn="0" w:lastRowFirstColumn="0" w:lastRowLastColumn="0"/>
               <w:rPr>
                 <w:rFonts w:ascii="Dax-Regular" w:hAnsi="Dax-Regular"/>
                 <w:noProof w:val="0"/>
                 <w:lang w:val="es-419"/>
               </w:rPr>
-              <w:t>ARRAYLIST</w:t>
-            </w:r>
-            <w:proofErr w:type="spellEnd"/>
+            </w:pPr>
             <w:r>
               <w:rPr>
                 <w:rFonts w:ascii="Dax-Regular" w:hAnsi="Dax-Regular"/>
                 <w:noProof w:val="0"/>
                 <w:lang w:val="es-419"/>
               </w:rPr>
-              <w:t>)</w:t>
-            </w:r>
-          </w:p>
-        </w:tc>
-        <w:tc>
-          <w:tcPr>
-            <w:tcW w:w="3420" w:type="dxa"/>
-          </w:tcPr>
-          <w:p>
-            <w:pPr>
-              <w:jc w:val="center"/>
-              <w:cnfStyle w:val="100000000000" w:firstRow="1" w:lastRow="0" w:firstColumn="0" w:lastColumn="0" w:oddVBand="0" w:evenVBand="0" w:oddHBand="0" w:evenHBand="0" w:firstRowFirstColumn="0" w:firstRowLastColumn="0" w:lastRowFirstColumn="0" w:lastRowLastColumn="0"/>
-              <w:rPr>
-                <w:rFonts w:ascii="Dax-Regular" w:hAnsi="Dax-Regular"/>
-                <w:noProof w:val="0"/>
-                <w:lang w:val="es-419"/>
-              </w:rPr>
-            </w:pPr>
-            <w:r>
-              <w:rPr>
-                <w:rFonts w:ascii="Dax-Regular" w:hAnsi="Dax-Regular"/>
-                <w:noProof w:val="0"/>
-                <w:lang w:val="es-419"/>
-              </w:rPr>
-              <w:t>Lista enlazada (</w:t>
-            </w:r>
-            <w:proofErr w:type="spellStart"/>
-            <w:r>
-              <w:rPr>
-                <w:rFonts w:ascii="Dax-Regular" w:hAnsi="Dax-Regular"/>
-                <w:noProof w:val="0"/>
-                <w:lang w:val="es-419"/>
-              </w:rPr>
-              <w:t>LINKED_LIST</w:t>
-            </w:r>
-            <w:proofErr w:type="spellEnd"/>
-            <w:r>
-              <w:rPr>
-                <w:rFonts w:ascii="Dax-Regular" w:hAnsi="Dax-Regular"/>
-                <w:noProof w:val="0"/>
-                <w:lang w:val="es-419"/>
-              </w:rPr>
-              <w:t>)</w:t>
+              <w:t>Lista enlazada (LINKED_LIST)</w:t>
             </w:r>
           </w:p>
         </w:tc>
@@ -4451,18 +4650,8 @@
                 <w:noProof w:val="0"/>
                 <w:lang w:val="es-419"/>
               </w:rPr>
-              <w:t xml:space="preserve"> </w:t>
-            </w:r>
-            <w:proofErr w:type="spellStart"/>
-            <w:r>
-              <w:rPr>
-                <w:rFonts w:ascii="Dax-Regular" w:hAnsi="Dax-Regular"/>
-                <w:noProof w:val="0"/>
-                <w:lang w:val="es-419"/>
-              </w:rPr>
-              <w:t>sort</w:t>
-            </w:r>
-            <w:proofErr w:type="spellEnd"/>
+              <w:t xml:space="preserve"> sort</w:t>
+            </w:r>
           </w:p>
         </w:tc>
         <w:tc>
@@ -4533,18 +4722,8 @@
                 <w:noProof w:val="0"/>
                 <w:lang w:val="es-419"/>
               </w:rPr>
-              <w:t xml:space="preserve"> </w:t>
-            </w:r>
-            <w:proofErr w:type="spellStart"/>
-            <w:r>
-              <w:rPr>
-                <w:rFonts w:ascii="Dax-Regular" w:hAnsi="Dax-Regular"/>
-                <w:noProof w:val="0"/>
-                <w:lang w:val="es-419"/>
-              </w:rPr>
-              <w:t>sort</w:t>
-            </w:r>
-            <w:proofErr w:type="spellEnd"/>
+              <w:t xml:space="preserve"> sort</w:t>
+            </w:r>
             <w:r>
               <w:rPr>
                 <w:noProof w:val="0"/>
@@ -4601,6 +4780,7 @@
         <w:rPr>
           <w:lang w:val="es-419"/>
         </w:rPr>
+        <w:lastRenderedPageBreak/>
         <w:t xml:space="preserve">Tabla </w:t>
       </w:r>
       <w:r>
@@ -4658,7 +4838,6 @@
           <w:noProof w:val="0"/>
           <w:lang w:val="es-419"/>
         </w:rPr>
-        <w:lastRenderedPageBreak/>
         <w:t>Graficas</w:t>
       </w:r>
     </w:p>
@@ -4737,23 +4916,7 @@
           <w:rFonts w:ascii="Dax-Regular" w:hAnsi="Dax-Regular"/>
           <w:lang w:val="es-419"/>
         </w:rPr>
-        <w:t xml:space="preserve">Comparación de rendimiento </w:t>
-      </w:r>
-      <w:proofErr w:type="spellStart"/>
-      <w:r>
-        <w:rPr>
-          <w:rFonts w:ascii="Dax-Regular" w:hAnsi="Dax-Regular"/>
-          <w:lang w:val="es-419"/>
-        </w:rPr>
-        <w:t>ARRAYLIST</w:t>
-      </w:r>
-      <w:proofErr w:type="spellEnd"/>
-      <w:r>
-        <w:rPr>
-          <w:rFonts w:ascii="Dax-Regular" w:hAnsi="Dax-Regular"/>
-          <w:lang w:val="es-419"/>
-        </w:rPr>
-        <w:t>.</w:t>
+        <w:t>Comparación de rendimiento ARRAYLIST.</w:t>
       </w:r>
     </w:p>
     <w:p>
@@ -4775,23 +4938,7 @@
           <w:rFonts w:ascii="Dax-Regular" w:hAnsi="Dax-Regular"/>
           <w:lang w:val="es-419"/>
         </w:rPr>
-        <w:t xml:space="preserve">Comparación de rendimiento </w:t>
-      </w:r>
-      <w:proofErr w:type="spellStart"/>
-      <w:r>
-        <w:rPr>
-          <w:rFonts w:ascii="Dax-Regular" w:hAnsi="Dax-Regular"/>
-          <w:lang w:val="es-419"/>
-        </w:rPr>
-        <w:t>LINKED_LIST</w:t>
-      </w:r>
-      <w:proofErr w:type="spellEnd"/>
-      <w:r>
-        <w:rPr>
-          <w:rFonts w:ascii="Dax-Regular" w:hAnsi="Dax-Regular"/>
-          <w:lang w:val="es-419"/>
-        </w:rPr>
-        <w:t>.</w:t>
+        <w:t>Comparación de rendimiento LINKED_LIST.</w:t>
       </w:r>
     </w:p>
     <w:p>
@@ -4813,39 +4960,7 @@
           <w:rFonts w:ascii="Dax-Regular" w:hAnsi="Dax-Regular"/>
           <w:lang w:val="es-419"/>
         </w:rPr>
-        <w:t xml:space="preserve">Comparación de rendimiento para </w:t>
-      </w:r>
-      <w:proofErr w:type="spellStart"/>
-      <w:r>
-        <w:rPr>
-          <w:rFonts w:ascii="Dax-Regular" w:hAnsi="Dax-Regular"/>
-          <w:lang w:val="es-419"/>
-        </w:rPr>
-        <w:t>Insertion</w:t>
-      </w:r>
-      <w:proofErr w:type="spellEnd"/>
-      <w:r>
-        <w:rPr>
-          <w:rFonts w:ascii="Dax-Regular" w:hAnsi="Dax-Regular"/>
-          <w:lang w:val="es-419"/>
-        </w:rPr>
-        <w:t xml:space="preserve"> </w:t>
-      </w:r>
-      <w:proofErr w:type="spellStart"/>
-      <w:r>
-        <w:rPr>
-          <w:rFonts w:ascii="Dax-Regular" w:hAnsi="Dax-Regular"/>
-          <w:lang w:val="es-419"/>
-        </w:rPr>
-        <w:t>Sort</w:t>
-      </w:r>
-      <w:proofErr w:type="spellEnd"/>
-      <w:r>
-        <w:rPr>
-          <w:rFonts w:ascii="Dax-Regular" w:hAnsi="Dax-Regular"/>
-          <w:lang w:val="es-419"/>
-        </w:rPr>
-        <w:t>.</w:t>
+        <w:t>Comparación de rendimiento para Insertion Sort.</w:t>
       </w:r>
     </w:p>
     <w:p>
@@ -4867,39 +4982,7 @@
           <w:rFonts w:ascii="Dax-Regular" w:hAnsi="Dax-Regular"/>
           <w:lang w:val="es-419"/>
         </w:rPr>
-        <w:t xml:space="preserve">Comparación de rendimiento para </w:t>
-      </w:r>
-      <w:proofErr w:type="spellStart"/>
-      <w:r>
-        <w:rPr>
-          <w:rFonts w:ascii="Dax-Regular" w:hAnsi="Dax-Regular"/>
-          <w:lang w:val="es-419"/>
-        </w:rPr>
-        <w:t>Selection</w:t>
-      </w:r>
-      <w:proofErr w:type="spellEnd"/>
-      <w:r>
-        <w:rPr>
-          <w:rFonts w:ascii="Dax-Regular" w:hAnsi="Dax-Regular"/>
-          <w:lang w:val="es-419"/>
-        </w:rPr>
-        <w:t xml:space="preserve"> </w:t>
-      </w:r>
-      <w:proofErr w:type="spellStart"/>
-      <w:r>
-        <w:rPr>
-          <w:rFonts w:ascii="Dax-Regular" w:hAnsi="Dax-Regular"/>
-          <w:lang w:val="es-419"/>
-        </w:rPr>
-        <w:t>Sort</w:t>
-      </w:r>
-      <w:proofErr w:type="spellEnd"/>
-      <w:r>
-        <w:rPr>
-          <w:rFonts w:ascii="Dax-Regular" w:hAnsi="Dax-Regular"/>
-          <w:lang w:val="es-419"/>
-        </w:rPr>
-        <w:t>.</w:t>
+        <w:t>Comparación de rendimiento para Selection Sort.</w:t>
       </w:r>
     </w:p>
     <w:p>
@@ -4921,17 +5004,8 @@
           <w:rFonts w:ascii="Dax-Regular" w:hAnsi="Dax-Regular"/>
           <w:lang w:val="es-419"/>
         </w:rPr>
-        <w:t xml:space="preserve">Comparación de rendimiento para Shell </w:t>
+        <w:t>Comparación de rendimiento para Shell Sort.</w:t>
       </w:r>
-      <w:proofErr w:type="spellStart"/>
-      <w:r>
-        <w:rPr>
-          <w:rFonts w:ascii="Dax-Regular" w:hAnsi="Dax-Regular"/>
-          <w:lang w:val="es-419"/>
-        </w:rPr>
-        <w:t>Sort.</w:t>
-      </w:r>
-      <w:proofErr w:type="spellEnd"/>
     </w:p>
     <w:p>
       <w:pPr>
@@ -4952,17 +5026,8 @@
           <w:rFonts w:ascii="Dax-Regular" w:hAnsi="Dax-Regular"/>
           <w:lang w:val="es-419"/>
         </w:rPr>
-        <w:t xml:space="preserve">Comparación de rendimiento para </w:t>
+        <w:t>Comparación de rendimiento para MergeSort.</w:t>
       </w:r>
-      <w:proofErr w:type="spellStart"/>
-      <w:r>
-        <w:rPr>
-          <w:rFonts w:ascii="Dax-Regular" w:hAnsi="Dax-Regular"/>
-          <w:lang w:val="es-419"/>
-        </w:rPr>
-        <w:t>MergeSort.</w:t>
-      </w:r>
-      <w:proofErr w:type="spellEnd"/>
     </w:p>
     <w:p>
       <w:pPr>
@@ -4983,23 +5048,7 @@
           <w:rFonts w:ascii="Dax-Regular" w:hAnsi="Dax-Regular"/>
           <w:lang w:val="es-419"/>
         </w:rPr>
-        <w:t xml:space="preserve">Comparación de rendimiento para </w:t>
-      </w:r>
-      <w:proofErr w:type="spellStart"/>
-      <w:r>
-        <w:rPr>
-          <w:rFonts w:ascii="Dax-Regular" w:hAnsi="Dax-Regular"/>
-          <w:lang w:val="es-419"/>
-        </w:rPr>
-        <w:t>QuickSort</w:t>
-      </w:r>
-      <w:proofErr w:type="spellEnd"/>
-      <w:r>
-        <w:rPr>
-          <w:rFonts w:ascii="Dax-Regular" w:hAnsi="Dax-Regular"/>
-          <w:lang w:val="es-419"/>
-        </w:rPr>
-        <w:t>.</w:t>
+        <w:t>Comparación de rendimiento para QuickSort.</w:t>
       </w:r>
     </w:p>
     <w:p>
@@ -5048,12 +5097,12 @@
         <w:tblLook w:val="04A0" w:firstRow="1" w:lastRow="0" w:firstColumn="1" w:lastColumn="0" w:noHBand="0" w:noVBand="1"/>
       </w:tblPr>
       <w:tblGrid>
-        <w:gridCol w:w="2530"/>
-        <w:gridCol w:w="1537"/>
-        <w:gridCol w:w="1566"/>
-        <w:gridCol w:w="1175"/>
-        <w:gridCol w:w="1230"/>
-        <w:gridCol w:w="1322"/>
+        <w:gridCol w:w="2421"/>
+        <w:gridCol w:w="1554"/>
+        <w:gridCol w:w="1618"/>
+        <w:gridCol w:w="1305"/>
+        <w:gridCol w:w="1193"/>
+        <w:gridCol w:w="1269"/>
       </w:tblGrid>
       <w:tr>
         <w:trPr>
@@ -5105,51 +5154,47 @@
                 <w:color w:val="000000"/>
                 <w:lang w:val="es-419"/>
               </w:rPr>
-              <w:t>amaño de la muestra (</w:t>
-            </w:r>
-            <w:proofErr w:type="spellStart"/>
-            <w:r>
-              <w:rPr>
-                <w:rFonts w:ascii="Calibri" w:eastAsia="Times New Roman" w:hAnsi="Calibri" w:cs="Calibri"/>
+              <w:t>amaño de la muestra (ARRAYLIST)</w:t>
+            </w:r>
+          </w:p>
+        </w:tc>
+        <w:tc>
+          <w:tcPr>
+            <w:tcW w:w="0" w:type="auto"/>
+            <w:tcBorders>
+              <w:top w:val="single" w:sz="4" w:space="0" w:color="000000"/>
+              <w:left w:val="nil"/>
+              <w:bottom w:val="single" w:sz="4" w:space="0" w:color="000000"/>
+              <w:right w:val="nil"/>
+            </w:tcBorders>
+            <w:shd w:val="clear" w:color="auto" w:fill="auto"/>
+            <w:vAlign w:val="center"/>
+            <w:hideMark/>
+          </w:tcPr>
+          <w:p>
+            <w:pPr>
+              <w:spacing w:after="0" w:line="240" w:lineRule="auto"/>
+              <w:jc w:val="center"/>
+              <w:rPr>
+                <w:rFonts w:ascii="Dax-Regular" w:eastAsia="Times New Roman" w:hAnsi="Dax-Regular" w:cs="Calibri"/>
                 <w:b/>
                 <w:bCs/>
                 <w:noProof w:val="0"/>
                 <w:color w:val="000000"/>
-                <w:lang w:val="es-419"/>
-              </w:rPr>
-              <w:t>ARRAYLIST</w:t>
-            </w:r>
-            <w:proofErr w:type="spellEnd"/>
-            <w:r>
-              <w:rPr>
-                <w:rFonts w:ascii="Calibri" w:eastAsia="Times New Roman" w:hAnsi="Calibri" w:cs="Calibri"/>
+              </w:rPr>
+            </w:pPr>
+            <w:r>
+              <w:rPr>
+                <w:rFonts w:ascii="Dax-Regular" w:eastAsia="Times New Roman" w:hAnsi="Dax-Regular" w:cs="Calibri"/>
                 <w:b/>
                 <w:bCs/>
                 <w:noProof w:val="0"/>
                 <w:color w:val="000000"/>
-                <w:lang w:val="es-419"/>
-              </w:rPr>
-              <w:t>)</w:t>
-            </w:r>
-          </w:p>
-        </w:tc>
-        <w:tc>
-          <w:tcPr>
-            <w:tcW w:w="0" w:type="auto"/>
-            <w:tcBorders>
-              <w:top w:val="single" w:sz="4" w:space="0" w:color="000000"/>
-              <w:left w:val="nil"/>
-              <w:bottom w:val="single" w:sz="4" w:space="0" w:color="000000"/>
-              <w:right w:val="nil"/>
-            </w:tcBorders>
-            <w:shd w:val="clear" w:color="auto" w:fill="auto"/>
-            <w:vAlign w:val="center"/>
-            <w:hideMark/>
-          </w:tcPr>
-          <w:p>
-            <w:pPr>
-              <w:spacing w:after="0" w:line="240" w:lineRule="auto"/>
-              <w:jc w:val="center"/>
+              </w:rPr>
+              <w:t>Insertion Sort [</w:t>
+            </w:r>
+            <w:proofErr w:type="spellStart"/>
+            <w:r>
               <w:rPr>
                 <w:rFonts w:ascii="Dax-Regular" w:eastAsia="Times New Roman" w:hAnsi="Dax-Regular" w:cs="Calibri"/>
                 <w:b/>
@@ -5157,7 +5202,9 @@
                 <w:noProof w:val="0"/>
                 <w:color w:val="000000"/>
               </w:rPr>
-            </w:pPr>
+              <w:t>ms</w:t>
+            </w:r>
+            <w:proofErr w:type="spellEnd"/>
             <w:r>
               <w:rPr>
                 <w:rFonts w:ascii="Dax-Regular" w:eastAsia="Times New Roman" w:hAnsi="Dax-Regular" w:cs="Calibri"/>
@@ -5166,7 +5213,7 @@
                 <w:noProof w:val="0"/>
                 <w:color w:val="000000"/>
               </w:rPr>
-              <w:t>Insertion Sort [ms]</w:t>
+              <w:t>]</w:t>
             </w:r>
           </w:p>
         </w:tc>
@@ -5203,27 +5250,10 @@
                 <w:noProof w:val="0"/>
                 <w:color w:val="000000"/>
               </w:rPr>
-              <w:t>Selection Sort [ms]</w:t>
-            </w:r>
-          </w:p>
-        </w:tc>
-        <w:tc>
-          <w:tcPr>
-            <w:tcW w:w="0" w:type="auto"/>
-            <w:tcBorders>
-              <w:top w:val="single" w:sz="4" w:space="0" w:color="000000"/>
-              <w:left w:val="nil"/>
-              <w:bottom w:val="single" w:sz="4" w:space="0" w:color="000000"/>
-              <w:right w:val="nil"/>
-            </w:tcBorders>
-            <w:shd w:val="clear" w:color="auto" w:fill="auto"/>
-            <w:vAlign w:val="center"/>
-            <w:hideMark/>
-          </w:tcPr>
-          <w:p>
-            <w:pPr>
-              <w:spacing w:after="0" w:line="240" w:lineRule="auto"/>
-              <w:jc w:val="center"/>
+              <w:t>Selection Sort [</w:t>
+            </w:r>
+            <w:proofErr w:type="spellStart"/>
+            <w:r>
               <w:rPr>
                 <w:rFonts w:ascii="Dax-Regular" w:eastAsia="Times New Roman" w:hAnsi="Dax-Regular" w:cs="Calibri"/>
                 <w:b/>
@@ -5231,7 +5261,9 @@
                 <w:noProof w:val="0"/>
                 <w:color w:val="000000"/>
               </w:rPr>
-            </w:pPr>
+              <w:t>ms</w:t>
+            </w:r>
+            <w:proofErr w:type="spellEnd"/>
             <w:r>
               <w:rPr>
                 <w:rFonts w:ascii="Dax-Regular" w:eastAsia="Times New Roman" w:hAnsi="Dax-Regular" w:cs="Calibri"/>
@@ -5240,7 +5272,7 @@
                 <w:noProof w:val="0"/>
                 <w:color w:val="000000"/>
               </w:rPr>
-              <w:t>Shell Sort [ms]</w:t>
+              <w:t>]</w:t>
             </w:r>
           </w:p>
         </w:tc>
@@ -5277,27 +5309,10 @@
                 <w:noProof w:val="0"/>
                 <w:color w:val="000000"/>
               </w:rPr>
-              <w:t>Quick Sort [ms]</w:t>
-            </w:r>
-          </w:p>
-        </w:tc>
-        <w:tc>
-          <w:tcPr>
-            <w:tcW w:w="0" w:type="auto"/>
-            <w:tcBorders>
-              <w:top w:val="single" w:sz="4" w:space="0" w:color="000000"/>
-              <w:left w:val="nil"/>
-              <w:bottom w:val="single" w:sz="4" w:space="0" w:color="000000"/>
-              <w:right w:val="nil"/>
-            </w:tcBorders>
-            <w:shd w:val="clear" w:color="auto" w:fill="auto"/>
-            <w:vAlign w:val="center"/>
-            <w:hideMark/>
-          </w:tcPr>
-          <w:p>
-            <w:pPr>
-              <w:spacing w:after="0" w:line="240" w:lineRule="auto"/>
-              <w:jc w:val="center"/>
+              <w:t>Shell Sort [</w:t>
+            </w:r>
+            <w:proofErr w:type="spellStart"/>
+            <w:r>
               <w:rPr>
                 <w:rFonts w:ascii="Dax-Regular" w:eastAsia="Times New Roman" w:hAnsi="Dax-Regular" w:cs="Calibri"/>
                 <w:b/>
@@ -5305,7 +5320,9 @@
                 <w:noProof w:val="0"/>
                 <w:color w:val="000000"/>
               </w:rPr>
-            </w:pPr>
+              <w:t>ms</w:t>
+            </w:r>
+            <w:proofErr w:type="spellEnd"/>
             <w:r>
               <w:rPr>
                 <w:rFonts w:ascii="Dax-Regular" w:eastAsia="Times New Roman" w:hAnsi="Dax-Regular" w:cs="Calibri"/>
@@ -5314,7 +5331,125 @@
                 <w:noProof w:val="0"/>
                 <w:color w:val="000000"/>
               </w:rPr>
-              <w:t>Merge Sort [ms]</w:t>
+              <w:t>]</w:t>
+            </w:r>
+          </w:p>
+        </w:tc>
+        <w:tc>
+          <w:tcPr>
+            <w:tcW w:w="0" w:type="auto"/>
+            <w:tcBorders>
+              <w:top w:val="single" w:sz="4" w:space="0" w:color="000000"/>
+              <w:left w:val="nil"/>
+              <w:bottom w:val="single" w:sz="4" w:space="0" w:color="000000"/>
+              <w:right w:val="nil"/>
+            </w:tcBorders>
+            <w:shd w:val="clear" w:color="auto" w:fill="auto"/>
+            <w:vAlign w:val="center"/>
+            <w:hideMark/>
+          </w:tcPr>
+          <w:p>
+            <w:pPr>
+              <w:spacing w:after="0" w:line="240" w:lineRule="auto"/>
+              <w:jc w:val="center"/>
+              <w:rPr>
+                <w:rFonts w:ascii="Dax-Regular" w:eastAsia="Times New Roman" w:hAnsi="Dax-Regular" w:cs="Calibri"/>
+                <w:b/>
+                <w:bCs/>
+                <w:noProof w:val="0"/>
+                <w:color w:val="000000"/>
+              </w:rPr>
+            </w:pPr>
+            <w:r>
+              <w:rPr>
+                <w:rFonts w:ascii="Dax-Regular" w:eastAsia="Times New Roman" w:hAnsi="Dax-Regular" w:cs="Calibri"/>
+                <w:b/>
+                <w:bCs/>
+                <w:noProof w:val="0"/>
+                <w:color w:val="000000"/>
+              </w:rPr>
+              <w:t>Quick Sort [</w:t>
+            </w:r>
+            <w:proofErr w:type="spellStart"/>
+            <w:r>
+              <w:rPr>
+                <w:rFonts w:ascii="Dax-Regular" w:eastAsia="Times New Roman" w:hAnsi="Dax-Regular" w:cs="Calibri"/>
+                <w:b/>
+                <w:bCs/>
+                <w:noProof w:val="0"/>
+                <w:color w:val="000000"/>
+              </w:rPr>
+              <w:t>ms</w:t>
+            </w:r>
+            <w:proofErr w:type="spellEnd"/>
+            <w:r>
+              <w:rPr>
+                <w:rFonts w:ascii="Dax-Regular" w:eastAsia="Times New Roman" w:hAnsi="Dax-Regular" w:cs="Calibri"/>
+                <w:b/>
+                <w:bCs/>
+                <w:noProof w:val="0"/>
+                <w:color w:val="000000"/>
+              </w:rPr>
+              <w:t>]</w:t>
+            </w:r>
+          </w:p>
+        </w:tc>
+        <w:tc>
+          <w:tcPr>
+            <w:tcW w:w="0" w:type="auto"/>
+            <w:tcBorders>
+              <w:top w:val="single" w:sz="4" w:space="0" w:color="000000"/>
+              <w:left w:val="nil"/>
+              <w:bottom w:val="single" w:sz="4" w:space="0" w:color="000000"/>
+              <w:right w:val="nil"/>
+            </w:tcBorders>
+            <w:shd w:val="clear" w:color="auto" w:fill="auto"/>
+            <w:vAlign w:val="center"/>
+            <w:hideMark/>
+          </w:tcPr>
+          <w:p>
+            <w:pPr>
+              <w:spacing w:after="0" w:line="240" w:lineRule="auto"/>
+              <w:jc w:val="center"/>
+              <w:rPr>
+                <w:rFonts w:ascii="Dax-Regular" w:eastAsia="Times New Roman" w:hAnsi="Dax-Regular" w:cs="Calibri"/>
+                <w:b/>
+                <w:bCs/>
+                <w:noProof w:val="0"/>
+                <w:color w:val="000000"/>
+              </w:rPr>
+            </w:pPr>
+            <w:r>
+              <w:rPr>
+                <w:rFonts w:ascii="Dax-Regular" w:eastAsia="Times New Roman" w:hAnsi="Dax-Regular" w:cs="Calibri"/>
+                <w:b/>
+                <w:bCs/>
+                <w:noProof w:val="0"/>
+                <w:color w:val="000000"/>
+              </w:rPr>
+              <w:t>Merge Sort [</w:t>
+            </w:r>
+            <w:proofErr w:type="spellStart"/>
+            <w:r>
+              <w:rPr>
+                <w:rFonts w:ascii="Dax-Regular" w:eastAsia="Times New Roman" w:hAnsi="Dax-Regular" w:cs="Calibri"/>
+                <w:b/>
+                <w:bCs/>
+                <w:noProof w:val="0"/>
+                <w:color w:val="000000"/>
+              </w:rPr>
+              <w:t>ms</w:t>
+            </w:r>
+            <w:proofErr w:type="spellEnd"/>
+            <w:r>
+              <w:rPr>
+                <w:rFonts w:ascii="Dax-Regular" w:eastAsia="Times New Roman" w:hAnsi="Dax-Regular" w:cs="Calibri"/>
+                <w:b/>
+                <w:bCs/>
+                <w:noProof w:val="0"/>
+                <w:color w:val="000000"/>
+              </w:rPr>
+              <w:t>]</w:t>
             </w:r>
           </w:p>
         </w:tc>
@@ -5378,6 +5513,13 @@
                 <w:color w:val="000000"/>
               </w:rPr>
             </w:pPr>
+            <w:r>
+              <w:rPr>
+                <w:rFonts w:ascii="Dax-Regular" w:hAnsi="Dax-Regular" w:cs="Calibri"/>
+                <w:color w:val="000000"/>
+              </w:rPr>
+              <w:t>637.60</w:t>
+            </w:r>
           </w:p>
         </w:tc>
         <w:tc>
@@ -5402,6 +5544,13 @@
                 <w:color w:val="000000"/>
               </w:rPr>
             </w:pPr>
+            <w:r>
+              <w:rPr>
+                <w:rFonts w:ascii="Dax-Regular" w:hAnsi="Dax-Regular" w:cs="Calibri"/>
+                <w:color w:val="000000"/>
+              </w:rPr>
+              <w:t>670.63</w:t>
+            </w:r>
           </w:p>
         </w:tc>
         <w:tc>
@@ -5426,6 +5575,13 @@
                 <w:color w:val="000000"/>
               </w:rPr>
             </w:pPr>
+            <w:r>
+              <w:rPr>
+                <w:rFonts w:ascii="Dax-Regular" w:hAnsi="Dax-Regular" w:cs="Calibri"/>
+                <w:color w:val="000000"/>
+              </w:rPr>
+              <w:t>37.69</w:t>
+            </w:r>
           </w:p>
         </w:tc>
         <w:tc>
@@ -5536,54 +5692,75 @@
                 <w:color w:val="000000"/>
               </w:rPr>
             </w:pPr>
-          </w:p>
-        </w:tc>
-        <w:tc>
-          <w:tcPr>
-            <w:tcW w:w="0" w:type="auto"/>
-            <w:tcBorders>
-              <w:top w:val="nil"/>
-              <w:left w:val="nil"/>
-              <w:bottom w:val="nil"/>
-              <w:right w:val="nil"/>
-            </w:tcBorders>
-            <w:shd w:val="clear" w:color="auto" w:fill="auto"/>
-            <w:vAlign w:val="center"/>
-          </w:tcPr>
-          <w:p>
-            <w:pPr>
-              <w:spacing w:after="0" w:line="240" w:lineRule="auto"/>
-              <w:jc w:val="center"/>
-              <w:rPr>
-                <w:rFonts w:ascii="Dax-Regular" w:eastAsia="Times New Roman" w:hAnsi="Dax-Regular" w:cs="Calibri"/>
-                <w:noProof w:val="0"/>
-                <w:color w:val="000000"/>
-              </w:rPr>
-            </w:pPr>
-          </w:p>
-        </w:tc>
-        <w:tc>
-          <w:tcPr>
-            <w:tcW w:w="0" w:type="auto"/>
-            <w:tcBorders>
-              <w:top w:val="nil"/>
-              <w:left w:val="nil"/>
-              <w:bottom w:val="nil"/>
-              <w:right w:val="nil"/>
-            </w:tcBorders>
-            <w:shd w:val="clear" w:color="auto" w:fill="auto"/>
-            <w:vAlign w:val="center"/>
-          </w:tcPr>
-          <w:p>
-            <w:pPr>
-              <w:spacing w:after="0" w:line="240" w:lineRule="auto"/>
-              <w:jc w:val="center"/>
-              <w:rPr>
-                <w:rFonts w:ascii="Dax-Regular" w:eastAsia="Times New Roman" w:hAnsi="Dax-Regular" w:cs="Calibri"/>
-                <w:noProof w:val="0"/>
-                <w:color w:val="000000"/>
-              </w:rPr>
-            </w:pPr>
+            <w:r>
+              <w:rPr>
+                <w:rFonts w:ascii="Dax-Regular" w:hAnsi="Dax-Regular" w:cs="Calibri"/>
+                <w:color w:val="000000"/>
+              </w:rPr>
+              <w:t>2713.14</w:t>
+            </w:r>
+          </w:p>
+        </w:tc>
+        <w:tc>
+          <w:tcPr>
+            <w:tcW w:w="0" w:type="auto"/>
+            <w:tcBorders>
+              <w:top w:val="nil"/>
+              <w:left w:val="nil"/>
+              <w:bottom w:val="nil"/>
+              <w:right w:val="nil"/>
+            </w:tcBorders>
+            <w:shd w:val="clear" w:color="auto" w:fill="auto"/>
+            <w:vAlign w:val="center"/>
+          </w:tcPr>
+          <w:p>
+            <w:pPr>
+              <w:spacing w:after="0" w:line="240" w:lineRule="auto"/>
+              <w:jc w:val="center"/>
+              <w:rPr>
+                <w:rFonts w:ascii="Dax-Regular" w:eastAsia="Times New Roman" w:hAnsi="Dax-Regular" w:cs="Calibri"/>
+                <w:noProof w:val="0"/>
+                <w:color w:val="000000"/>
+              </w:rPr>
+            </w:pPr>
+            <w:r>
+              <w:rPr>
+                <w:rFonts w:ascii="Dax-Regular" w:hAnsi="Dax-Regular" w:cs="Calibri"/>
+                <w:color w:val="000000"/>
+              </w:rPr>
+              <w:t>2916.61</w:t>
+            </w:r>
+          </w:p>
+        </w:tc>
+        <w:tc>
+          <w:tcPr>
+            <w:tcW w:w="0" w:type="auto"/>
+            <w:tcBorders>
+              <w:top w:val="nil"/>
+              <w:left w:val="nil"/>
+              <w:bottom w:val="nil"/>
+              <w:right w:val="nil"/>
+            </w:tcBorders>
+            <w:shd w:val="clear" w:color="auto" w:fill="auto"/>
+            <w:vAlign w:val="center"/>
+          </w:tcPr>
+          <w:p>
+            <w:pPr>
+              <w:spacing w:after="0" w:line="240" w:lineRule="auto"/>
+              <w:jc w:val="center"/>
+              <w:rPr>
+                <w:rFonts w:ascii="Dax-Regular" w:eastAsia="Times New Roman" w:hAnsi="Dax-Regular" w:cs="Calibri"/>
+                <w:noProof w:val="0"/>
+                <w:color w:val="000000"/>
+              </w:rPr>
+            </w:pPr>
+            <w:r>
+              <w:rPr>
+                <w:rFonts w:ascii="Dax-Regular" w:hAnsi="Dax-Regular" w:cs="Calibri"/>
+                <w:color w:val="000000"/>
+              </w:rPr>
+              <w:t>85.10</w:t>
+            </w:r>
           </w:p>
         </w:tc>
         <w:tc>
@@ -5694,6 +5871,13 @@
                 <w:color w:val="000000"/>
               </w:rPr>
             </w:pPr>
+            <w:r>
+              <w:rPr>
+                <w:rFonts w:ascii="Dax-Regular" w:hAnsi="Dax-Regular" w:cs="Calibri"/>
+                <w:color w:val="000000"/>
+              </w:rPr>
+              <w:t>10936.16</w:t>
+            </w:r>
           </w:p>
         </w:tc>
         <w:tc>
@@ -5718,6 +5902,13 @@
                 <w:color w:val="000000"/>
               </w:rPr>
             </w:pPr>
+            <w:r>
+              <w:rPr>
+                <w:rFonts w:ascii="Dax-Regular" w:hAnsi="Dax-Regular" w:cs="Calibri"/>
+                <w:color w:val="000000"/>
+              </w:rPr>
+              <w:t>10710.49</w:t>
+            </w:r>
           </w:p>
         </w:tc>
         <w:tc>
@@ -5742,6 +5933,13 @@
                 <w:color w:val="000000"/>
               </w:rPr>
             </w:pPr>
+            <w:r>
+              <w:rPr>
+                <w:rFonts w:ascii="Dax-Regular" w:hAnsi="Dax-Regular" w:cs="Calibri"/>
+                <w:color w:val="000000"/>
+              </w:rPr>
+              <w:t>192.73</w:t>
+            </w:r>
           </w:p>
         </w:tc>
         <w:tc>
@@ -5852,54 +6050,75 @@
                 <w:color w:val="000000"/>
               </w:rPr>
             </w:pPr>
-          </w:p>
-        </w:tc>
-        <w:tc>
-          <w:tcPr>
-            <w:tcW w:w="0" w:type="auto"/>
-            <w:tcBorders>
-              <w:top w:val="nil"/>
-              <w:left w:val="nil"/>
-              <w:bottom w:val="nil"/>
-              <w:right w:val="nil"/>
-            </w:tcBorders>
-            <w:shd w:val="clear" w:color="auto" w:fill="auto"/>
-            <w:vAlign w:val="center"/>
-          </w:tcPr>
-          <w:p>
-            <w:pPr>
-              <w:spacing w:after="0" w:line="240" w:lineRule="auto"/>
-              <w:jc w:val="center"/>
-              <w:rPr>
-                <w:rFonts w:ascii="Dax-Regular" w:eastAsia="Times New Roman" w:hAnsi="Dax-Regular" w:cs="Calibri"/>
-                <w:noProof w:val="0"/>
-                <w:color w:val="000000"/>
-              </w:rPr>
-            </w:pPr>
-          </w:p>
-        </w:tc>
-        <w:tc>
-          <w:tcPr>
-            <w:tcW w:w="0" w:type="auto"/>
-            <w:tcBorders>
-              <w:top w:val="nil"/>
-              <w:left w:val="nil"/>
-              <w:bottom w:val="nil"/>
-              <w:right w:val="nil"/>
-            </w:tcBorders>
-            <w:shd w:val="clear" w:color="auto" w:fill="auto"/>
-            <w:vAlign w:val="center"/>
-          </w:tcPr>
-          <w:p>
-            <w:pPr>
-              <w:spacing w:after="0" w:line="240" w:lineRule="auto"/>
-              <w:jc w:val="center"/>
-              <w:rPr>
-                <w:rFonts w:ascii="Dax-Regular" w:eastAsia="Times New Roman" w:hAnsi="Dax-Regular" w:cs="Calibri"/>
-                <w:noProof w:val="0"/>
-                <w:color w:val="000000"/>
-              </w:rPr>
-            </w:pPr>
+            <w:r>
+              <w:rPr>
+                <w:rFonts w:ascii="Dax-Regular" w:hAnsi="Dax-Regular" w:cs="Calibri"/>
+                <w:color w:val="000000"/>
+              </w:rPr>
+              <w:t>43601.20</w:t>
+            </w:r>
+          </w:p>
+        </w:tc>
+        <w:tc>
+          <w:tcPr>
+            <w:tcW w:w="0" w:type="auto"/>
+            <w:tcBorders>
+              <w:top w:val="nil"/>
+              <w:left w:val="nil"/>
+              <w:bottom w:val="nil"/>
+              <w:right w:val="nil"/>
+            </w:tcBorders>
+            <w:shd w:val="clear" w:color="auto" w:fill="auto"/>
+            <w:vAlign w:val="center"/>
+          </w:tcPr>
+          <w:p>
+            <w:pPr>
+              <w:spacing w:after="0" w:line="240" w:lineRule="auto"/>
+              <w:jc w:val="center"/>
+              <w:rPr>
+                <w:rFonts w:ascii="Dax-Regular" w:eastAsia="Times New Roman" w:hAnsi="Dax-Regular" w:cs="Calibri"/>
+                <w:noProof w:val="0"/>
+                <w:color w:val="000000"/>
+              </w:rPr>
+            </w:pPr>
+            <w:r>
+              <w:rPr>
+                <w:rFonts w:ascii="Dax-Regular" w:hAnsi="Dax-Regular" w:cs="Calibri"/>
+                <w:color w:val="000000"/>
+              </w:rPr>
+              <w:t>44929.52</w:t>
+            </w:r>
+          </w:p>
+        </w:tc>
+        <w:tc>
+          <w:tcPr>
+            <w:tcW w:w="0" w:type="auto"/>
+            <w:tcBorders>
+              <w:top w:val="nil"/>
+              <w:left w:val="nil"/>
+              <w:bottom w:val="nil"/>
+              <w:right w:val="nil"/>
+            </w:tcBorders>
+            <w:shd w:val="clear" w:color="auto" w:fill="auto"/>
+            <w:vAlign w:val="center"/>
+          </w:tcPr>
+          <w:p>
+            <w:pPr>
+              <w:spacing w:after="0" w:line="240" w:lineRule="auto"/>
+              <w:jc w:val="center"/>
+              <w:rPr>
+                <w:rFonts w:ascii="Dax-Regular" w:eastAsia="Times New Roman" w:hAnsi="Dax-Regular" w:cs="Calibri"/>
+                <w:noProof w:val="0"/>
+                <w:color w:val="000000"/>
+              </w:rPr>
+            </w:pPr>
+            <w:r>
+              <w:rPr>
+                <w:rFonts w:ascii="Dax-Regular" w:hAnsi="Dax-Regular" w:cs="Calibri"/>
+                <w:color w:val="000000"/>
+              </w:rPr>
+              <w:t>431.34</w:t>
+            </w:r>
           </w:p>
         </w:tc>
         <w:tc>
@@ -6010,6 +6229,13 @@
                 <w:color w:val="000000"/>
               </w:rPr>
             </w:pPr>
+            <w:r>
+              <w:rPr>
+                <w:rFonts w:ascii="Dax-Regular" w:hAnsi="Dax-Regular" w:cs="Calibri"/>
+                <w:color w:val="000000"/>
+              </w:rPr>
+              <w:t>179375.10</w:t>
+            </w:r>
           </w:p>
         </w:tc>
         <w:tc>
@@ -6034,6 +6260,13 @@
                 <w:color w:val="000000"/>
               </w:rPr>
             </w:pPr>
+            <w:r>
+              <w:rPr>
+                <w:rFonts w:ascii="Dax-Regular" w:hAnsi="Dax-Regular" w:cs="Calibri"/>
+                <w:color w:val="000000"/>
+              </w:rPr>
+              <w:t>186474.09</w:t>
+            </w:r>
           </w:p>
         </w:tc>
         <w:tc>
@@ -6058,6 +6291,13 @@
                 <w:color w:val="000000"/>
               </w:rPr>
             </w:pPr>
+            <w:r>
+              <w:rPr>
+                <w:rFonts w:ascii="Dax-Regular" w:hAnsi="Dax-Regular" w:cs="Calibri"/>
+                <w:color w:val="000000"/>
+              </w:rPr>
+              <w:t>1017.22</w:t>
+            </w:r>
           </w:p>
         </w:tc>
         <w:tc>
@@ -6168,54 +6408,75 @@
                 <w:color w:val="000000"/>
               </w:rPr>
             </w:pPr>
-          </w:p>
-        </w:tc>
-        <w:tc>
-          <w:tcPr>
-            <w:tcW w:w="0" w:type="auto"/>
-            <w:tcBorders>
-              <w:top w:val="nil"/>
-              <w:left w:val="nil"/>
-              <w:bottom w:val="nil"/>
-              <w:right w:val="nil"/>
-            </w:tcBorders>
-            <w:shd w:val="clear" w:color="auto" w:fill="auto"/>
-            <w:vAlign w:val="center"/>
-          </w:tcPr>
-          <w:p>
-            <w:pPr>
-              <w:spacing w:after="0" w:line="240" w:lineRule="auto"/>
-              <w:jc w:val="center"/>
-              <w:rPr>
-                <w:rFonts w:ascii="Dax-Regular" w:eastAsia="Times New Roman" w:hAnsi="Dax-Regular" w:cs="Calibri"/>
-                <w:noProof w:val="0"/>
-                <w:color w:val="000000"/>
-              </w:rPr>
-            </w:pPr>
-          </w:p>
-        </w:tc>
-        <w:tc>
-          <w:tcPr>
-            <w:tcW w:w="0" w:type="auto"/>
-            <w:tcBorders>
-              <w:top w:val="nil"/>
-              <w:left w:val="nil"/>
-              <w:bottom w:val="nil"/>
-              <w:right w:val="nil"/>
-            </w:tcBorders>
-            <w:shd w:val="clear" w:color="auto" w:fill="auto"/>
-            <w:vAlign w:val="center"/>
-          </w:tcPr>
-          <w:p>
-            <w:pPr>
-              <w:spacing w:after="0" w:line="240" w:lineRule="auto"/>
-              <w:jc w:val="center"/>
-              <w:rPr>
-                <w:rFonts w:ascii="Dax-Regular" w:eastAsia="Times New Roman" w:hAnsi="Dax-Regular" w:cs="Calibri"/>
-                <w:noProof w:val="0"/>
-                <w:color w:val="000000"/>
-              </w:rPr>
-            </w:pPr>
+            <w:r>
+              <w:rPr>
+                <w:rFonts w:ascii="Dax-Regular" w:hAnsi="Dax-Regular" w:cs="Calibri"/>
+                <w:color w:val="000000"/>
+              </w:rPr>
+              <w:t>771539.28</w:t>
+            </w:r>
+          </w:p>
+        </w:tc>
+        <w:tc>
+          <w:tcPr>
+            <w:tcW w:w="0" w:type="auto"/>
+            <w:tcBorders>
+              <w:top w:val="nil"/>
+              <w:left w:val="nil"/>
+              <w:bottom w:val="nil"/>
+              <w:right w:val="nil"/>
+            </w:tcBorders>
+            <w:shd w:val="clear" w:color="auto" w:fill="auto"/>
+            <w:vAlign w:val="center"/>
+          </w:tcPr>
+          <w:p>
+            <w:pPr>
+              <w:spacing w:after="0" w:line="240" w:lineRule="auto"/>
+              <w:jc w:val="center"/>
+              <w:rPr>
+                <w:rFonts w:ascii="Dax-Regular" w:eastAsia="Times New Roman" w:hAnsi="Dax-Regular" w:cs="Calibri"/>
+                <w:noProof w:val="0"/>
+                <w:color w:val="000000"/>
+              </w:rPr>
+            </w:pPr>
+            <w:r>
+              <w:rPr>
+                <w:rFonts w:ascii="Dax-Regular" w:hAnsi="Dax-Regular" w:cs="Calibri"/>
+                <w:color w:val="000000"/>
+              </w:rPr>
+              <w:t>716213.22</w:t>
+            </w:r>
+          </w:p>
+        </w:tc>
+        <w:tc>
+          <w:tcPr>
+            <w:tcW w:w="0" w:type="auto"/>
+            <w:tcBorders>
+              <w:top w:val="nil"/>
+              <w:left w:val="nil"/>
+              <w:bottom w:val="nil"/>
+              <w:right w:val="nil"/>
+            </w:tcBorders>
+            <w:shd w:val="clear" w:color="auto" w:fill="auto"/>
+            <w:vAlign w:val="center"/>
+          </w:tcPr>
+          <w:p>
+            <w:pPr>
+              <w:spacing w:after="0" w:line="240" w:lineRule="auto"/>
+              <w:jc w:val="center"/>
+              <w:rPr>
+                <w:rFonts w:ascii="Dax-Regular" w:eastAsia="Times New Roman" w:hAnsi="Dax-Regular" w:cs="Calibri"/>
+                <w:noProof w:val="0"/>
+                <w:color w:val="000000"/>
+              </w:rPr>
+            </w:pPr>
+            <w:r>
+              <w:rPr>
+                <w:rFonts w:ascii="Dax-Regular" w:hAnsi="Dax-Regular" w:cs="Calibri"/>
+                <w:color w:val="000000"/>
+              </w:rPr>
+              <w:t>2438.77</w:t>
+            </w:r>
           </w:p>
         </w:tc>
         <w:tc>
@@ -6350,6 +6611,13 @@
                 <w:color w:val="000000"/>
               </w:rPr>
             </w:pPr>
+            <w:r>
+              <w:rPr>
+                <w:rFonts w:ascii="Dax-Regular" w:hAnsi="Dax-Regular" w:cs="Calibri"/>
+                <w:color w:val="000000"/>
+              </w:rPr>
+              <w:t>2890360.03</w:t>
+            </w:r>
           </w:p>
         </w:tc>
         <w:tc>
@@ -6374,6 +6642,13 @@
                 <w:color w:val="000000"/>
               </w:rPr>
             </w:pPr>
+            <w:r>
+              <w:rPr>
+                <w:rFonts w:ascii="Dax-Regular" w:hAnsi="Dax-Regular" w:cs="Calibri"/>
+                <w:color w:val="000000"/>
+              </w:rPr>
+              <w:t>5651.87</w:t>
+            </w:r>
           </w:p>
         </w:tc>
         <w:tc>
@@ -6532,6 +6807,13 @@
                 <w:color w:val="000000"/>
               </w:rPr>
             </w:pPr>
+            <w:r>
+              <w:rPr>
+                <w:rFonts w:ascii="Dax-Regular" w:hAnsi="Dax-Regular" w:cs="Calibri"/>
+                <w:color w:val="000000"/>
+              </w:rPr>
+              <w:t>10518.68</w:t>
+            </w:r>
           </w:p>
         </w:tc>
         <w:tc>
@@ -6690,6 +6972,13 @@
                 <w:color w:val="000000"/>
               </w:rPr>
             </w:pPr>
+            <w:r>
+              <w:rPr>
+                <w:rFonts w:ascii="Dax-Regular" w:hAnsi="Dax-Regular" w:cs="Calibri"/>
+                <w:color w:val="000000"/>
+              </w:rPr>
+              <w:t>35082.15</w:t>
+            </w:r>
           </w:p>
         </w:tc>
         <w:tc>
@@ -6848,6 +7137,13 @@
                 <w:color w:val="000000"/>
               </w:rPr>
             </w:pPr>
+            <w:r>
+              <w:rPr>
+                <w:rFonts w:ascii="Dax-Regular" w:hAnsi="Dax-Regular" w:cs="Calibri"/>
+                <w:color w:val="000000"/>
+              </w:rPr>
+              <w:t>54937.90</w:t>
+            </w:r>
           </w:p>
         </w:tc>
         <w:tc>
@@ -6957,12 +7253,12 @@
         <w:tblLook w:val="04A0" w:firstRow="1" w:lastRow="0" w:firstColumn="1" w:lastColumn="0" w:noHBand="0" w:noVBand="1"/>
       </w:tblPr>
       <w:tblGrid>
-        <w:gridCol w:w="2629"/>
-        <w:gridCol w:w="1518"/>
-        <w:gridCol w:w="1546"/>
-        <w:gridCol w:w="1155"/>
-        <w:gridCol w:w="1210"/>
-        <w:gridCol w:w="1302"/>
+        <w:gridCol w:w="2447"/>
+        <w:gridCol w:w="1572"/>
+        <w:gridCol w:w="1581"/>
+        <w:gridCol w:w="1398"/>
+        <w:gridCol w:w="1143"/>
+        <w:gridCol w:w="1219"/>
       </w:tblGrid>
       <w:tr>
         <w:trPr>
@@ -7014,31 +7310,7 @@
                 <w:color w:val="000000"/>
                 <w:lang w:val="es-419"/>
               </w:rPr>
-              <w:t>amaño de la muestra (</w:t>
-            </w:r>
-            <w:proofErr w:type="spellStart"/>
-            <w:r>
-              <w:rPr>
-                <w:rFonts w:ascii="Calibri" w:eastAsia="Times New Roman" w:hAnsi="Calibri" w:cs="Calibri"/>
-                <w:b/>
-                <w:bCs/>
-                <w:noProof w:val="0"/>
-                <w:color w:val="000000"/>
-                <w:lang w:val="es-419"/>
-              </w:rPr>
-              <w:t>LINKED_LIST</w:t>
-            </w:r>
-            <w:proofErr w:type="spellEnd"/>
-            <w:r>
-              <w:rPr>
-                <w:rFonts w:ascii="Calibri" w:eastAsia="Times New Roman" w:hAnsi="Calibri" w:cs="Calibri"/>
-                <w:b/>
-                <w:bCs/>
-                <w:noProof w:val="0"/>
-                <w:color w:val="000000"/>
-                <w:lang w:val="es-419"/>
-              </w:rPr>
-              <w:t>)</w:t>
+              <w:t>amaño de la muestra (LINKED_LIST)</w:t>
             </w:r>
           </w:p>
         </w:tc>
@@ -7287,6 +7559,13 @@
                 <w:color w:val="000000"/>
               </w:rPr>
             </w:pPr>
+            <w:r>
+              <w:rPr>
+                <w:rFonts w:ascii="Dax-Regular" w:hAnsi="Dax-Regular" w:cs="Calibri"/>
+                <w:color w:val="000000"/>
+              </w:rPr>
+              <w:t>45575.74</w:t>
+            </w:r>
           </w:p>
         </w:tc>
         <w:tc>
@@ -7311,6 +7590,13 @@
                 <w:color w:val="000000"/>
               </w:rPr>
             </w:pPr>
+            <w:r>
+              <w:rPr>
+                <w:rFonts w:ascii="Dax-Regular" w:hAnsi="Dax-Regular" w:cs="Calibri"/>
+                <w:color w:val="000000"/>
+              </w:rPr>
+              <w:t>41042.89</w:t>
+            </w:r>
           </w:p>
         </w:tc>
         <w:tc>
@@ -7335,6 +7621,13 @@
                 <w:color w:val="000000"/>
               </w:rPr>
             </w:pPr>
+            <w:r>
+              <w:rPr>
+                <w:rFonts w:ascii="Dax-Regular" w:hAnsi="Dax-Regular" w:cs="Calibri"/>
+                <w:color w:val="000000"/>
+              </w:rPr>
+              <w:t>2074.96</w:t>
+            </w:r>
           </w:p>
         </w:tc>
         <w:tc>
@@ -7445,54 +7738,75 @@
                 <w:color w:val="000000"/>
               </w:rPr>
             </w:pPr>
-          </w:p>
-        </w:tc>
-        <w:tc>
-          <w:tcPr>
-            <w:tcW w:w="0" w:type="auto"/>
-            <w:tcBorders>
-              <w:top w:val="nil"/>
-              <w:left w:val="nil"/>
-              <w:bottom w:val="nil"/>
-              <w:right w:val="nil"/>
-            </w:tcBorders>
-            <w:shd w:val="clear" w:color="auto" w:fill="auto"/>
-            <w:vAlign w:val="center"/>
-          </w:tcPr>
-          <w:p>
-            <w:pPr>
-              <w:spacing w:after="0" w:line="240" w:lineRule="auto"/>
-              <w:jc w:val="center"/>
-              <w:rPr>
-                <w:rFonts w:ascii="Dax-Regular" w:eastAsia="Times New Roman" w:hAnsi="Dax-Regular" w:cs="Calibri"/>
-                <w:noProof w:val="0"/>
-                <w:color w:val="000000"/>
-              </w:rPr>
-            </w:pPr>
-          </w:p>
-        </w:tc>
-        <w:tc>
-          <w:tcPr>
-            <w:tcW w:w="0" w:type="auto"/>
-            <w:tcBorders>
-              <w:top w:val="nil"/>
-              <w:left w:val="nil"/>
-              <w:bottom w:val="nil"/>
-              <w:right w:val="nil"/>
-            </w:tcBorders>
-            <w:shd w:val="clear" w:color="auto" w:fill="auto"/>
-            <w:vAlign w:val="center"/>
-          </w:tcPr>
-          <w:p>
-            <w:pPr>
-              <w:spacing w:after="0" w:line="240" w:lineRule="auto"/>
-              <w:jc w:val="center"/>
-              <w:rPr>
-                <w:rFonts w:ascii="Dax-Regular" w:eastAsia="Times New Roman" w:hAnsi="Dax-Regular" w:cs="Calibri"/>
-                <w:noProof w:val="0"/>
-                <w:color w:val="000000"/>
-              </w:rPr>
-            </w:pPr>
+            <w:r>
+              <w:rPr>
+                <w:rFonts w:ascii="Dax-Regular" w:hAnsi="Dax-Regular" w:cs="Calibri"/>
+                <w:color w:val="000000"/>
+              </w:rPr>
+              <w:t>334934.56</w:t>
+            </w:r>
+          </w:p>
+        </w:tc>
+        <w:tc>
+          <w:tcPr>
+            <w:tcW w:w="0" w:type="auto"/>
+            <w:tcBorders>
+              <w:top w:val="nil"/>
+              <w:left w:val="nil"/>
+              <w:bottom w:val="nil"/>
+              <w:right w:val="nil"/>
+            </w:tcBorders>
+            <w:shd w:val="clear" w:color="auto" w:fill="auto"/>
+            <w:vAlign w:val="center"/>
+          </w:tcPr>
+          <w:p>
+            <w:pPr>
+              <w:spacing w:after="0" w:line="240" w:lineRule="auto"/>
+              <w:jc w:val="center"/>
+              <w:rPr>
+                <w:rFonts w:ascii="Dax-Regular" w:eastAsia="Times New Roman" w:hAnsi="Dax-Regular" w:cs="Calibri"/>
+                <w:noProof w:val="0"/>
+                <w:color w:val="000000"/>
+              </w:rPr>
+            </w:pPr>
+            <w:r>
+              <w:rPr>
+                <w:rFonts w:ascii="Dax-Regular" w:hAnsi="Dax-Regular" w:cs="Calibri"/>
+                <w:color w:val="000000"/>
+              </w:rPr>
+              <w:t>335315.18</w:t>
+            </w:r>
+          </w:p>
+        </w:tc>
+        <w:tc>
+          <w:tcPr>
+            <w:tcW w:w="0" w:type="auto"/>
+            <w:tcBorders>
+              <w:top w:val="nil"/>
+              <w:left w:val="nil"/>
+              <w:bottom w:val="nil"/>
+              <w:right w:val="nil"/>
+            </w:tcBorders>
+            <w:shd w:val="clear" w:color="auto" w:fill="auto"/>
+            <w:vAlign w:val="center"/>
+          </w:tcPr>
+          <w:p>
+            <w:pPr>
+              <w:spacing w:after="0" w:line="240" w:lineRule="auto"/>
+              <w:jc w:val="center"/>
+              <w:rPr>
+                <w:rFonts w:ascii="Dax-Regular" w:eastAsia="Times New Roman" w:hAnsi="Dax-Regular" w:cs="Calibri"/>
+                <w:noProof w:val="0"/>
+                <w:color w:val="000000"/>
+              </w:rPr>
+            </w:pPr>
+            <w:r>
+              <w:rPr>
+                <w:rFonts w:ascii="Dax-Regular" w:hAnsi="Dax-Regular" w:cs="Calibri"/>
+                <w:color w:val="000000"/>
+              </w:rPr>
+              <w:t>11181.70</w:t>
+            </w:r>
           </w:p>
         </w:tc>
         <w:tc>
@@ -7603,6 +7917,13 @@
                 <w:color w:val="000000"/>
               </w:rPr>
             </w:pPr>
+            <w:r>
+              <w:rPr>
+                <w:rFonts w:ascii="Dax-Regular" w:hAnsi="Dax-Regular" w:cs="Calibri"/>
+                <w:color w:val="000000"/>
+              </w:rPr>
+              <w:t>2734041.40</w:t>
+            </w:r>
           </w:p>
         </w:tc>
         <w:tc>
@@ -7627,6 +7948,13 @@
                 <w:color w:val="000000"/>
               </w:rPr>
             </w:pPr>
+            <w:r>
+              <w:rPr>
+                <w:rFonts w:ascii="Dax-Regular" w:hAnsi="Dax-Regular" w:cs="Calibri"/>
+                <w:color w:val="000000"/>
+              </w:rPr>
+              <w:t>2721915.21</w:t>
+            </w:r>
           </w:p>
         </w:tc>
         <w:tc>
@@ -7651,6 +7979,13 @@
                 <w:color w:val="000000"/>
               </w:rPr>
             </w:pPr>
+            <w:r>
+              <w:rPr>
+                <w:rFonts w:ascii="Dax-Regular" w:hAnsi="Dax-Regular" w:cs="Calibri"/>
+                <w:color w:val="000000"/>
+              </w:rPr>
+              <w:t>53057.86</w:t>
+            </w:r>
           </w:p>
         </w:tc>
         <w:tc>
@@ -7809,6 +8144,13 @@
                 <w:color w:val="000000"/>
               </w:rPr>
             </w:pPr>
+            <w:r>
+              <w:rPr>
+                <w:rFonts w:ascii="Dax-Regular" w:hAnsi="Dax-Regular" w:cs="Calibri"/>
+                <w:color w:val="000000"/>
+              </w:rPr>
+              <w:t>238796.86</w:t>
+            </w:r>
           </w:p>
         </w:tc>
         <w:tc>
@@ -7967,6 +8309,13 @@
                 <w:color w:val="000000"/>
               </w:rPr>
             </w:pPr>
+            <w:r>
+              <w:rPr>
+                <w:rFonts w:ascii="Dax-Regular" w:hAnsi="Dax-Regular" w:cs="Calibri"/>
+                <w:color w:val="000000"/>
+              </w:rPr>
+              <w:t>1119501.94</w:t>
+            </w:r>
           </w:p>
         </w:tc>
         <w:tc>
@@ -8921,67 +9270,31 @@
                 <w:noProof w:val="0"/>
                 <w:lang w:val="es-419"/>
               </w:rPr>
-              <w:t>Arreglo (</w:t>
-            </w:r>
-            <w:proofErr w:type="spellStart"/>
-            <w:r>
+              <w:t>Arreglo (ARRAYLIST)</w:t>
+            </w:r>
+          </w:p>
+        </w:tc>
+        <w:tc>
+          <w:tcPr>
+            <w:tcW w:w="3420" w:type="dxa"/>
+          </w:tcPr>
+          <w:p>
+            <w:pPr>
+              <w:jc w:val="center"/>
+              <w:cnfStyle w:val="100000000000" w:firstRow="1" w:lastRow="0" w:firstColumn="0" w:lastColumn="0" w:oddVBand="0" w:evenVBand="0" w:oddHBand="0" w:evenHBand="0" w:firstRowFirstColumn="0" w:firstRowLastColumn="0" w:lastRowFirstColumn="0" w:lastRowLastColumn="0"/>
               <w:rPr>
                 <w:rFonts w:ascii="Dax-Regular" w:hAnsi="Dax-Regular"/>
                 <w:noProof w:val="0"/>
                 <w:lang w:val="es-419"/>
               </w:rPr>
-              <w:t>ARRAYLIST</w:t>
-            </w:r>
-            <w:proofErr w:type="spellEnd"/>
+            </w:pPr>
             <w:r>
               <w:rPr>
                 <w:rFonts w:ascii="Dax-Regular" w:hAnsi="Dax-Regular"/>
                 <w:noProof w:val="0"/>
                 <w:lang w:val="es-419"/>
               </w:rPr>
-              <w:t>)</w:t>
-            </w:r>
-          </w:p>
-        </w:tc>
-        <w:tc>
-          <w:tcPr>
-            <w:tcW w:w="3420" w:type="dxa"/>
-          </w:tcPr>
-          <w:p>
-            <w:pPr>
-              <w:jc w:val="center"/>
-              <w:cnfStyle w:val="100000000000" w:firstRow="1" w:lastRow="0" w:firstColumn="0" w:lastColumn="0" w:oddVBand="0" w:evenVBand="0" w:oddHBand="0" w:evenHBand="0" w:firstRowFirstColumn="0" w:firstRowLastColumn="0" w:lastRowFirstColumn="0" w:lastRowLastColumn="0"/>
-              <w:rPr>
-                <w:rFonts w:ascii="Dax-Regular" w:hAnsi="Dax-Regular"/>
-                <w:noProof w:val="0"/>
-                <w:lang w:val="es-419"/>
-              </w:rPr>
-            </w:pPr>
-            <w:r>
-              <w:rPr>
-                <w:rFonts w:ascii="Dax-Regular" w:hAnsi="Dax-Regular"/>
-                <w:noProof w:val="0"/>
-                <w:lang w:val="es-419"/>
-              </w:rPr>
-              <w:t>Lista enlazada (</w:t>
-            </w:r>
-            <w:proofErr w:type="spellStart"/>
-            <w:r>
-              <w:rPr>
-                <w:rFonts w:ascii="Dax-Regular" w:hAnsi="Dax-Regular"/>
-                <w:noProof w:val="0"/>
-                <w:lang w:val="es-419"/>
-              </w:rPr>
-              <w:t>LINKED_LIST</w:t>
-            </w:r>
-            <w:proofErr w:type="spellEnd"/>
-            <w:r>
-              <w:rPr>
-                <w:rFonts w:ascii="Dax-Regular" w:hAnsi="Dax-Regular"/>
-                <w:noProof w:val="0"/>
-                <w:lang w:val="es-419"/>
-              </w:rPr>
-              <w:t>)</w:t>
+              <w:t>Lista enlazada (LINKED_LIST)</w:t>
             </w:r>
           </w:p>
         </w:tc>
@@ -9022,18 +9335,8 @@
                 <w:noProof w:val="0"/>
                 <w:lang w:val="es-419"/>
               </w:rPr>
-              <w:t xml:space="preserve"> </w:t>
-            </w:r>
-            <w:proofErr w:type="spellStart"/>
-            <w:r>
-              <w:rPr>
-                <w:rFonts w:ascii="Dax-Regular" w:hAnsi="Dax-Regular"/>
-                <w:noProof w:val="0"/>
-                <w:lang w:val="es-419"/>
-              </w:rPr>
-              <w:t>sort</w:t>
-            </w:r>
-            <w:proofErr w:type="spellEnd"/>
+              <w:t xml:space="preserve"> sort</w:t>
+            </w:r>
           </w:p>
         </w:tc>
         <w:tc>
@@ -9104,18 +9407,8 @@
                 <w:noProof w:val="0"/>
                 <w:lang w:val="es-419"/>
               </w:rPr>
-              <w:t xml:space="preserve"> </w:t>
-            </w:r>
-            <w:proofErr w:type="spellStart"/>
-            <w:r>
-              <w:rPr>
-                <w:rFonts w:ascii="Dax-Regular" w:hAnsi="Dax-Regular"/>
-                <w:noProof w:val="0"/>
-                <w:lang w:val="es-419"/>
-              </w:rPr>
-              <w:t>sort</w:t>
-            </w:r>
-            <w:proofErr w:type="spellEnd"/>
+              <w:t xml:space="preserve"> sort</w:t>
+            </w:r>
             <w:r>
               <w:rPr>
                 <w:noProof w:val="0"/>
@@ -9309,23 +9602,7 @@
           <w:rFonts w:ascii="Dax-Regular" w:hAnsi="Dax-Regular"/>
           <w:lang w:val="es-419"/>
         </w:rPr>
-        <w:t xml:space="preserve">Comparación de rendimiento </w:t>
-      </w:r>
-      <w:proofErr w:type="spellStart"/>
-      <w:r>
-        <w:rPr>
-          <w:rFonts w:ascii="Dax-Regular" w:hAnsi="Dax-Regular"/>
-          <w:lang w:val="es-419"/>
-        </w:rPr>
-        <w:t>ARRAYLIST</w:t>
-      </w:r>
-      <w:proofErr w:type="spellEnd"/>
-      <w:r>
-        <w:rPr>
-          <w:rFonts w:ascii="Dax-Regular" w:hAnsi="Dax-Regular"/>
-          <w:lang w:val="es-419"/>
-        </w:rPr>
-        <w:t>.</w:t>
+        <w:t>Comparación de rendimiento ARRAYLIST.</w:t>
       </w:r>
     </w:p>
     <w:p>
@@ -9347,23 +9624,7 @@
           <w:rFonts w:ascii="Dax-Regular" w:hAnsi="Dax-Regular"/>
           <w:lang w:val="es-419"/>
         </w:rPr>
-        <w:t xml:space="preserve">Comparación de rendimiento </w:t>
-      </w:r>
-      <w:proofErr w:type="spellStart"/>
-      <w:r>
-        <w:rPr>
-          <w:rFonts w:ascii="Dax-Regular" w:hAnsi="Dax-Regular"/>
-          <w:lang w:val="es-419"/>
-        </w:rPr>
-        <w:t>LINKED_LIST</w:t>
-      </w:r>
-      <w:proofErr w:type="spellEnd"/>
-      <w:r>
-        <w:rPr>
-          <w:rFonts w:ascii="Dax-Regular" w:hAnsi="Dax-Regular"/>
-          <w:lang w:val="es-419"/>
-        </w:rPr>
-        <w:t>.</w:t>
+        <w:t>Comparación de rendimiento LINKED_LIST.</w:t>
       </w:r>
     </w:p>
     <w:p>
@@ -9385,39 +9646,7 @@
           <w:rFonts w:ascii="Dax-Regular" w:hAnsi="Dax-Regular"/>
           <w:lang w:val="es-419"/>
         </w:rPr>
-        <w:t xml:space="preserve">Comparación de rendimiento para </w:t>
-      </w:r>
-      <w:proofErr w:type="spellStart"/>
-      <w:r>
-        <w:rPr>
-          <w:rFonts w:ascii="Dax-Regular" w:hAnsi="Dax-Regular"/>
-          <w:lang w:val="es-419"/>
-        </w:rPr>
-        <w:t>Insertion</w:t>
-      </w:r>
-      <w:proofErr w:type="spellEnd"/>
-      <w:r>
-        <w:rPr>
-          <w:rFonts w:ascii="Dax-Regular" w:hAnsi="Dax-Regular"/>
-          <w:lang w:val="es-419"/>
-        </w:rPr>
-        <w:t xml:space="preserve"> </w:t>
-      </w:r>
-      <w:proofErr w:type="spellStart"/>
-      <w:r>
-        <w:rPr>
-          <w:rFonts w:ascii="Dax-Regular" w:hAnsi="Dax-Regular"/>
-          <w:lang w:val="es-419"/>
-        </w:rPr>
-        <w:t>Sort</w:t>
-      </w:r>
-      <w:proofErr w:type="spellEnd"/>
-      <w:r>
-        <w:rPr>
-          <w:rFonts w:ascii="Dax-Regular" w:hAnsi="Dax-Regular"/>
-          <w:lang w:val="es-419"/>
-        </w:rPr>
-        <w:t>.</w:t>
+        <w:t>Comparación de rendimiento para Insertion Sort.</w:t>
       </w:r>
     </w:p>
     <w:p>
@@ -9439,39 +9668,7 @@
           <w:rFonts w:ascii="Dax-Regular" w:hAnsi="Dax-Regular"/>
           <w:lang w:val="es-419"/>
         </w:rPr>
-        <w:t xml:space="preserve">Comparación de rendimiento para </w:t>
-      </w:r>
-      <w:proofErr w:type="spellStart"/>
-      <w:r>
-        <w:rPr>
-          <w:rFonts w:ascii="Dax-Regular" w:hAnsi="Dax-Regular"/>
-          <w:lang w:val="es-419"/>
-        </w:rPr>
-        <w:t>Selection</w:t>
-      </w:r>
-      <w:proofErr w:type="spellEnd"/>
-      <w:r>
-        <w:rPr>
-          <w:rFonts w:ascii="Dax-Regular" w:hAnsi="Dax-Regular"/>
-          <w:lang w:val="es-419"/>
-        </w:rPr>
-        <w:t xml:space="preserve"> </w:t>
-      </w:r>
-      <w:proofErr w:type="spellStart"/>
-      <w:r>
-        <w:rPr>
-          <w:rFonts w:ascii="Dax-Regular" w:hAnsi="Dax-Regular"/>
-          <w:lang w:val="es-419"/>
-        </w:rPr>
-        <w:t>Sort</w:t>
-      </w:r>
-      <w:proofErr w:type="spellEnd"/>
-      <w:r>
-        <w:rPr>
-          <w:rFonts w:ascii="Dax-Regular" w:hAnsi="Dax-Regular"/>
-          <w:lang w:val="es-419"/>
-        </w:rPr>
-        <w:t>.</w:t>
+        <w:t>Comparación de rendimiento para Selection Sort.</w:t>
       </w:r>
     </w:p>
     <w:p>
@@ -9493,23 +9690,7 @@
           <w:rFonts w:ascii="Dax-Regular" w:hAnsi="Dax-Regular"/>
           <w:lang w:val="es-419"/>
         </w:rPr>
-        <w:t xml:space="preserve">Comparación de rendimiento para Shell </w:t>
-      </w:r>
-      <w:proofErr w:type="spellStart"/>
-      <w:r>
-        <w:rPr>
-          <w:rFonts w:ascii="Dax-Regular" w:hAnsi="Dax-Regular"/>
-          <w:lang w:val="es-419"/>
-        </w:rPr>
-        <w:t>Sort</w:t>
-      </w:r>
-      <w:proofErr w:type="spellEnd"/>
-      <w:r>
-        <w:rPr>
-          <w:rFonts w:ascii="Dax-Regular" w:hAnsi="Dax-Regular"/>
-          <w:lang w:val="es-419"/>
-        </w:rPr>
-        <w:t>.</w:t>
+        <w:t>Comparación de rendimiento para Shell Sort.</w:t>
       </w:r>
     </w:p>
     <w:p>
@@ -9531,23 +9712,7 @@
           <w:rFonts w:ascii="Dax-Regular" w:hAnsi="Dax-Regular"/>
           <w:lang w:val="es-419"/>
         </w:rPr>
-        <w:t xml:space="preserve">Comparación de rendimiento para </w:t>
-      </w:r>
-      <w:proofErr w:type="spellStart"/>
-      <w:r>
-        <w:rPr>
-          <w:rFonts w:ascii="Dax-Regular" w:hAnsi="Dax-Regular"/>
-          <w:lang w:val="es-419"/>
-        </w:rPr>
-        <w:t>MergeSort</w:t>
-      </w:r>
-      <w:proofErr w:type="spellEnd"/>
-      <w:r>
-        <w:rPr>
-          <w:rFonts w:ascii="Dax-Regular" w:hAnsi="Dax-Regular"/>
-          <w:lang w:val="es-419"/>
-        </w:rPr>
-        <w:t>.</w:t>
+        <w:t>Comparación de rendimiento para MergeSort.</w:t>
       </w:r>
     </w:p>
     <w:p>
@@ -9569,23 +9734,7 @@
           <w:rFonts w:ascii="Dax-Regular" w:hAnsi="Dax-Regular"/>
           <w:lang w:val="es-419"/>
         </w:rPr>
-        <w:t xml:space="preserve">Comparación de rendimiento para </w:t>
-      </w:r>
-      <w:proofErr w:type="spellStart"/>
-      <w:r>
-        <w:rPr>
-          <w:rFonts w:ascii="Dax-Regular" w:hAnsi="Dax-Regular"/>
-          <w:lang w:val="es-419"/>
-        </w:rPr>
-        <w:t>QuickSort</w:t>
-      </w:r>
-      <w:proofErr w:type="spellEnd"/>
-      <w:r>
-        <w:rPr>
-          <w:rFonts w:ascii="Dax-Regular" w:hAnsi="Dax-Regular"/>
-          <w:lang w:val="es-419"/>
-        </w:rPr>
-        <w:t>.</w:t>
+        <w:t>Comparación de rendimiento para QuickSort.</w:t>
       </w:r>
     </w:p>
     <w:p>
@@ -11547,9 +11696,12 @@
 </file>
 
 <file path=customXml/item1.xml><?xml version="1.0" encoding="utf-8"?>
-<p:properties xmlns:p="http://schemas.microsoft.com/office/2006/metadata/properties" xmlns:xsi="http://www.w3.org/2001/XMLSchema-instance" xmlns:pc="http://schemas.microsoft.com/office/infopath/2007/PartnerControls">
-  <documentManagement/>
-</p:properties>
+<?mso-contentType ?>
+<FormTemplates xmlns="http://schemas.microsoft.com/sharepoint/v3/contenttype/forms">
+  <Display>DocumentLibraryForm</Display>
+  <Edit>DocumentLibraryForm</Edit>
+  <New>DocumentLibraryForm</New>
+</FormTemplates>
 </file>
 
 <file path=customXml/item2.xml><?xml version="1.0" encoding="utf-8"?>
@@ -11764,19 +11916,15 @@
 </file>
 
 <file path=customXml/item3.xml><?xml version="1.0" encoding="utf-8"?>
-<?mso-contentType ?>
-<FormTemplates xmlns="http://schemas.microsoft.com/sharepoint/v3/contenttype/forms">
-  <Display>DocumentLibraryForm</Display>
-  <Edit>DocumentLibraryForm</Edit>
-  <New>DocumentLibraryForm</New>
-</FormTemplates>
+<p:properties xmlns:p="http://schemas.microsoft.com/office/2006/metadata/properties" xmlns:xsi="http://www.w3.org/2001/XMLSchema-instance" xmlns:pc="http://schemas.microsoft.com/office/infopath/2007/PartnerControls">
+  <documentManagement/>
+</p:properties>
 </file>
 
 <file path=customXml/itemProps1.xml><?xml version="1.0" encoding="utf-8"?>
-<ds:datastoreItem xmlns:ds="http://schemas.openxmlformats.org/officeDocument/2006/customXml" ds:itemID="{D8D55360-DA4E-4EE6-A532-0D8BE99E30A4}">
+<ds:datastoreItem xmlns:ds="http://schemas.openxmlformats.org/officeDocument/2006/customXml" ds:itemID="{7DBE8262-9C92-4A1B-85FF-A533173B85D6}">
   <ds:schemaRefs>
-    <ds:schemaRef ds:uri="http://schemas.microsoft.com/office/2006/metadata/properties"/>
-    <ds:schemaRef ds:uri="http://schemas.microsoft.com/office/infopath/2007/PartnerControls"/>
+    <ds:schemaRef ds:uri="http://schemas.microsoft.com/sharepoint/v3/contenttype/forms"/>
   </ds:schemaRefs>
 </ds:datastoreItem>
 </file>
@@ -11801,9 +11949,10 @@
 </file>
 
 <file path=customXml/itemProps3.xml><?xml version="1.0" encoding="utf-8"?>
-<ds:datastoreItem xmlns:ds="http://schemas.openxmlformats.org/officeDocument/2006/customXml" ds:itemID="{7DBE8262-9C92-4A1B-85FF-A533173B85D6}">
+<ds:datastoreItem xmlns:ds="http://schemas.openxmlformats.org/officeDocument/2006/customXml" ds:itemID="{D8D55360-DA4E-4EE6-A532-0D8BE99E30A4}">
   <ds:schemaRefs>
-    <ds:schemaRef ds:uri="http://schemas.microsoft.com/sharepoint/v3/contenttype/forms"/>
+    <ds:schemaRef ds:uri="http://schemas.microsoft.com/office/2006/metadata/properties"/>
+    <ds:schemaRef ds:uri="http://schemas.microsoft.com/office/infopath/2007/PartnerControls"/>
   </ds:schemaRefs>
 </ds:datastoreItem>
 </file>
</xml_diff>

<commit_message>
Avance Req1 Ordenamientos Recursivos - Reto 1
</commit_message>
<xml_diff>
--- a/Docs/Observaciones-Lab 5.docx
+++ b/Docs/Observaciones-Lab 5.docx
@@ -4,7 +4,7 @@
   <w:body>
     <w:p>
       <w:pPr>
-        <w:pStyle w:val="Title"/>
+        <w:pStyle w:val="Ttulo"/>
         <w:jc w:val="center"/>
         <w:rPr>
           <w:noProof w:val="0"/>
@@ -93,7 +93,7 @@
     </w:p>
     <w:tbl>
       <w:tblPr>
-        <w:tblStyle w:val="GridTable2"/>
+        <w:tblStyle w:val="Tabladecuadrcula2"/>
         <w:tblW w:w="3694" w:type="pct"/>
         <w:jc w:val="center"/>
         <w:tblLook w:val="04A0" w:firstRow="1" w:lastRow="0" w:firstColumn="1" w:lastColumn="0" w:noHBand="0" w:noVBand="1"/>
@@ -442,7 +442,7 @@
     </w:tbl>
     <w:p>
       <w:pPr>
-        <w:pStyle w:val="Caption"/>
+        <w:pStyle w:val="Descripcin"/>
         <w:jc w:val="center"/>
         <w:rPr>
           <w:lang w:val="es-419"/>
@@ -495,7 +495,7 @@
     </w:p>
     <w:p>
       <w:pPr>
-        <w:pStyle w:val="Heading1"/>
+        <w:pStyle w:val="Ttulo1"/>
         <w:rPr>
           <w:b/>
           <w:bCs/>
@@ -515,7 +515,7 @@
     </w:p>
     <w:p>
       <w:pPr>
-        <w:pStyle w:val="Heading2"/>
+        <w:pStyle w:val="Ttulo2"/>
         <w:rPr>
           <w:b/>
           <w:bCs/>
@@ -539,12 +539,12 @@
         <w:tblLook w:val="04A0" w:firstRow="1" w:lastRow="0" w:firstColumn="1" w:lastColumn="0" w:noHBand="0" w:noVBand="1"/>
       </w:tblPr>
       <w:tblGrid>
-        <w:gridCol w:w="2421"/>
-        <w:gridCol w:w="1554"/>
-        <w:gridCol w:w="1618"/>
-        <w:gridCol w:w="1305"/>
-        <w:gridCol w:w="1193"/>
-        <w:gridCol w:w="1269"/>
+        <w:gridCol w:w="2314"/>
+        <w:gridCol w:w="1515"/>
+        <w:gridCol w:w="1584"/>
+        <w:gridCol w:w="1280"/>
+        <w:gridCol w:w="1316"/>
+        <w:gridCol w:w="1351"/>
       </w:tblGrid>
       <w:tr>
         <w:trPr>
@@ -938,6 +938,13 @@
                 <w:color w:val="000000"/>
               </w:rPr>
             </w:pPr>
+            <w:r>
+              <w:rPr>
+                <w:rFonts w:ascii="Dax-Regular" w:hAnsi="Dax-Regular"/>
+                <w:color w:val="000000"/>
+              </w:rPr>
+              <w:t>51,42</w:t>
+            </w:r>
           </w:p>
         </w:tc>
         <w:tc>
@@ -962,6 +969,13 @@
                 <w:color w:val="000000"/>
               </w:rPr>
             </w:pPr>
+            <w:r>
+              <w:rPr>
+                <w:rFonts w:ascii="Dax-Regular" w:hAnsi="Dax-Regular"/>
+                <w:color w:val="000000"/>
+              </w:rPr>
+              <w:t>47,66</w:t>
+            </w:r>
           </w:p>
         </w:tc>
       </w:tr>
@@ -1117,30 +1131,44 @@
                 <w:color w:val="000000"/>
               </w:rPr>
             </w:pPr>
-          </w:p>
-        </w:tc>
-        <w:tc>
-          <w:tcPr>
-            <w:tcW w:w="0" w:type="auto"/>
-            <w:tcBorders>
-              <w:top w:val="nil"/>
-              <w:left w:val="nil"/>
-              <w:bottom w:val="nil"/>
-              <w:right w:val="nil"/>
-            </w:tcBorders>
-            <w:shd w:val="clear" w:color="auto" w:fill="auto"/>
-            <w:vAlign w:val="center"/>
-          </w:tcPr>
-          <w:p>
-            <w:pPr>
-              <w:spacing w:after="0" w:line="240" w:lineRule="auto"/>
-              <w:jc w:val="center"/>
-              <w:rPr>
-                <w:rFonts w:ascii="Dax-Regular" w:eastAsia="Times New Roman" w:hAnsi="Dax-Regular" w:cs="Calibri"/>
-                <w:noProof w:val="0"/>
-                <w:color w:val="000000"/>
-              </w:rPr>
-            </w:pPr>
+            <w:r>
+              <w:rPr>
+                <w:rFonts w:ascii="Dax-Regular" w:hAnsi="Dax-Regular"/>
+                <w:color w:val="000000"/>
+              </w:rPr>
+              <w:t>114,33</w:t>
+            </w:r>
+          </w:p>
+        </w:tc>
+        <w:tc>
+          <w:tcPr>
+            <w:tcW w:w="0" w:type="auto"/>
+            <w:tcBorders>
+              <w:top w:val="nil"/>
+              <w:left w:val="nil"/>
+              <w:bottom w:val="nil"/>
+              <w:right w:val="nil"/>
+            </w:tcBorders>
+            <w:shd w:val="clear" w:color="auto" w:fill="auto"/>
+            <w:vAlign w:val="center"/>
+          </w:tcPr>
+          <w:p>
+            <w:pPr>
+              <w:spacing w:after="0" w:line="240" w:lineRule="auto"/>
+              <w:jc w:val="center"/>
+              <w:rPr>
+                <w:rFonts w:ascii="Dax-Regular" w:eastAsia="Times New Roman" w:hAnsi="Dax-Regular" w:cs="Calibri"/>
+                <w:noProof w:val="0"/>
+                <w:color w:val="000000"/>
+              </w:rPr>
+            </w:pPr>
+            <w:r>
+              <w:rPr>
+                <w:rFonts w:ascii="Dax-Regular" w:hAnsi="Dax-Regular"/>
+                <w:color w:val="000000"/>
+              </w:rPr>
+              <w:t>108,30</w:t>
+            </w:r>
           </w:p>
         </w:tc>
       </w:tr>
@@ -1296,6 +1324,13 @@
                 <w:color w:val="000000"/>
               </w:rPr>
             </w:pPr>
+            <w:r>
+              <w:rPr>
+                <w:rFonts w:ascii="Dax-Regular" w:hAnsi="Dax-Regular"/>
+                <w:color w:val="000000"/>
+              </w:rPr>
+              <w:t>215,87</w:t>
+            </w:r>
           </w:p>
         </w:tc>
         <w:tc>
@@ -1320,6 +1355,13 @@
                 <w:color w:val="000000"/>
               </w:rPr>
             </w:pPr>
+            <w:r>
+              <w:rPr>
+                <w:rFonts w:ascii="Dax-Regular" w:hAnsi="Dax-Regular"/>
+                <w:color w:val="000000"/>
+              </w:rPr>
+              <w:t>210,80</w:t>
+            </w:r>
           </w:p>
         </w:tc>
       </w:tr>
@@ -1475,30 +1517,44 @@
                 <w:color w:val="000000"/>
               </w:rPr>
             </w:pPr>
-          </w:p>
-        </w:tc>
-        <w:tc>
-          <w:tcPr>
-            <w:tcW w:w="0" w:type="auto"/>
-            <w:tcBorders>
-              <w:top w:val="nil"/>
-              <w:left w:val="nil"/>
-              <w:bottom w:val="nil"/>
-              <w:right w:val="nil"/>
-            </w:tcBorders>
-            <w:shd w:val="clear" w:color="auto" w:fill="auto"/>
-            <w:vAlign w:val="center"/>
-          </w:tcPr>
-          <w:p>
-            <w:pPr>
-              <w:spacing w:after="0" w:line="240" w:lineRule="auto"/>
-              <w:jc w:val="center"/>
-              <w:rPr>
-                <w:rFonts w:ascii="Dax-Regular" w:eastAsia="Times New Roman" w:hAnsi="Dax-Regular" w:cs="Calibri"/>
-                <w:noProof w:val="0"/>
-                <w:color w:val="000000"/>
-              </w:rPr>
-            </w:pPr>
+            <w:r>
+              <w:rPr>
+                <w:rFonts w:ascii="Dax-Regular" w:hAnsi="Dax-Regular"/>
+                <w:color w:val="000000"/>
+              </w:rPr>
+              <w:t>502,23</w:t>
+            </w:r>
+          </w:p>
+        </w:tc>
+        <w:tc>
+          <w:tcPr>
+            <w:tcW w:w="0" w:type="auto"/>
+            <w:tcBorders>
+              <w:top w:val="nil"/>
+              <w:left w:val="nil"/>
+              <w:bottom w:val="nil"/>
+              <w:right w:val="nil"/>
+            </w:tcBorders>
+            <w:shd w:val="clear" w:color="auto" w:fill="auto"/>
+            <w:vAlign w:val="center"/>
+          </w:tcPr>
+          <w:p>
+            <w:pPr>
+              <w:spacing w:after="0" w:line="240" w:lineRule="auto"/>
+              <w:jc w:val="center"/>
+              <w:rPr>
+                <w:rFonts w:ascii="Dax-Regular" w:eastAsia="Times New Roman" w:hAnsi="Dax-Regular" w:cs="Calibri"/>
+                <w:noProof w:val="0"/>
+                <w:color w:val="000000"/>
+              </w:rPr>
+            </w:pPr>
+            <w:r>
+              <w:rPr>
+                <w:rFonts w:ascii="Dax-Regular" w:hAnsi="Dax-Regular"/>
+                <w:color w:val="000000"/>
+              </w:rPr>
+              <w:t>432,72</w:t>
+            </w:r>
           </w:p>
         </w:tc>
       </w:tr>
@@ -1654,6 +1710,13 @@
                 <w:color w:val="000000"/>
               </w:rPr>
             </w:pPr>
+            <w:r>
+              <w:rPr>
+                <w:rFonts w:ascii="Dax-Regular" w:hAnsi="Dax-Regular"/>
+                <w:color w:val="000000"/>
+              </w:rPr>
+              <w:t>1158,17</w:t>
+            </w:r>
           </w:p>
         </w:tc>
         <w:tc>
@@ -1678,6 +1741,13 @@
                 <w:color w:val="000000"/>
               </w:rPr>
             </w:pPr>
+            <w:r>
+              <w:rPr>
+                <w:rFonts w:ascii="Dax-Regular" w:hAnsi="Dax-Regular"/>
+                <w:color w:val="000000"/>
+              </w:rPr>
+              <w:t>1010,58</w:t>
+            </w:r>
           </w:p>
         </w:tc>
       </w:tr>
@@ -1826,30 +1896,44 @@
                 <w:color w:val="000000"/>
               </w:rPr>
             </w:pPr>
-          </w:p>
-        </w:tc>
-        <w:tc>
-          <w:tcPr>
-            <w:tcW w:w="0" w:type="auto"/>
-            <w:tcBorders>
-              <w:top w:val="nil"/>
-              <w:left w:val="nil"/>
-              <w:bottom w:val="nil"/>
-              <w:right w:val="nil"/>
-            </w:tcBorders>
-            <w:shd w:val="clear" w:color="auto" w:fill="auto"/>
-            <w:vAlign w:val="center"/>
-          </w:tcPr>
-          <w:p>
-            <w:pPr>
-              <w:spacing w:after="0" w:line="240" w:lineRule="auto"/>
-              <w:jc w:val="center"/>
-              <w:rPr>
-                <w:rFonts w:ascii="Dax-Regular" w:eastAsia="Times New Roman" w:hAnsi="Dax-Regular" w:cs="Calibri"/>
-                <w:noProof w:val="0"/>
-                <w:color w:val="000000"/>
-              </w:rPr>
-            </w:pPr>
+            <w:r>
+              <w:rPr>
+                <w:rFonts w:ascii="Dax-Regular" w:hAnsi="Dax-Regular"/>
+                <w:color w:val="000000"/>
+              </w:rPr>
+              <w:t>2304,77</w:t>
+            </w:r>
+          </w:p>
+        </w:tc>
+        <w:tc>
+          <w:tcPr>
+            <w:tcW w:w="0" w:type="auto"/>
+            <w:tcBorders>
+              <w:top w:val="nil"/>
+              <w:left w:val="nil"/>
+              <w:bottom w:val="nil"/>
+              <w:right w:val="nil"/>
+            </w:tcBorders>
+            <w:shd w:val="clear" w:color="auto" w:fill="auto"/>
+            <w:vAlign w:val="center"/>
+          </w:tcPr>
+          <w:p>
+            <w:pPr>
+              <w:spacing w:after="0" w:line="240" w:lineRule="auto"/>
+              <w:jc w:val="center"/>
+              <w:rPr>
+                <w:rFonts w:ascii="Dax-Regular" w:eastAsia="Times New Roman" w:hAnsi="Dax-Regular" w:cs="Calibri"/>
+                <w:noProof w:val="0"/>
+                <w:color w:val="000000"/>
+              </w:rPr>
+            </w:pPr>
+            <w:r>
+              <w:rPr>
+                <w:rFonts w:ascii="Dax-Regular" w:hAnsi="Dax-Regular"/>
+                <w:color w:val="000000"/>
+              </w:rPr>
+              <w:t>2378,86</w:t>
+            </w:r>
           </w:p>
         </w:tc>
       </w:tr>
@@ -1998,6 +2082,13 @@
                 <w:color w:val="000000"/>
               </w:rPr>
             </w:pPr>
+            <w:r>
+              <w:rPr>
+                <w:rFonts w:ascii="Dax-Regular" w:hAnsi="Dax-Regular"/>
+                <w:color w:val="000000"/>
+              </w:rPr>
+              <w:t>5324,19</w:t>
+            </w:r>
           </w:p>
         </w:tc>
         <w:tc>
@@ -2022,6 +2113,13 @@
                 <w:color w:val="000000"/>
               </w:rPr>
             </w:pPr>
+            <w:r>
+              <w:rPr>
+                <w:rFonts w:ascii="Dax-Regular" w:hAnsi="Dax-Regular"/>
+                <w:color w:val="000000"/>
+              </w:rPr>
+              <w:t>4853,78</w:t>
+            </w:r>
           </w:p>
         </w:tc>
       </w:tr>
@@ -2163,30 +2261,44 @@
                 <w:color w:val="000000"/>
               </w:rPr>
             </w:pPr>
-          </w:p>
-        </w:tc>
-        <w:tc>
-          <w:tcPr>
-            <w:tcW w:w="0" w:type="auto"/>
-            <w:tcBorders>
-              <w:top w:val="nil"/>
-              <w:left w:val="nil"/>
-              <w:bottom w:val="nil"/>
-              <w:right w:val="nil"/>
-            </w:tcBorders>
-            <w:shd w:val="clear" w:color="auto" w:fill="auto"/>
-            <w:vAlign w:val="center"/>
-          </w:tcPr>
-          <w:p>
-            <w:pPr>
-              <w:spacing w:after="0" w:line="240" w:lineRule="auto"/>
-              <w:jc w:val="center"/>
-              <w:rPr>
-                <w:rFonts w:ascii="Dax-Regular" w:eastAsia="Times New Roman" w:hAnsi="Dax-Regular" w:cs="Calibri"/>
-                <w:noProof w:val="0"/>
-                <w:color w:val="000000"/>
-              </w:rPr>
-            </w:pPr>
+            <w:r>
+              <w:rPr>
+                <w:rFonts w:ascii="Dax-Regular" w:hAnsi="Dax-Regular"/>
+                <w:color w:val="000000"/>
+              </w:rPr>
+              <w:t>10529,61</w:t>
+            </w:r>
+          </w:p>
+        </w:tc>
+        <w:tc>
+          <w:tcPr>
+            <w:tcW w:w="0" w:type="auto"/>
+            <w:tcBorders>
+              <w:top w:val="nil"/>
+              <w:left w:val="nil"/>
+              <w:bottom w:val="nil"/>
+              <w:right w:val="nil"/>
+            </w:tcBorders>
+            <w:shd w:val="clear" w:color="auto" w:fill="auto"/>
+            <w:vAlign w:val="center"/>
+          </w:tcPr>
+          <w:p>
+            <w:pPr>
+              <w:spacing w:after="0" w:line="240" w:lineRule="auto"/>
+              <w:jc w:val="center"/>
+              <w:rPr>
+                <w:rFonts w:ascii="Dax-Regular" w:eastAsia="Times New Roman" w:hAnsi="Dax-Regular" w:cs="Calibri"/>
+                <w:noProof w:val="0"/>
+                <w:color w:val="000000"/>
+              </w:rPr>
+            </w:pPr>
+            <w:r>
+              <w:rPr>
+                <w:rFonts w:ascii="Dax-Regular" w:hAnsi="Dax-Regular"/>
+                <w:color w:val="000000"/>
+              </w:rPr>
+              <w:t>9850,78</w:t>
+            </w:r>
           </w:p>
         </w:tc>
       </w:tr>
@@ -2328,6 +2440,13 @@
                 <w:color w:val="000000"/>
               </w:rPr>
             </w:pPr>
+            <w:r>
+              <w:rPr>
+                <w:rFonts w:ascii="Dax-Regular" w:hAnsi="Dax-Regular"/>
+                <w:color w:val="000000"/>
+              </w:rPr>
+              <w:t>22709,20</w:t>
+            </w:r>
           </w:p>
         </w:tc>
         <w:tc>
@@ -2352,6 +2471,13 @@
                 <w:color w:val="000000"/>
               </w:rPr>
             </w:pPr>
+            <w:r>
+              <w:rPr>
+                <w:rFonts w:ascii="Dax-Regular" w:hAnsi="Dax-Regular"/>
+                <w:color w:val="000000"/>
+              </w:rPr>
+              <w:t>21096,10</w:t>
+            </w:r>
           </w:p>
         </w:tc>
       </w:tr>
@@ -2516,7 +2642,7 @@
     </w:tbl>
     <w:p>
       <w:pPr>
-        <w:pStyle w:val="Caption"/>
+        <w:pStyle w:val="Descripcin"/>
         <w:jc w:val="center"/>
         <w:rPr>
           <w:lang w:val="es-419"/>
@@ -2573,12 +2699,12 @@
         <w:tblLook w:val="04A0" w:firstRow="1" w:lastRow="0" w:firstColumn="1" w:lastColumn="0" w:noHBand="0" w:noVBand="1"/>
       </w:tblPr>
       <w:tblGrid>
-        <w:gridCol w:w="2472"/>
-        <w:gridCol w:w="1579"/>
-        <w:gridCol w:w="1528"/>
-        <w:gridCol w:w="1401"/>
-        <w:gridCol w:w="1152"/>
-        <w:gridCol w:w="1228"/>
+        <w:gridCol w:w="2291"/>
+        <w:gridCol w:w="1523"/>
+        <w:gridCol w:w="1461"/>
+        <w:gridCol w:w="1378"/>
+        <w:gridCol w:w="1339"/>
+        <w:gridCol w:w="1368"/>
       </w:tblGrid>
       <w:tr>
         <w:trPr>
@@ -2973,6 +3099,13 @@
                 <w:color w:val="000000"/>
               </w:rPr>
             </w:pPr>
+            <w:r>
+              <w:rPr>
+                <w:rFonts w:ascii="Dax-Regular" w:hAnsi="Dax-Regular"/>
+                <w:color w:val="000000"/>
+              </w:rPr>
+              <w:t>3397,22</w:t>
+            </w:r>
           </w:p>
         </w:tc>
         <w:tc>
@@ -2997,6 +3130,13 @@
                 <w:color w:val="000000"/>
               </w:rPr>
             </w:pPr>
+            <w:r>
+              <w:rPr>
+                <w:rFonts w:ascii="Dax-Regular" w:hAnsi="Dax-Regular"/>
+                <w:color w:val="000000"/>
+              </w:rPr>
+              <w:t>340,73</w:t>
+            </w:r>
           </w:p>
         </w:tc>
       </w:tr>
@@ -3152,30 +3292,44 @@
                 <w:color w:val="000000"/>
               </w:rPr>
             </w:pPr>
-          </w:p>
-        </w:tc>
-        <w:tc>
-          <w:tcPr>
-            <w:tcW w:w="0" w:type="auto"/>
-            <w:tcBorders>
-              <w:top w:val="nil"/>
-              <w:left w:val="nil"/>
-              <w:bottom w:val="nil"/>
-              <w:right w:val="nil"/>
-            </w:tcBorders>
-            <w:shd w:val="clear" w:color="auto" w:fill="auto"/>
-            <w:vAlign w:val="center"/>
-          </w:tcPr>
-          <w:p>
-            <w:pPr>
-              <w:spacing w:after="0" w:line="240" w:lineRule="auto"/>
-              <w:jc w:val="center"/>
-              <w:rPr>
-                <w:rFonts w:ascii="Dax-Regular" w:eastAsia="Times New Roman" w:hAnsi="Dax-Regular" w:cs="Calibri"/>
-                <w:noProof w:val="0"/>
-                <w:color w:val="000000"/>
-              </w:rPr>
-            </w:pPr>
+            <w:r>
+              <w:rPr>
+                <w:rFonts w:ascii="Dax-Regular" w:hAnsi="Dax-Regular"/>
+                <w:color w:val="000000"/>
+              </w:rPr>
+              <w:t>12952,57</w:t>
+            </w:r>
+          </w:p>
+        </w:tc>
+        <w:tc>
+          <w:tcPr>
+            <w:tcW w:w="0" w:type="auto"/>
+            <w:tcBorders>
+              <w:top w:val="nil"/>
+              <w:left w:val="nil"/>
+              <w:bottom w:val="nil"/>
+              <w:right w:val="nil"/>
+            </w:tcBorders>
+            <w:shd w:val="clear" w:color="auto" w:fill="auto"/>
+            <w:vAlign w:val="center"/>
+          </w:tcPr>
+          <w:p>
+            <w:pPr>
+              <w:spacing w:after="0" w:line="240" w:lineRule="auto"/>
+              <w:jc w:val="center"/>
+              <w:rPr>
+                <w:rFonts w:ascii="Dax-Regular" w:eastAsia="Times New Roman" w:hAnsi="Dax-Regular" w:cs="Calibri"/>
+                <w:noProof w:val="0"/>
+                <w:color w:val="000000"/>
+              </w:rPr>
+            </w:pPr>
+            <w:r>
+              <w:rPr>
+                <w:rFonts w:ascii="Dax-Regular" w:hAnsi="Dax-Regular"/>
+                <w:color w:val="000000"/>
+              </w:rPr>
+              <w:t>1441,48</w:t>
+            </w:r>
           </w:p>
         </w:tc>
       </w:tr>
@@ -3324,6 +3478,13 @@
                 <w:color w:val="000000"/>
               </w:rPr>
             </w:pPr>
+            <w:r>
+              <w:rPr>
+                <w:rFonts w:ascii="Dax-Regular" w:hAnsi="Dax-Regular"/>
+                <w:color w:val="000000"/>
+              </w:rPr>
+              <w:t>56719,10</w:t>
+            </w:r>
           </w:p>
         </w:tc>
         <w:tc>
@@ -3348,6 +3509,13 @@
                 <w:color w:val="000000"/>
               </w:rPr>
             </w:pPr>
+            <w:r>
+              <w:rPr>
+                <w:rFonts w:ascii="Dax-Regular" w:hAnsi="Dax-Regular"/>
+                <w:color w:val="000000"/>
+              </w:rPr>
+              <w:t>6554,45</w:t>
+            </w:r>
           </w:p>
         </w:tc>
       </w:tr>
@@ -3489,30 +3657,44 @@
                 <w:color w:val="000000"/>
               </w:rPr>
             </w:pPr>
-          </w:p>
-        </w:tc>
-        <w:tc>
-          <w:tcPr>
-            <w:tcW w:w="0" w:type="auto"/>
-            <w:tcBorders>
-              <w:top w:val="nil"/>
-              <w:left w:val="nil"/>
-              <w:bottom w:val="nil"/>
-              <w:right w:val="nil"/>
-            </w:tcBorders>
-            <w:shd w:val="clear" w:color="auto" w:fill="auto"/>
-            <w:vAlign w:val="center"/>
-          </w:tcPr>
-          <w:p>
-            <w:pPr>
-              <w:spacing w:after="0" w:line="240" w:lineRule="auto"/>
-              <w:jc w:val="center"/>
-              <w:rPr>
-                <w:rFonts w:ascii="Dax-Regular" w:eastAsia="Times New Roman" w:hAnsi="Dax-Regular" w:cs="Calibri"/>
-                <w:noProof w:val="0"/>
-                <w:color w:val="000000"/>
-              </w:rPr>
-            </w:pPr>
+            <w:r>
+              <w:rPr>
+                <w:rFonts w:ascii="Dax-Regular" w:hAnsi="Dax-Regular"/>
+                <w:color w:val="000000"/>
+              </w:rPr>
+              <w:t>240779,18</w:t>
+            </w:r>
+          </w:p>
+        </w:tc>
+        <w:tc>
+          <w:tcPr>
+            <w:tcW w:w="0" w:type="auto"/>
+            <w:tcBorders>
+              <w:top w:val="nil"/>
+              <w:left w:val="nil"/>
+              <w:bottom w:val="nil"/>
+              <w:right w:val="nil"/>
+            </w:tcBorders>
+            <w:shd w:val="clear" w:color="auto" w:fill="auto"/>
+            <w:vAlign w:val="center"/>
+          </w:tcPr>
+          <w:p>
+            <w:pPr>
+              <w:spacing w:after="0" w:line="240" w:lineRule="auto"/>
+              <w:jc w:val="center"/>
+              <w:rPr>
+                <w:rFonts w:ascii="Dax-Regular" w:eastAsia="Times New Roman" w:hAnsi="Dax-Regular" w:cs="Calibri"/>
+                <w:noProof w:val="0"/>
+                <w:color w:val="000000"/>
+              </w:rPr>
+            </w:pPr>
+            <w:r>
+              <w:rPr>
+                <w:rFonts w:ascii="Dax-Regular" w:hAnsi="Dax-Regular"/>
+                <w:color w:val="000000"/>
+              </w:rPr>
+              <w:t>22381,87</w:t>
+            </w:r>
           </w:p>
         </w:tc>
       </w:tr>
@@ -3678,6 +3860,13 @@
                 <w:color w:val="000000"/>
               </w:rPr>
             </w:pPr>
+            <w:r>
+              <w:rPr>
+                <w:rFonts w:ascii="Dax-Regular" w:hAnsi="Dax-Regular"/>
+                <w:color w:val="000000"/>
+              </w:rPr>
+              <w:t>92548,80</w:t>
+            </w:r>
           </w:p>
         </w:tc>
       </w:tr>
@@ -3836,6 +4025,13 @@
                 <w:color w:val="000000"/>
               </w:rPr>
             </w:pPr>
+            <w:r>
+              <w:rPr>
+                <w:rFonts w:ascii="Dax-Regular" w:hAnsi="Dax-Regular"/>
+                <w:color w:val="000000"/>
+              </w:rPr>
+              <w:t>375320,20</w:t>
+            </w:r>
           </w:p>
         </w:tc>
       </w:tr>
@@ -4474,7 +4670,7 @@
     </w:tbl>
     <w:p>
       <w:pPr>
-        <w:pStyle w:val="Caption"/>
+        <w:pStyle w:val="Descripcin"/>
         <w:ind w:left="360"/>
         <w:rPr>
           <w:lang w:val="es-419"/>
@@ -4526,7 +4722,7 @@
     </w:p>
     <w:tbl>
       <w:tblPr>
-        <w:tblStyle w:val="GridTable2-Accent3"/>
+        <w:tblStyle w:val="Tablaconcuadrcula2-nfasis3"/>
         <w:tblW w:w="8790" w:type="dxa"/>
         <w:jc w:val="center"/>
         <w:tblLook w:val="04A0" w:firstRow="1" w:lastRow="0" w:firstColumn="1" w:lastColumn="0" w:noHBand="0" w:noVBand="1"/>
@@ -4660,7 +4856,7 @@
           </w:tcPr>
           <w:p>
             <w:pPr>
-              <w:jc w:val="both"/>
+              <w:jc w:val="center"/>
               <w:cnfStyle w:val="000000100000" w:firstRow="0" w:lastRow="0" w:firstColumn="0" w:lastColumn="0" w:oddVBand="0" w:evenVBand="0" w:oddHBand="1" w:evenHBand="0" w:firstRowFirstColumn="0" w:firstRowLastColumn="0" w:lastRowFirstColumn="0" w:lastRowLastColumn="0"/>
               <w:rPr>
                 <w:rFonts w:ascii="Dax-Regular" w:hAnsi="Dax-Regular"/>
@@ -4668,6 +4864,14 @@
                 <w:lang w:val="es-419"/>
               </w:rPr>
             </w:pPr>
+            <w:r>
+              <w:rPr>
+                <w:rFonts w:ascii="Dax-Regular" w:hAnsi="Dax-Regular"/>
+                <w:noProof w:val="0"/>
+                <w:lang w:val="es-419"/>
+              </w:rPr>
+              <w:t>x</w:t>
+            </w:r>
           </w:p>
         </w:tc>
         <w:tc>
@@ -4676,7 +4880,7 @@
           </w:tcPr>
           <w:p>
             <w:pPr>
-              <w:jc w:val="both"/>
+              <w:jc w:val="center"/>
               <w:cnfStyle w:val="000000100000" w:firstRow="0" w:lastRow="0" w:firstColumn="0" w:lastColumn="0" w:oddVBand="0" w:evenVBand="0" w:oddHBand="1" w:evenHBand="0" w:firstRowFirstColumn="0" w:firstRowLastColumn="0" w:lastRowFirstColumn="0" w:lastRowLastColumn="0"/>
               <w:rPr>
                 <w:rFonts w:ascii="Dax-Regular" w:hAnsi="Dax-Regular"/>
@@ -4684,6 +4888,14 @@
                 <w:lang w:val="es-419"/>
               </w:rPr>
             </w:pPr>
+            <w:r>
+              <w:rPr>
+                <w:rFonts w:ascii="Dax-Regular" w:hAnsi="Dax-Regular"/>
+                <w:noProof w:val="0"/>
+                <w:lang w:val="es-419"/>
+              </w:rPr>
+              <w:t>x</w:t>
+            </w:r>
           </w:p>
         </w:tc>
       </w:tr>
@@ -4739,7 +4951,7 @@
           </w:tcPr>
           <w:p>
             <w:pPr>
-              <w:jc w:val="both"/>
+              <w:jc w:val="center"/>
               <w:cnfStyle w:val="000000000000" w:firstRow="0" w:lastRow="0" w:firstColumn="0" w:lastColumn="0" w:oddVBand="0" w:evenVBand="0" w:oddHBand="0" w:evenHBand="0" w:firstRowFirstColumn="0" w:firstRowLastColumn="0" w:lastRowFirstColumn="0" w:lastRowLastColumn="0"/>
               <w:rPr>
                 <w:rFonts w:ascii="Dax-Regular" w:hAnsi="Dax-Regular"/>
@@ -4769,18 +4981,35 @@
     </w:tbl>
     <w:p>
       <w:pPr>
-        <w:pStyle w:val="Caption"/>
+        <w:pStyle w:val="Descripcin"/>
         <w:jc w:val="center"/>
         <w:rPr>
           <w:lang w:val="es-419"/>
         </w:rPr>
       </w:pPr>
       <w:bookmarkStart w:id="3" w:name="_Ref64429478"/>
+    </w:p>
+    <w:p>
+      <w:pPr>
+        <w:pStyle w:val="Descripcin"/>
+        <w:jc w:val="center"/>
+        <w:rPr>
+          <w:lang w:val="es-419"/>
+        </w:rPr>
+      </w:pPr>
+    </w:p>
+    <w:p>
+      <w:pPr>
+        <w:pStyle w:val="Descripcin"/>
+        <w:jc w:val="center"/>
+        <w:rPr>
+          <w:lang w:val="es-419"/>
+        </w:rPr>
+      </w:pPr>
       <w:r>
         <w:rPr>
           <w:lang w:val="es-419"/>
         </w:rPr>
-        <w:lastRenderedPageBreak/>
         <w:t xml:space="preserve">Tabla </w:t>
       </w:r>
       <w:r>
@@ -4823,7 +5052,7 @@
     </w:p>
     <w:p>
       <w:pPr>
-        <w:pStyle w:val="Heading2"/>
+        <w:pStyle w:val="Ttulo2"/>
         <w:rPr>
           <w:b/>
           <w:bCs/>
@@ -4843,7 +5072,7 @@
     </w:p>
     <w:p>
       <w:pPr>
-        <w:pStyle w:val="ListParagraph"/>
+        <w:pStyle w:val="Prrafodelista"/>
         <w:numPr>
           <w:ilvl w:val="0"/>
           <w:numId w:val="5"/>
@@ -4899,7 +5128,7 @@
     </w:p>
     <w:p>
       <w:pPr>
-        <w:pStyle w:val="ListParagraph"/>
+        <w:pStyle w:val="Prrafodelista"/>
         <w:numPr>
           <w:ilvl w:val="1"/>
           <w:numId w:val="5"/>
@@ -4921,7 +5150,67 @@
     </w:p>
     <w:p>
       <w:pPr>
-        <w:pStyle w:val="ListParagraph"/>
+        <w:pStyle w:val="Prrafodelista"/>
+        <w:spacing w:after="0"/>
+        <w:ind w:left="1440"/>
+        <w:jc w:val="both"/>
+        <w:rPr>
+          <w:rFonts w:ascii="Dax-Regular" w:hAnsi="Dax-Regular"/>
+          <w:lang w:val="es-419"/>
+        </w:rPr>
+      </w:pPr>
+      <w:r>
+        <w:rPr>
+          <w:rFonts w:ascii="Dax-Regular" w:hAnsi="Dax-Regular"/>
+          <w:noProof/>
+          <w:lang w:val="es-419"/>
+        </w:rPr>
+        <w:drawing>
+          <wp:inline distT="0" distB="0" distL="0" distR="0" wp14:anchorId="00CF5AE0" wp14:editId="41DA19AA">
+            <wp:extent cx="2993973" cy="2262753"/>
+            <wp:effectExtent l="0" t="0" r="3810" b="0"/>
+            <wp:docPr id="1" name="Imagen 1"/>
+            <wp:cNvGraphicFramePr>
+              <a:graphicFrameLocks xmlns:a="http://schemas.openxmlformats.org/drawingml/2006/main" noChangeAspect="1"/>
+            </wp:cNvGraphicFramePr>
+            <a:graphic xmlns:a="http://schemas.openxmlformats.org/drawingml/2006/main">
+              <a:graphicData uri="http://schemas.openxmlformats.org/drawingml/2006/picture">
+                <pic:pic xmlns:pic="http://schemas.openxmlformats.org/drawingml/2006/picture">
+                  <pic:nvPicPr>
+                    <pic:cNvPr id="1" name="Imagen 1"/>
+                    <pic:cNvPicPr/>
+                  </pic:nvPicPr>
+                  <pic:blipFill>
+                    <a:blip r:embed="rId8" cstate="print">
+                      <a:extLst>
+                        <a:ext uri="{28A0092B-C50C-407E-A947-70E740481C1C}">
+                          <a14:useLocalDpi xmlns:a14="http://schemas.microsoft.com/office/drawing/2010/main" val="0"/>
+                        </a:ext>
+                      </a:extLst>
+                    </a:blip>
+                    <a:stretch>
+                      <a:fillRect/>
+                    </a:stretch>
+                  </pic:blipFill>
+                  <pic:spPr>
+                    <a:xfrm>
+                      <a:off x="0" y="0"/>
+                      <a:ext cx="2998516" cy="2266186"/>
+                    </a:xfrm>
+                    <a:prstGeom prst="rect">
+                      <a:avLst/>
+                    </a:prstGeom>
+                  </pic:spPr>
+                </pic:pic>
+              </a:graphicData>
+            </a:graphic>
+          </wp:inline>
+        </w:drawing>
+      </w:r>
+    </w:p>
+    <w:p>
+      <w:pPr>
+        <w:pStyle w:val="Prrafodelista"/>
         <w:numPr>
           <w:ilvl w:val="1"/>
           <w:numId w:val="5"/>
@@ -4943,7 +5232,76 @@
     </w:p>
     <w:p>
       <w:pPr>
-        <w:pStyle w:val="ListParagraph"/>
+        <w:pStyle w:val="Prrafodelista"/>
+        <w:rPr>
+          <w:rFonts w:ascii="Dax-Regular" w:hAnsi="Dax-Regular"/>
+          <w:lang w:val="es-419"/>
+        </w:rPr>
+      </w:pPr>
+    </w:p>
+    <w:p>
+      <w:pPr>
+        <w:pStyle w:val="Prrafodelista"/>
+        <w:spacing w:after="0"/>
+        <w:ind w:left="1440"/>
+        <w:jc w:val="both"/>
+        <w:rPr>
+          <w:rFonts w:ascii="Dax-Regular" w:hAnsi="Dax-Regular"/>
+          <w:lang w:val="es-419"/>
+        </w:rPr>
+      </w:pPr>
+      <w:r>
+        <w:rPr>
+          <w:rFonts w:ascii="Dax-Regular" w:hAnsi="Dax-Regular"/>
+          <w:noProof/>
+          <w:lang w:val="es-419"/>
+        </w:rPr>
+        <w:drawing>
+          <wp:inline distT="0" distB="0" distL="0" distR="0" wp14:anchorId="6D731910" wp14:editId="702C5DA1">
+            <wp:extent cx="3087840" cy="2231756"/>
+            <wp:effectExtent l="0" t="0" r="0" b="3810"/>
+            <wp:docPr id="2" name="Imagen 2"/>
+            <wp:cNvGraphicFramePr>
+              <a:graphicFrameLocks xmlns:a="http://schemas.openxmlformats.org/drawingml/2006/main" noChangeAspect="1"/>
+            </wp:cNvGraphicFramePr>
+            <a:graphic xmlns:a="http://schemas.openxmlformats.org/drawingml/2006/main">
+              <a:graphicData uri="http://schemas.openxmlformats.org/drawingml/2006/picture">
+                <pic:pic xmlns:pic="http://schemas.openxmlformats.org/drawingml/2006/picture">
+                  <pic:nvPicPr>
+                    <pic:cNvPr id="2" name="Imagen 2"/>
+                    <pic:cNvPicPr/>
+                  </pic:nvPicPr>
+                  <pic:blipFill>
+                    <a:blip r:embed="rId9">
+                      <a:extLst>
+                        <a:ext uri="{28A0092B-C50C-407E-A947-70E740481C1C}">
+                          <a14:useLocalDpi xmlns:a14="http://schemas.microsoft.com/office/drawing/2010/main" val="0"/>
+                        </a:ext>
+                      </a:extLst>
+                    </a:blip>
+                    <a:stretch>
+                      <a:fillRect/>
+                    </a:stretch>
+                  </pic:blipFill>
+                  <pic:spPr>
+                    <a:xfrm>
+                      <a:off x="0" y="0"/>
+                      <a:ext cx="3091532" cy="2234424"/>
+                    </a:xfrm>
+                    <a:prstGeom prst="rect">
+                      <a:avLst/>
+                    </a:prstGeom>
+                  </pic:spPr>
+                </pic:pic>
+              </a:graphicData>
+            </a:graphic>
+          </wp:inline>
+        </w:drawing>
+      </w:r>
+    </w:p>
+    <w:p>
+      <w:pPr>
+        <w:pStyle w:val="Prrafodelista"/>
         <w:numPr>
           <w:ilvl w:val="1"/>
           <w:numId w:val="5"/>
@@ -4965,7 +5323,68 @@
     </w:p>
     <w:p>
       <w:pPr>
-        <w:pStyle w:val="ListParagraph"/>
+        <w:pStyle w:val="Prrafodelista"/>
+        <w:spacing w:after="0"/>
+        <w:ind w:left="1440"/>
+        <w:jc w:val="both"/>
+        <w:rPr>
+          <w:rFonts w:ascii="Dax-Regular" w:hAnsi="Dax-Regular"/>
+          <w:lang w:val="es-419"/>
+        </w:rPr>
+      </w:pPr>
+      <w:r>
+        <w:rPr>
+          <w:rFonts w:ascii="Dax-Regular" w:hAnsi="Dax-Regular"/>
+          <w:noProof/>
+          <w:lang w:val="es-419"/>
+        </w:rPr>
+        <w:lastRenderedPageBreak/>
+        <w:drawing>
+          <wp:inline distT="0" distB="0" distL="0" distR="0" wp14:anchorId="72B553E5" wp14:editId="262F75FB">
+            <wp:extent cx="2788882" cy="2045776"/>
+            <wp:effectExtent l="0" t="0" r="5715" b="0"/>
+            <wp:docPr id="3" name="Imagen 3"/>
+            <wp:cNvGraphicFramePr>
+              <a:graphicFrameLocks xmlns:a="http://schemas.openxmlformats.org/drawingml/2006/main" noChangeAspect="1"/>
+            </wp:cNvGraphicFramePr>
+            <a:graphic xmlns:a="http://schemas.openxmlformats.org/drawingml/2006/main">
+              <a:graphicData uri="http://schemas.openxmlformats.org/drawingml/2006/picture">
+                <pic:pic xmlns:pic="http://schemas.openxmlformats.org/drawingml/2006/picture">
+                  <pic:nvPicPr>
+                    <pic:cNvPr id="3" name="Imagen 3"/>
+                    <pic:cNvPicPr/>
+                  </pic:nvPicPr>
+                  <pic:blipFill>
+                    <a:blip r:embed="rId10" cstate="print">
+                      <a:extLst>
+                        <a:ext uri="{28A0092B-C50C-407E-A947-70E740481C1C}">
+                          <a14:useLocalDpi xmlns:a14="http://schemas.microsoft.com/office/drawing/2010/main" val="0"/>
+                        </a:ext>
+                      </a:extLst>
+                    </a:blip>
+                    <a:stretch>
+                      <a:fillRect/>
+                    </a:stretch>
+                  </pic:blipFill>
+                  <pic:spPr>
+                    <a:xfrm>
+                      <a:off x="0" y="0"/>
+                      <a:ext cx="2794237" cy="2049704"/>
+                    </a:xfrm>
+                    <a:prstGeom prst="rect">
+                      <a:avLst/>
+                    </a:prstGeom>
+                  </pic:spPr>
+                </pic:pic>
+              </a:graphicData>
+            </a:graphic>
+          </wp:inline>
+        </w:drawing>
+      </w:r>
+    </w:p>
+    <w:p>
+      <w:pPr>
+        <w:pStyle w:val="Prrafodelista"/>
         <w:numPr>
           <w:ilvl w:val="1"/>
           <w:numId w:val="5"/>
@@ -4987,7 +5406,76 @@
     </w:p>
     <w:p>
       <w:pPr>
-        <w:pStyle w:val="ListParagraph"/>
+        <w:pStyle w:val="Prrafodelista"/>
+        <w:rPr>
+          <w:rFonts w:ascii="Dax-Regular" w:hAnsi="Dax-Regular"/>
+          <w:lang w:val="es-419"/>
+        </w:rPr>
+      </w:pPr>
+    </w:p>
+    <w:p>
+      <w:pPr>
+        <w:pStyle w:val="Prrafodelista"/>
+        <w:spacing w:after="0"/>
+        <w:ind w:left="1440"/>
+        <w:jc w:val="both"/>
+        <w:rPr>
+          <w:rFonts w:ascii="Dax-Regular" w:hAnsi="Dax-Regular"/>
+          <w:lang w:val="es-419"/>
+        </w:rPr>
+      </w:pPr>
+      <w:r>
+        <w:rPr>
+          <w:rFonts w:ascii="Dax-Regular" w:hAnsi="Dax-Regular"/>
+          <w:noProof/>
+          <w:lang w:val="es-419"/>
+        </w:rPr>
+        <w:drawing>
+          <wp:inline distT="0" distB="0" distL="0" distR="0" wp14:anchorId="7A98E794" wp14:editId="3FB0A273">
+            <wp:extent cx="3415637" cy="2502976"/>
+            <wp:effectExtent l="0" t="0" r="1270" b="0"/>
+            <wp:docPr id="4" name="Imagen 4"/>
+            <wp:cNvGraphicFramePr>
+              <a:graphicFrameLocks xmlns:a="http://schemas.openxmlformats.org/drawingml/2006/main" noChangeAspect="1"/>
+            </wp:cNvGraphicFramePr>
+            <a:graphic xmlns:a="http://schemas.openxmlformats.org/drawingml/2006/main">
+              <a:graphicData uri="http://schemas.openxmlformats.org/drawingml/2006/picture">
+                <pic:pic xmlns:pic="http://schemas.openxmlformats.org/drawingml/2006/picture">
+                  <pic:nvPicPr>
+                    <pic:cNvPr id="4" name="Imagen 4"/>
+                    <pic:cNvPicPr/>
+                  </pic:nvPicPr>
+                  <pic:blipFill>
+                    <a:blip r:embed="rId11">
+                      <a:extLst>
+                        <a:ext uri="{28A0092B-C50C-407E-A947-70E740481C1C}">
+                          <a14:useLocalDpi xmlns:a14="http://schemas.microsoft.com/office/drawing/2010/main" val="0"/>
+                        </a:ext>
+                      </a:extLst>
+                    </a:blip>
+                    <a:stretch>
+                      <a:fillRect/>
+                    </a:stretch>
+                  </pic:blipFill>
+                  <pic:spPr>
+                    <a:xfrm>
+                      <a:off x="0" y="0"/>
+                      <a:ext cx="3423183" cy="2508506"/>
+                    </a:xfrm>
+                    <a:prstGeom prst="rect">
+                      <a:avLst/>
+                    </a:prstGeom>
+                  </pic:spPr>
+                </pic:pic>
+              </a:graphicData>
+            </a:graphic>
+          </wp:inline>
+        </w:drawing>
+      </w:r>
+    </w:p>
+    <w:p>
+      <w:pPr>
+        <w:pStyle w:val="Prrafodelista"/>
         <w:numPr>
           <w:ilvl w:val="1"/>
           <w:numId w:val="5"/>
@@ -5009,7 +5497,67 @@
     </w:p>
     <w:p>
       <w:pPr>
-        <w:pStyle w:val="ListParagraph"/>
+        <w:pStyle w:val="Prrafodelista"/>
+        <w:spacing w:after="0"/>
+        <w:ind w:left="1440"/>
+        <w:jc w:val="both"/>
+        <w:rPr>
+          <w:rFonts w:ascii="Dax-Regular" w:hAnsi="Dax-Regular"/>
+          <w:lang w:val="es-419"/>
+        </w:rPr>
+      </w:pPr>
+      <w:r>
+        <w:rPr>
+          <w:rFonts w:ascii="Dax-Regular" w:hAnsi="Dax-Regular"/>
+          <w:noProof/>
+          <w:lang w:val="es-419"/>
+        </w:rPr>
+        <w:drawing>
+          <wp:inline distT="0" distB="0" distL="0" distR="0" wp14:anchorId="1A597CF3" wp14:editId="31CB6DF8">
+            <wp:extent cx="2765153" cy="2014780"/>
+            <wp:effectExtent l="0" t="0" r="3810" b="5080"/>
+            <wp:docPr id="5" name="Imagen 5"/>
+            <wp:cNvGraphicFramePr>
+              <a:graphicFrameLocks xmlns:a="http://schemas.openxmlformats.org/drawingml/2006/main" noChangeAspect="1"/>
+            </wp:cNvGraphicFramePr>
+            <a:graphic xmlns:a="http://schemas.openxmlformats.org/drawingml/2006/main">
+              <a:graphicData uri="http://schemas.openxmlformats.org/drawingml/2006/picture">
+                <pic:pic xmlns:pic="http://schemas.openxmlformats.org/drawingml/2006/picture">
+                  <pic:nvPicPr>
+                    <pic:cNvPr id="5" name="Imagen 5"/>
+                    <pic:cNvPicPr/>
+                  </pic:nvPicPr>
+                  <pic:blipFill>
+                    <a:blip r:embed="rId12" cstate="print">
+                      <a:extLst>
+                        <a:ext uri="{28A0092B-C50C-407E-A947-70E740481C1C}">
+                          <a14:useLocalDpi xmlns:a14="http://schemas.microsoft.com/office/drawing/2010/main" val="0"/>
+                        </a:ext>
+                      </a:extLst>
+                    </a:blip>
+                    <a:stretch>
+                      <a:fillRect/>
+                    </a:stretch>
+                  </pic:blipFill>
+                  <pic:spPr>
+                    <a:xfrm>
+                      <a:off x="0" y="0"/>
+                      <a:ext cx="2771795" cy="2019619"/>
+                    </a:xfrm>
+                    <a:prstGeom prst="rect">
+                      <a:avLst/>
+                    </a:prstGeom>
+                  </pic:spPr>
+                </pic:pic>
+              </a:graphicData>
+            </a:graphic>
+          </wp:inline>
+        </w:drawing>
+      </w:r>
+    </w:p>
+    <w:p>
+      <w:pPr>
+        <w:pStyle w:val="Prrafodelista"/>
         <w:numPr>
           <w:ilvl w:val="1"/>
           <w:numId w:val="5"/>
@@ -5031,7 +5579,77 @@
     </w:p>
     <w:p>
       <w:pPr>
-        <w:pStyle w:val="ListParagraph"/>
+        <w:pStyle w:val="Prrafodelista"/>
+        <w:rPr>
+          <w:rFonts w:ascii="Dax-Regular" w:hAnsi="Dax-Regular"/>
+          <w:lang w:val="es-419"/>
+        </w:rPr>
+      </w:pPr>
+      <w:r>
+        <w:rPr>
+          <w:rFonts w:ascii="Dax-Regular" w:hAnsi="Dax-Regular"/>
+          <w:noProof/>
+          <w:lang w:val="es-419"/>
+        </w:rPr>
+        <w:lastRenderedPageBreak/>
+        <w:drawing>
+          <wp:inline distT="0" distB="0" distL="0" distR="0" wp14:anchorId="5BA9D1F1" wp14:editId="603EDF6A">
+            <wp:extent cx="3338828" cy="2440983"/>
+            <wp:effectExtent l="0" t="0" r="1905" b="0"/>
+            <wp:docPr id="6" name="Imagen 6"/>
+            <wp:cNvGraphicFramePr>
+              <a:graphicFrameLocks xmlns:a="http://schemas.openxmlformats.org/drawingml/2006/main" noChangeAspect="1"/>
+            </wp:cNvGraphicFramePr>
+            <a:graphic xmlns:a="http://schemas.openxmlformats.org/drawingml/2006/main">
+              <a:graphicData uri="http://schemas.openxmlformats.org/drawingml/2006/picture">
+                <pic:pic xmlns:pic="http://schemas.openxmlformats.org/drawingml/2006/picture">
+                  <pic:nvPicPr>
+                    <pic:cNvPr id="6" name="Imagen 6"/>
+                    <pic:cNvPicPr/>
+                  </pic:nvPicPr>
+                  <pic:blipFill>
+                    <a:blip r:embed="rId13">
+                      <a:extLst>
+                        <a:ext uri="{28A0092B-C50C-407E-A947-70E740481C1C}">
+                          <a14:useLocalDpi xmlns:a14="http://schemas.microsoft.com/office/drawing/2010/main" val="0"/>
+                        </a:ext>
+                      </a:extLst>
+                    </a:blip>
+                    <a:stretch>
+                      <a:fillRect/>
+                    </a:stretch>
+                  </pic:blipFill>
+                  <pic:spPr>
+                    <a:xfrm>
+                      <a:off x="0" y="0"/>
+                      <a:ext cx="3344096" cy="2444834"/>
+                    </a:xfrm>
+                    <a:prstGeom prst="rect">
+                      <a:avLst/>
+                    </a:prstGeom>
+                  </pic:spPr>
+                </pic:pic>
+              </a:graphicData>
+            </a:graphic>
+          </wp:inline>
+        </w:drawing>
+      </w:r>
+    </w:p>
+    <w:p>
+      <w:pPr>
+        <w:pStyle w:val="Prrafodelista"/>
+        <w:spacing w:after="0"/>
+        <w:ind w:left="1440"/>
+        <w:jc w:val="both"/>
+        <w:rPr>
+          <w:rFonts w:ascii="Dax-Regular" w:hAnsi="Dax-Regular"/>
+          <w:lang w:val="es-419"/>
+        </w:rPr>
+      </w:pPr>
+    </w:p>
+    <w:p>
+      <w:pPr>
+        <w:pStyle w:val="Prrafodelista"/>
         <w:numPr>
           <w:ilvl w:val="1"/>
           <w:numId w:val="5"/>
@@ -5050,10 +5668,58 @@
         </w:rPr>
         <w:t>Comparación de rendimiento para QuickSort.</w:t>
       </w:r>
+      <w:r>
+        <w:rPr>
+          <w:rFonts w:ascii="Dax-Regular" w:hAnsi="Dax-Regular"/>
+          <w:noProof/>
+          <w:lang w:val="es-419"/>
+        </w:rPr>
+        <w:drawing>
+          <wp:inline distT="0" distB="0" distL="0" distR="0" wp14:anchorId="53A33AAB" wp14:editId="03AED67D">
+            <wp:extent cx="3427037" cy="2262505"/>
+            <wp:effectExtent l="0" t="0" r="2540" b="0"/>
+            <wp:docPr id="7" name="Imagen 7"/>
+            <wp:cNvGraphicFramePr>
+              <a:graphicFrameLocks xmlns:a="http://schemas.openxmlformats.org/drawingml/2006/main" noChangeAspect="1"/>
+            </wp:cNvGraphicFramePr>
+            <a:graphic xmlns:a="http://schemas.openxmlformats.org/drawingml/2006/main">
+              <a:graphicData uri="http://schemas.openxmlformats.org/drawingml/2006/picture">
+                <pic:pic xmlns:pic="http://schemas.openxmlformats.org/drawingml/2006/picture">
+                  <pic:nvPicPr>
+                    <pic:cNvPr id="7" name="Imagen 7"/>
+                    <pic:cNvPicPr/>
+                  </pic:nvPicPr>
+                  <pic:blipFill>
+                    <a:blip r:embed="rId14">
+                      <a:extLst>
+                        <a:ext uri="{28A0092B-C50C-407E-A947-70E740481C1C}">
+                          <a14:useLocalDpi xmlns:a14="http://schemas.microsoft.com/office/drawing/2010/main" val="0"/>
+                        </a:ext>
+                      </a:extLst>
+                    </a:blip>
+                    <a:stretch>
+                      <a:fillRect/>
+                    </a:stretch>
+                  </pic:blipFill>
+                  <pic:spPr>
+                    <a:xfrm>
+                      <a:off x="0" y="0"/>
+                      <a:ext cx="3432673" cy="2266226"/>
+                    </a:xfrm>
+                    <a:prstGeom prst="rect">
+                      <a:avLst/>
+                    </a:prstGeom>
+                  </pic:spPr>
+                </pic:pic>
+              </a:graphicData>
+            </a:graphic>
+          </wp:inline>
+        </w:drawing>
+      </w:r>
     </w:p>
     <w:p>
       <w:pPr>
-        <w:pStyle w:val="Heading1"/>
+        <w:pStyle w:val="Ttulo1"/>
         <w:rPr>
           <w:b/>
           <w:bCs/>
@@ -5073,7 +5739,7 @@
     </w:p>
     <w:p>
       <w:pPr>
-        <w:pStyle w:val="Heading2"/>
+        <w:pStyle w:val="Ttulo2"/>
         <w:rPr>
           <w:b/>
           <w:bCs/>
@@ -5097,12 +5763,12 @@
         <w:tblLook w:val="04A0" w:firstRow="1" w:lastRow="0" w:firstColumn="1" w:lastColumn="0" w:noHBand="0" w:noVBand="1"/>
       </w:tblPr>
       <w:tblGrid>
-        <w:gridCol w:w="2421"/>
-        <w:gridCol w:w="1554"/>
-        <w:gridCol w:w="1618"/>
-        <w:gridCol w:w="1305"/>
-        <w:gridCol w:w="1193"/>
-        <w:gridCol w:w="1269"/>
+        <w:gridCol w:w="2314"/>
+        <w:gridCol w:w="1515"/>
+        <w:gridCol w:w="1584"/>
+        <w:gridCol w:w="1280"/>
+        <w:gridCol w:w="1316"/>
+        <w:gridCol w:w="1351"/>
       </w:tblGrid>
       <w:tr>
         <w:trPr>
@@ -5606,6 +6272,13 @@
                 <w:color w:val="000000"/>
               </w:rPr>
             </w:pPr>
+            <w:r>
+              <w:rPr>
+                <w:rFonts w:ascii="Dax-Regular" w:hAnsi="Dax-Regular"/>
+                <w:color w:val="000000"/>
+              </w:rPr>
+              <w:t>34,07</w:t>
+            </w:r>
           </w:p>
         </w:tc>
         <w:tc>
@@ -5630,6 +6303,13 @@
                 <w:color w:val="000000"/>
               </w:rPr>
             </w:pPr>
+            <w:r>
+              <w:rPr>
+                <w:rFonts w:ascii="Dax-Regular" w:hAnsi="Dax-Regular"/>
+                <w:color w:val="000000"/>
+              </w:rPr>
+              <w:t>34,38</w:t>
+            </w:r>
           </w:p>
         </w:tc>
       </w:tr>
@@ -5785,30 +6465,44 @@
                 <w:color w:val="000000"/>
               </w:rPr>
             </w:pPr>
-          </w:p>
-        </w:tc>
-        <w:tc>
-          <w:tcPr>
-            <w:tcW w:w="0" w:type="auto"/>
-            <w:tcBorders>
-              <w:top w:val="nil"/>
-              <w:left w:val="nil"/>
-              <w:bottom w:val="nil"/>
-              <w:right w:val="nil"/>
-            </w:tcBorders>
-            <w:shd w:val="clear" w:color="auto" w:fill="auto"/>
-            <w:vAlign w:val="center"/>
-          </w:tcPr>
-          <w:p>
-            <w:pPr>
-              <w:spacing w:after="0" w:line="240" w:lineRule="auto"/>
-              <w:jc w:val="center"/>
-              <w:rPr>
-                <w:rFonts w:ascii="Dax-Regular" w:eastAsia="Times New Roman" w:hAnsi="Dax-Regular" w:cs="Calibri"/>
-                <w:noProof w:val="0"/>
-                <w:color w:val="000000"/>
-              </w:rPr>
-            </w:pPr>
+            <w:r>
+              <w:rPr>
+                <w:rFonts w:ascii="Dax-Regular" w:hAnsi="Dax-Regular"/>
+                <w:color w:val="000000"/>
+              </w:rPr>
+              <w:t>65,27</w:t>
+            </w:r>
+          </w:p>
+        </w:tc>
+        <w:tc>
+          <w:tcPr>
+            <w:tcW w:w="0" w:type="auto"/>
+            <w:tcBorders>
+              <w:top w:val="nil"/>
+              <w:left w:val="nil"/>
+              <w:bottom w:val="nil"/>
+              <w:right w:val="nil"/>
+            </w:tcBorders>
+            <w:shd w:val="clear" w:color="auto" w:fill="auto"/>
+            <w:vAlign w:val="center"/>
+          </w:tcPr>
+          <w:p>
+            <w:pPr>
+              <w:spacing w:after="0" w:line="240" w:lineRule="auto"/>
+              <w:jc w:val="center"/>
+              <w:rPr>
+                <w:rFonts w:ascii="Dax-Regular" w:eastAsia="Times New Roman" w:hAnsi="Dax-Regular" w:cs="Calibri"/>
+                <w:noProof w:val="0"/>
+                <w:color w:val="000000"/>
+              </w:rPr>
+            </w:pPr>
+            <w:r>
+              <w:rPr>
+                <w:rFonts w:ascii="Dax-Regular" w:hAnsi="Dax-Regular"/>
+                <w:color w:val="000000"/>
+              </w:rPr>
+              <w:t>66,27</w:t>
+            </w:r>
           </w:p>
         </w:tc>
       </w:tr>
@@ -5964,6 +6658,13 @@
                 <w:color w:val="000000"/>
               </w:rPr>
             </w:pPr>
+            <w:r>
+              <w:rPr>
+                <w:rFonts w:ascii="Dax-Regular" w:hAnsi="Dax-Regular"/>
+                <w:color w:val="000000"/>
+              </w:rPr>
+              <w:t>134,46</w:t>
+            </w:r>
           </w:p>
         </w:tc>
         <w:tc>
@@ -5988,6 +6689,13 @@
                 <w:color w:val="000000"/>
               </w:rPr>
             </w:pPr>
+            <w:r>
+              <w:rPr>
+                <w:rFonts w:ascii="Dax-Regular" w:hAnsi="Dax-Regular"/>
+                <w:color w:val="000000"/>
+              </w:rPr>
+              <w:t>143,88</w:t>
+            </w:r>
           </w:p>
         </w:tc>
       </w:tr>
@@ -6143,30 +6851,44 @@
                 <w:color w:val="000000"/>
               </w:rPr>
             </w:pPr>
-          </w:p>
-        </w:tc>
-        <w:tc>
-          <w:tcPr>
-            <w:tcW w:w="0" w:type="auto"/>
-            <w:tcBorders>
-              <w:top w:val="nil"/>
-              <w:left w:val="nil"/>
-              <w:bottom w:val="nil"/>
-              <w:right w:val="nil"/>
-            </w:tcBorders>
-            <w:shd w:val="clear" w:color="auto" w:fill="auto"/>
-            <w:vAlign w:val="center"/>
-          </w:tcPr>
-          <w:p>
-            <w:pPr>
-              <w:spacing w:after="0" w:line="240" w:lineRule="auto"/>
-              <w:jc w:val="center"/>
-              <w:rPr>
-                <w:rFonts w:ascii="Dax-Regular" w:eastAsia="Times New Roman" w:hAnsi="Dax-Regular" w:cs="Calibri"/>
-                <w:noProof w:val="0"/>
-                <w:color w:val="000000"/>
-              </w:rPr>
-            </w:pPr>
+            <w:r>
+              <w:rPr>
+                <w:rFonts w:ascii="Dax-Regular" w:hAnsi="Dax-Regular"/>
+                <w:color w:val="000000"/>
+              </w:rPr>
+              <w:t>302,79</w:t>
+            </w:r>
+          </w:p>
+        </w:tc>
+        <w:tc>
+          <w:tcPr>
+            <w:tcW w:w="0" w:type="auto"/>
+            <w:tcBorders>
+              <w:top w:val="nil"/>
+              <w:left w:val="nil"/>
+              <w:bottom w:val="nil"/>
+              <w:right w:val="nil"/>
+            </w:tcBorders>
+            <w:shd w:val="clear" w:color="auto" w:fill="auto"/>
+            <w:vAlign w:val="center"/>
+          </w:tcPr>
+          <w:p>
+            <w:pPr>
+              <w:spacing w:after="0" w:line="240" w:lineRule="auto"/>
+              <w:jc w:val="center"/>
+              <w:rPr>
+                <w:rFonts w:ascii="Dax-Regular" w:eastAsia="Times New Roman" w:hAnsi="Dax-Regular" w:cs="Calibri"/>
+                <w:noProof w:val="0"/>
+                <w:color w:val="000000"/>
+              </w:rPr>
+            </w:pPr>
+            <w:r>
+              <w:rPr>
+                <w:rFonts w:ascii="Dax-Regular" w:hAnsi="Dax-Regular"/>
+                <w:color w:val="000000"/>
+              </w:rPr>
+              <w:t>292,93</w:t>
+            </w:r>
           </w:p>
         </w:tc>
       </w:tr>
@@ -6322,6 +7044,13 @@
                 <w:color w:val="000000"/>
               </w:rPr>
             </w:pPr>
+            <w:r>
+              <w:rPr>
+                <w:rFonts w:ascii="Dax-Regular" w:hAnsi="Dax-Regular"/>
+                <w:color w:val="000000"/>
+              </w:rPr>
+              <w:t>648,21</w:t>
+            </w:r>
           </w:p>
         </w:tc>
         <w:tc>
@@ -6346,6 +7075,13 @@
                 <w:color w:val="000000"/>
               </w:rPr>
             </w:pPr>
+            <w:r>
+              <w:rPr>
+                <w:rFonts w:ascii="Dax-Regular" w:hAnsi="Dax-Regular"/>
+                <w:color w:val="000000"/>
+              </w:rPr>
+              <w:t>643,30</w:t>
+            </w:r>
           </w:p>
         </w:tc>
       </w:tr>
@@ -6501,30 +7237,44 @@
                 <w:color w:val="000000"/>
               </w:rPr>
             </w:pPr>
-          </w:p>
-        </w:tc>
-        <w:tc>
-          <w:tcPr>
-            <w:tcW w:w="0" w:type="auto"/>
-            <w:tcBorders>
-              <w:top w:val="nil"/>
-              <w:left w:val="nil"/>
-              <w:bottom w:val="nil"/>
-              <w:right w:val="nil"/>
-            </w:tcBorders>
-            <w:shd w:val="clear" w:color="auto" w:fill="auto"/>
-            <w:vAlign w:val="center"/>
-          </w:tcPr>
-          <w:p>
-            <w:pPr>
-              <w:spacing w:after="0" w:line="240" w:lineRule="auto"/>
-              <w:jc w:val="center"/>
-              <w:rPr>
-                <w:rFonts w:ascii="Dax-Regular" w:eastAsia="Times New Roman" w:hAnsi="Dax-Regular" w:cs="Calibri"/>
-                <w:noProof w:val="0"/>
-                <w:color w:val="000000"/>
-              </w:rPr>
-            </w:pPr>
+            <w:r>
+              <w:rPr>
+                <w:rFonts w:ascii="Dax-Regular" w:hAnsi="Dax-Regular"/>
+                <w:color w:val="000000"/>
+              </w:rPr>
+              <w:t>1382,01</w:t>
+            </w:r>
+          </w:p>
+        </w:tc>
+        <w:tc>
+          <w:tcPr>
+            <w:tcW w:w="0" w:type="auto"/>
+            <w:tcBorders>
+              <w:top w:val="nil"/>
+              <w:left w:val="nil"/>
+              <w:bottom w:val="nil"/>
+              <w:right w:val="nil"/>
+            </w:tcBorders>
+            <w:shd w:val="clear" w:color="auto" w:fill="auto"/>
+            <w:vAlign w:val="center"/>
+          </w:tcPr>
+          <w:p>
+            <w:pPr>
+              <w:spacing w:after="0" w:line="240" w:lineRule="auto"/>
+              <w:jc w:val="center"/>
+              <w:rPr>
+                <w:rFonts w:ascii="Dax-Regular" w:eastAsia="Times New Roman" w:hAnsi="Dax-Regular" w:cs="Calibri"/>
+                <w:noProof w:val="0"/>
+                <w:color w:val="000000"/>
+              </w:rPr>
+            </w:pPr>
+            <w:r>
+              <w:rPr>
+                <w:rFonts w:ascii="Dax-Regular" w:hAnsi="Dax-Regular"/>
+                <w:color w:val="000000"/>
+              </w:rPr>
+              <w:t>1357,01</w:t>
+            </w:r>
           </w:p>
         </w:tc>
       </w:tr>
@@ -6673,6 +7423,13 @@
                 <w:color w:val="000000"/>
               </w:rPr>
             </w:pPr>
+            <w:r>
+              <w:rPr>
+                <w:rFonts w:ascii="Dax-Regular" w:hAnsi="Dax-Regular"/>
+                <w:color w:val="000000"/>
+              </w:rPr>
+              <w:t>3079,84</w:t>
+            </w:r>
           </w:p>
         </w:tc>
         <w:tc>
@@ -6697,6 +7454,13 @@
                 <w:color w:val="000000"/>
               </w:rPr>
             </w:pPr>
+            <w:r>
+              <w:rPr>
+                <w:rFonts w:ascii="Dax-Regular" w:hAnsi="Dax-Regular"/>
+                <w:color w:val="000000"/>
+              </w:rPr>
+              <w:t>2925,99</w:t>
+            </w:r>
           </w:p>
         </w:tc>
       </w:tr>
@@ -6838,30 +7602,44 @@
                 <w:color w:val="000000"/>
               </w:rPr>
             </w:pPr>
-          </w:p>
-        </w:tc>
-        <w:tc>
-          <w:tcPr>
-            <w:tcW w:w="0" w:type="auto"/>
-            <w:tcBorders>
-              <w:top w:val="nil"/>
-              <w:left w:val="nil"/>
-              <w:bottom w:val="nil"/>
-              <w:right w:val="nil"/>
-            </w:tcBorders>
-            <w:shd w:val="clear" w:color="auto" w:fill="auto"/>
-            <w:vAlign w:val="center"/>
-          </w:tcPr>
-          <w:p>
-            <w:pPr>
-              <w:spacing w:after="0" w:line="240" w:lineRule="auto"/>
-              <w:jc w:val="center"/>
-              <w:rPr>
-                <w:rFonts w:ascii="Dax-Regular" w:eastAsia="Times New Roman" w:hAnsi="Dax-Regular" w:cs="Calibri"/>
-                <w:noProof w:val="0"/>
-                <w:color w:val="000000"/>
-              </w:rPr>
-            </w:pPr>
+            <w:r>
+              <w:rPr>
+                <w:rFonts w:ascii="Dax-Regular" w:hAnsi="Dax-Regular"/>
+                <w:color w:val="000000"/>
+              </w:rPr>
+              <w:t>6701,04</w:t>
+            </w:r>
+          </w:p>
+        </w:tc>
+        <w:tc>
+          <w:tcPr>
+            <w:tcW w:w="0" w:type="auto"/>
+            <w:tcBorders>
+              <w:top w:val="nil"/>
+              <w:left w:val="nil"/>
+              <w:bottom w:val="nil"/>
+              <w:right w:val="nil"/>
+            </w:tcBorders>
+            <w:shd w:val="clear" w:color="auto" w:fill="auto"/>
+            <w:vAlign w:val="center"/>
+          </w:tcPr>
+          <w:p>
+            <w:pPr>
+              <w:spacing w:after="0" w:line="240" w:lineRule="auto"/>
+              <w:jc w:val="center"/>
+              <w:rPr>
+                <w:rFonts w:ascii="Dax-Regular" w:eastAsia="Times New Roman" w:hAnsi="Dax-Regular" w:cs="Calibri"/>
+                <w:noProof w:val="0"/>
+                <w:color w:val="000000"/>
+              </w:rPr>
+            </w:pPr>
+            <w:r>
+              <w:rPr>
+                <w:rFonts w:ascii="Dax-Regular" w:hAnsi="Dax-Regular"/>
+                <w:color w:val="000000"/>
+              </w:rPr>
+              <w:t>6243,53</w:t>
+            </w:r>
           </w:p>
         </w:tc>
       </w:tr>
@@ -7003,6 +7781,13 @@
                 <w:color w:val="000000"/>
               </w:rPr>
             </w:pPr>
+            <w:r>
+              <w:rPr>
+                <w:rFonts w:ascii="Dax-Regular" w:hAnsi="Dax-Regular"/>
+                <w:color w:val="000000"/>
+              </w:rPr>
+              <w:t>14646,49</w:t>
+            </w:r>
           </w:p>
         </w:tc>
         <w:tc>
@@ -7027,6 +7812,13 @@
                 <w:color w:val="000000"/>
               </w:rPr>
             </w:pPr>
+            <w:r>
+              <w:rPr>
+                <w:rFonts w:ascii="Dax-Regular" w:hAnsi="Dax-Regular"/>
+                <w:color w:val="000000"/>
+              </w:rPr>
+              <w:t>13401,32</w:t>
+            </w:r>
           </w:p>
         </w:tc>
       </w:tr>
@@ -7168,6 +7960,13 @@
                 <w:color w:val="000000"/>
               </w:rPr>
             </w:pPr>
+            <w:r>
+              <w:rPr>
+                <w:rFonts w:ascii="Dax-Regular" w:hAnsi="Dax-Regular"/>
+                <w:color w:val="000000"/>
+              </w:rPr>
+              <w:t>20441,02</w:t>
+            </w:r>
           </w:p>
         </w:tc>
         <w:tc>
@@ -7192,13 +7991,20 @@
                 <w:color w:val="000000"/>
               </w:rPr>
             </w:pPr>
+            <w:r>
+              <w:rPr>
+                <w:rFonts w:ascii="Dax-Regular" w:hAnsi="Dax-Regular"/>
+                <w:color w:val="000000"/>
+              </w:rPr>
+              <w:t>20276,78</w:t>
+            </w:r>
           </w:p>
         </w:tc>
       </w:tr>
     </w:tbl>
     <w:p>
       <w:pPr>
-        <w:pStyle w:val="Caption"/>
+        <w:pStyle w:val="Descripcin"/>
         <w:jc w:val="center"/>
         <w:rPr>
           <w:lang w:val="es-419"/>
@@ -7253,12 +8059,12 @@
         <w:tblLook w:val="04A0" w:firstRow="1" w:lastRow="0" w:firstColumn="1" w:lastColumn="0" w:noHBand="0" w:noVBand="1"/>
       </w:tblPr>
       <w:tblGrid>
-        <w:gridCol w:w="2447"/>
-        <w:gridCol w:w="1572"/>
-        <w:gridCol w:w="1581"/>
-        <w:gridCol w:w="1398"/>
-        <w:gridCol w:w="1143"/>
-        <w:gridCol w:w="1219"/>
+        <w:gridCol w:w="2259"/>
+        <w:gridCol w:w="1514"/>
+        <w:gridCol w:w="1521"/>
+        <w:gridCol w:w="1374"/>
+        <w:gridCol w:w="1332"/>
+        <w:gridCol w:w="1360"/>
       </w:tblGrid>
       <w:tr>
         <w:trPr>
@@ -7299,6 +8105,7 @@
                 <w:color w:val="000000"/>
                 <w:lang w:val="es-419"/>
               </w:rPr>
+              <w:lastRenderedPageBreak/>
               <w:t>T</w:t>
             </w:r>
             <w:r>
@@ -7652,6 +8459,13 @@
                 <w:color w:val="000000"/>
               </w:rPr>
             </w:pPr>
+            <w:r>
+              <w:rPr>
+                <w:rFonts w:ascii="Dax-Regular" w:hAnsi="Dax-Regular"/>
+                <w:color w:val="000000"/>
+              </w:rPr>
+              <w:t>1883,39</w:t>
+            </w:r>
           </w:p>
         </w:tc>
         <w:tc>
@@ -7676,6 +8490,13 @@
                 <w:color w:val="000000"/>
               </w:rPr>
             </w:pPr>
+            <w:r>
+              <w:rPr>
+                <w:rFonts w:ascii="Dax-Regular" w:hAnsi="Dax-Regular"/>
+                <w:color w:val="000000"/>
+              </w:rPr>
+              <w:t>225,23</w:t>
+            </w:r>
           </w:p>
         </w:tc>
       </w:tr>
@@ -7831,30 +8652,44 @@
                 <w:color w:val="000000"/>
               </w:rPr>
             </w:pPr>
-          </w:p>
-        </w:tc>
-        <w:tc>
-          <w:tcPr>
-            <w:tcW w:w="0" w:type="auto"/>
-            <w:tcBorders>
-              <w:top w:val="nil"/>
-              <w:left w:val="nil"/>
-              <w:bottom w:val="nil"/>
-              <w:right w:val="nil"/>
-            </w:tcBorders>
-            <w:shd w:val="clear" w:color="auto" w:fill="auto"/>
-            <w:vAlign w:val="center"/>
-          </w:tcPr>
-          <w:p>
-            <w:pPr>
-              <w:spacing w:after="0" w:line="240" w:lineRule="auto"/>
-              <w:jc w:val="center"/>
-              <w:rPr>
-                <w:rFonts w:ascii="Dax-Regular" w:eastAsia="Times New Roman" w:hAnsi="Dax-Regular" w:cs="Calibri"/>
-                <w:noProof w:val="0"/>
-                <w:color w:val="000000"/>
-              </w:rPr>
-            </w:pPr>
+            <w:r>
+              <w:rPr>
+                <w:rFonts w:ascii="Dax-Regular" w:hAnsi="Dax-Regular"/>
+                <w:color w:val="000000"/>
+              </w:rPr>
+              <w:t>8028,28</w:t>
+            </w:r>
+          </w:p>
+        </w:tc>
+        <w:tc>
+          <w:tcPr>
+            <w:tcW w:w="0" w:type="auto"/>
+            <w:tcBorders>
+              <w:top w:val="nil"/>
+              <w:left w:val="nil"/>
+              <w:bottom w:val="nil"/>
+              <w:right w:val="nil"/>
+            </w:tcBorders>
+            <w:shd w:val="clear" w:color="auto" w:fill="auto"/>
+            <w:vAlign w:val="center"/>
+          </w:tcPr>
+          <w:p>
+            <w:pPr>
+              <w:spacing w:after="0" w:line="240" w:lineRule="auto"/>
+              <w:jc w:val="center"/>
+              <w:rPr>
+                <w:rFonts w:ascii="Dax-Regular" w:eastAsia="Times New Roman" w:hAnsi="Dax-Regular" w:cs="Calibri"/>
+                <w:noProof w:val="0"/>
+                <w:color w:val="000000"/>
+              </w:rPr>
+            </w:pPr>
+            <w:r>
+              <w:rPr>
+                <w:rFonts w:ascii="Dax-Regular" w:hAnsi="Dax-Regular"/>
+                <w:color w:val="000000"/>
+              </w:rPr>
+              <w:t>882,33</w:t>
+            </w:r>
           </w:p>
         </w:tc>
       </w:tr>
@@ -8010,6 +8845,13 @@
                 <w:color w:val="000000"/>
               </w:rPr>
             </w:pPr>
+            <w:r>
+              <w:rPr>
+                <w:rFonts w:ascii="Dax-Regular" w:hAnsi="Dax-Regular"/>
+                <w:color w:val="000000"/>
+              </w:rPr>
+              <w:t>34889,46</w:t>
+            </w:r>
           </w:p>
         </w:tc>
         <w:tc>
@@ -8034,6 +8876,13 @@
                 <w:color w:val="000000"/>
               </w:rPr>
             </w:pPr>
+            <w:r>
+              <w:rPr>
+                <w:rFonts w:ascii="Dax-Regular" w:hAnsi="Dax-Regular"/>
+                <w:color w:val="000000"/>
+              </w:rPr>
+              <w:t>3512,46</w:t>
+            </w:r>
           </w:p>
         </w:tc>
       </w:tr>
@@ -8175,30 +9024,44 @@
                 <w:color w:val="000000"/>
               </w:rPr>
             </w:pPr>
-          </w:p>
-        </w:tc>
-        <w:tc>
-          <w:tcPr>
-            <w:tcW w:w="0" w:type="auto"/>
-            <w:tcBorders>
-              <w:top w:val="nil"/>
-              <w:left w:val="nil"/>
-              <w:bottom w:val="nil"/>
-              <w:right w:val="nil"/>
-            </w:tcBorders>
-            <w:shd w:val="clear" w:color="auto" w:fill="auto"/>
-            <w:vAlign w:val="center"/>
-          </w:tcPr>
-          <w:p>
-            <w:pPr>
-              <w:spacing w:after="0" w:line="240" w:lineRule="auto"/>
-              <w:jc w:val="center"/>
-              <w:rPr>
-                <w:rFonts w:ascii="Dax-Regular" w:eastAsia="Times New Roman" w:hAnsi="Dax-Regular" w:cs="Calibri"/>
-                <w:noProof w:val="0"/>
-                <w:color w:val="000000"/>
-              </w:rPr>
-            </w:pPr>
+            <w:r>
+              <w:rPr>
+                <w:rFonts w:ascii="Dax-Regular" w:hAnsi="Dax-Regular"/>
+                <w:color w:val="000000"/>
+              </w:rPr>
+              <w:t>153290,22</w:t>
+            </w:r>
+          </w:p>
+        </w:tc>
+        <w:tc>
+          <w:tcPr>
+            <w:tcW w:w="0" w:type="auto"/>
+            <w:tcBorders>
+              <w:top w:val="nil"/>
+              <w:left w:val="nil"/>
+              <w:bottom w:val="nil"/>
+              <w:right w:val="nil"/>
+            </w:tcBorders>
+            <w:shd w:val="clear" w:color="auto" w:fill="auto"/>
+            <w:vAlign w:val="center"/>
+          </w:tcPr>
+          <w:p>
+            <w:pPr>
+              <w:spacing w:after="0" w:line="240" w:lineRule="auto"/>
+              <w:jc w:val="center"/>
+              <w:rPr>
+                <w:rFonts w:ascii="Dax-Regular" w:eastAsia="Times New Roman" w:hAnsi="Dax-Regular" w:cs="Calibri"/>
+                <w:noProof w:val="0"/>
+                <w:color w:val="000000"/>
+              </w:rPr>
+            </w:pPr>
+            <w:r>
+              <w:rPr>
+                <w:rFonts w:ascii="Dax-Regular" w:hAnsi="Dax-Regular"/>
+                <w:color w:val="000000"/>
+              </w:rPr>
+              <w:t>14143,59</w:t>
+            </w:r>
           </w:p>
         </w:tc>
       </w:tr>
@@ -8340,6 +9203,13 @@
                 <w:color w:val="000000"/>
               </w:rPr>
             </w:pPr>
+            <w:r>
+              <w:rPr>
+                <w:rFonts w:ascii="Dax-Regular" w:hAnsi="Dax-Regular"/>
+                <w:color w:val="000000"/>
+              </w:rPr>
+              <w:t>684359,30</w:t>
+            </w:r>
           </w:p>
         </w:tc>
         <w:tc>
@@ -8364,6 +9234,13 @@
                 <w:color w:val="000000"/>
               </w:rPr>
             </w:pPr>
+            <w:r>
+              <w:rPr>
+                <w:rFonts w:ascii="Dax-Regular" w:hAnsi="Dax-Regular"/>
+                <w:color w:val="000000"/>
+              </w:rPr>
+              <w:t>57111,74</w:t>
+            </w:r>
           </w:p>
         </w:tc>
       </w:tr>
@@ -8522,6 +9399,13 @@
                 <w:color w:val="000000"/>
               </w:rPr>
             </w:pPr>
+            <w:r>
+              <w:rPr>
+                <w:rFonts w:ascii="Dax-Regular" w:hAnsi="Dax-Regular"/>
+                <w:color w:val="000000"/>
+              </w:rPr>
+              <w:t>232006,70</w:t>
+            </w:r>
           </w:p>
         </w:tc>
       </w:tr>
@@ -8680,6 +9564,13 @@
                 <w:color w:val="000000"/>
               </w:rPr>
             </w:pPr>
+            <w:r>
+              <w:rPr>
+                <w:rFonts w:ascii="Dax-Regular" w:hAnsi="Dax-Regular"/>
+                <w:color w:val="000000"/>
+              </w:rPr>
+              <w:t>930163,59</w:t>
+            </w:r>
           </w:p>
         </w:tc>
       </w:tr>
@@ -9160,7 +10051,7 @@
     </w:tbl>
     <w:p>
       <w:pPr>
-        <w:pStyle w:val="Caption"/>
+        <w:pStyle w:val="Descripcin"/>
         <w:ind w:left="360"/>
         <w:rPr>
           <w:lang w:val="es-419"/>
@@ -9211,7 +10102,7 @@
     </w:p>
     <w:tbl>
       <w:tblPr>
-        <w:tblStyle w:val="GridTable2-Accent3"/>
+        <w:tblStyle w:val="Tablaconcuadrcula2-nfasis3"/>
         <w:tblW w:w="8790" w:type="dxa"/>
         <w:jc w:val="center"/>
         <w:tblLook w:val="04A0" w:firstRow="1" w:lastRow="0" w:firstColumn="1" w:lastColumn="0" w:noHBand="0" w:noVBand="1"/>
@@ -9345,7 +10236,7 @@
           </w:tcPr>
           <w:p>
             <w:pPr>
-              <w:jc w:val="both"/>
+              <w:jc w:val="center"/>
               <w:cnfStyle w:val="000000100000" w:firstRow="0" w:lastRow="0" w:firstColumn="0" w:lastColumn="0" w:oddVBand="0" w:evenVBand="0" w:oddHBand="1" w:evenHBand="0" w:firstRowFirstColumn="0" w:firstRowLastColumn="0" w:lastRowFirstColumn="0" w:lastRowLastColumn="0"/>
               <w:rPr>
                 <w:rFonts w:ascii="Dax-Regular" w:hAnsi="Dax-Regular"/>
@@ -9353,6 +10244,14 @@
                 <w:lang w:val="es-419"/>
               </w:rPr>
             </w:pPr>
+            <w:r>
+              <w:rPr>
+                <w:rFonts w:ascii="Dax-Regular" w:hAnsi="Dax-Regular"/>
+                <w:noProof w:val="0"/>
+                <w:lang w:val="es-419"/>
+              </w:rPr>
+              <w:t>x</w:t>
+            </w:r>
           </w:p>
         </w:tc>
         <w:tc>
@@ -9361,7 +10260,7 @@
           </w:tcPr>
           <w:p>
             <w:pPr>
-              <w:jc w:val="both"/>
+              <w:jc w:val="center"/>
               <w:cnfStyle w:val="000000100000" w:firstRow="0" w:lastRow="0" w:firstColumn="0" w:lastColumn="0" w:oddVBand="0" w:evenVBand="0" w:oddHBand="1" w:evenHBand="0" w:firstRowFirstColumn="0" w:firstRowLastColumn="0" w:lastRowFirstColumn="0" w:lastRowLastColumn="0"/>
               <w:rPr>
                 <w:rFonts w:ascii="Dax-Regular" w:hAnsi="Dax-Regular"/>
@@ -9369,6 +10268,14 @@
                 <w:lang w:val="es-419"/>
               </w:rPr>
             </w:pPr>
+            <w:r>
+              <w:rPr>
+                <w:rFonts w:ascii="Dax-Regular" w:hAnsi="Dax-Regular"/>
+                <w:noProof w:val="0"/>
+                <w:lang w:val="es-419"/>
+              </w:rPr>
+              <w:t>x</w:t>
+            </w:r>
           </w:p>
         </w:tc>
       </w:tr>
@@ -9454,7 +10361,7 @@
     </w:tbl>
     <w:p>
       <w:pPr>
-        <w:pStyle w:val="Caption"/>
+        <w:pStyle w:val="Descripcin"/>
         <w:jc w:val="center"/>
         <w:rPr>
           <w:lang w:val="es-419"/>
@@ -9505,7 +10412,7 @@
     </w:p>
     <w:p>
       <w:pPr>
-        <w:pStyle w:val="Heading2"/>
+        <w:pStyle w:val="Ttulo2"/>
         <w:rPr>
           <w:b/>
           <w:bCs/>
@@ -9516,7 +10423,7 @@
     </w:p>
     <w:p>
       <w:pPr>
-        <w:pStyle w:val="Heading2"/>
+        <w:pStyle w:val="Ttulo2"/>
         <w:rPr>
           <w:b/>
           <w:bCs/>
@@ -9536,7 +10443,7 @@
     </w:p>
     <w:p>
       <w:pPr>
-        <w:pStyle w:val="ListParagraph"/>
+        <w:pStyle w:val="Prrafodelista"/>
         <w:numPr>
           <w:ilvl w:val="0"/>
           <w:numId w:val="5"/>
@@ -9585,7 +10492,7 @@
     </w:p>
     <w:p>
       <w:pPr>
-        <w:pStyle w:val="ListParagraph"/>
+        <w:pStyle w:val="Prrafodelista"/>
         <w:numPr>
           <w:ilvl w:val="1"/>
           <w:numId w:val="5"/>
@@ -9607,7 +10514,67 @@
     </w:p>
     <w:p>
       <w:pPr>
-        <w:pStyle w:val="ListParagraph"/>
+        <w:pStyle w:val="Prrafodelista"/>
+        <w:spacing w:after="0"/>
+        <w:ind w:left="1440"/>
+        <w:jc w:val="both"/>
+        <w:rPr>
+          <w:rFonts w:ascii="Dax-Regular" w:hAnsi="Dax-Regular"/>
+          <w:lang w:val="es-419"/>
+        </w:rPr>
+      </w:pPr>
+      <w:r>
+        <w:rPr>
+          <w:rFonts w:ascii="Dax-Regular" w:hAnsi="Dax-Regular"/>
+          <w:noProof/>
+          <w:lang w:val="es-419"/>
+        </w:rPr>
+        <w:drawing>
+          <wp:inline distT="0" distB="0" distL="0" distR="0" wp14:anchorId="6B001318" wp14:editId="3F16446C">
+            <wp:extent cx="2829150" cy="2030278"/>
+            <wp:effectExtent l="0" t="0" r="3175" b="1905"/>
+            <wp:docPr id="8" name="Imagen 8"/>
+            <wp:cNvGraphicFramePr>
+              <a:graphicFrameLocks xmlns:a="http://schemas.openxmlformats.org/drawingml/2006/main" noChangeAspect="1"/>
+            </wp:cNvGraphicFramePr>
+            <a:graphic xmlns:a="http://schemas.openxmlformats.org/drawingml/2006/main">
+              <a:graphicData uri="http://schemas.openxmlformats.org/drawingml/2006/picture">
+                <pic:pic xmlns:pic="http://schemas.openxmlformats.org/drawingml/2006/picture">
+                  <pic:nvPicPr>
+                    <pic:cNvPr id="8" name="Imagen 8"/>
+                    <pic:cNvPicPr/>
+                  </pic:nvPicPr>
+                  <pic:blipFill>
+                    <a:blip r:embed="rId15">
+                      <a:extLst>
+                        <a:ext uri="{28A0092B-C50C-407E-A947-70E740481C1C}">
+                          <a14:useLocalDpi xmlns:a14="http://schemas.microsoft.com/office/drawing/2010/main" val="0"/>
+                        </a:ext>
+                      </a:extLst>
+                    </a:blip>
+                    <a:stretch>
+                      <a:fillRect/>
+                    </a:stretch>
+                  </pic:blipFill>
+                  <pic:spPr>
+                    <a:xfrm>
+                      <a:off x="0" y="0"/>
+                      <a:ext cx="2834867" cy="2034380"/>
+                    </a:xfrm>
+                    <a:prstGeom prst="rect">
+                      <a:avLst/>
+                    </a:prstGeom>
+                  </pic:spPr>
+                </pic:pic>
+              </a:graphicData>
+            </a:graphic>
+          </wp:inline>
+        </w:drawing>
+      </w:r>
+    </w:p>
+    <w:p>
+      <w:pPr>
+        <w:pStyle w:val="Prrafodelista"/>
         <w:numPr>
           <w:ilvl w:val="1"/>
           <w:numId w:val="5"/>
@@ -9629,7 +10596,77 @@
     </w:p>
     <w:p>
       <w:pPr>
-        <w:pStyle w:val="ListParagraph"/>
+        <w:pStyle w:val="Prrafodelista"/>
+        <w:rPr>
+          <w:rFonts w:ascii="Dax-Regular" w:hAnsi="Dax-Regular"/>
+          <w:lang w:val="es-419"/>
+        </w:rPr>
+      </w:pPr>
+      <w:r>
+        <w:rPr>
+          <w:rFonts w:ascii="Dax-Regular" w:hAnsi="Dax-Regular"/>
+          <w:noProof/>
+          <w:lang w:val="es-419"/>
+        </w:rPr>
+        <w:lastRenderedPageBreak/>
+        <w:drawing>
+          <wp:inline distT="0" distB="0" distL="0" distR="0" wp14:anchorId="6840D6D7" wp14:editId="36B8B508">
+            <wp:extent cx="2932851" cy="2131017"/>
+            <wp:effectExtent l="0" t="0" r="1270" b="3175"/>
+            <wp:docPr id="9" name="Imagen 9"/>
+            <wp:cNvGraphicFramePr>
+              <a:graphicFrameLocks xmlns:a="http://schemas.openxmlformats.org/drawingml/2006/main" noChangeAspect="1"/>
+            </wp:cNvGraphicFramePr>
+            <a:graphic xmlns:a="http://schemas.openxmlformats.org/drawingml/2006/main">
+              <a:graphicData uri="http://schemas.openxmlformats.org/drawingml/2006/picture">
+                <pic:pic xmlns:pic="http://schemas.openxmlformats.org/drawingml/2006/picture">
+                  <pic:nvPicPr>
+                    <pic:cNvPr id="9" name="Imagen 9"/>
+                    <pic:cNvPicPr/>
+                  </pic:nvPicPr>
+                  <pic:blipFill>
+                    <a:blip r:embed="rId16">
+                      <a:extLst>
+                        <a:ext uri="{28A0092B-C50C-407E-A947-70E740481C1C}">
+                          <a14:useLocalDpi xmlns:a14="http://schemas.microsoft.com/office/drawing/2010/main" val="0"/>
+                        </a:ext>
+                      </a:extLst>
+                    </a:blip>
+                    <a:stretch>
+                      <a:fillRect/>
+                    </a:stretch>
+                  </pic:blipFill>
+                  <pic:spPr>
+                    <a:xfrm>
+                      <a:off x="0" y="0"/>
+                      <a:ext cx="2939199" cy="2135629"/>
+                    </a:xfrm>
+                    <a:prstGeom prst="rect">
+                      <a:avLst/>
+                    </a:prstGeom>
+                  </pic:spPr>
+                </pic:pic>
+              </a:graphicData>
+            </a:graphic>
+          </wp:inline>
+        </w:drawing>
+      </w:r>
+    </w:p>
+    <w:p>
+      <w:pPr>
+        <w:pStyle w:val="Prrafodelista"/>
+        <w:spacing w:after="0"/>
+        <w:ind w:left="1440"/>
+        <w:jc w:val="both"/>
+        <w:rPr>
+          <w:rFonts w:ascii="Dax-Regular" w:hAnsi="Dax-Regular"/>
+          <w:lang w:val="es-419"/>
+        </w:rPr>
+      </w:pPr>
+    </w:p>
+    <w:p>
+      <w:pPr>
+        <w:pStyle w:val="Prrafodelista"/>
         <w:numPr>
           <w:ilvl w:val="1"/>
           <w:numId w:val="5"/>
@@ -9651,7 +10688,67 @@
     </w:p>
     <w:p>
       <w:pPr>
-        <w:pStyle w:val="ListParagraph"/>
+        <w:pStyle w:val="Prrafodelista"/>
+        <w:spacing w:after="0"/>
+        <w:ind w:left="1440"/>
+        <w:jc w:val="both"/>
+        <w:rPr>
+          <w:rFonts w:ascii="Dax-Regular" w:hAnsi="Dax-Regular"/>
+          <w:lang w:val="es-419"/>
+        </w:rPr>
+      </w:pPr>
+      <w:r>
+        <w:rPr>
+          <w:rFonts w:ascii="Dax-Regular" w:hAnsi="Dax-Regular"/>
+          <w:noProof/>
+          <w:lang w:val="es-419"/>
+        </w:rPr>
+        <w:drawing>
+          <wp:inline distT="0" distB="0" distL="0" distR="0" wp14:anchorId="564F3018" wp14:editId="6101BD10">
+            <wp:extent cx="3046303" cy="2200759"/>
+            <wp:effectExtent l="0" t="0" r="1905" b="0"/>
+            <wp:docPr id="10" name="Imagen 10"/>
+            <wp:cNvGraphicFramePr>
+              <a:graphicFrameLocks xmlns:a="http://schemas.openxmlformats.org/drawingml/2006/main" noChangeAspect="1"/>
+            </wp:cNvGraphicFramePr>
+            <a:graphic xmlns:a="http://schemas.openxmlformats.org/drawingml/2006/main">
+              <a:graphicData uri="http://schemas.openxmlformats.org/drawingml/2006/picture">
+                <pic:pic xmlns:pic="http://schemas.openxmlformats.org/drawingml/2006/picture">
+                  <pic:nvPicPr>
+                    <pic:cNvPr id="10" name="Imagen 10"/>
+                    <pic:cNvPicPr/>
+                  </pic:nvPicPr>
+                  <pic:blipFill>
+                    <a:blip r:embed="rId17">
+                      <a:extLst>
+                        <a:ext uri="{28A0092B-C50C-407E-A947-70E740481C1C}">
+                          <a14:useLocalDpi xmlns:a14="http://schemas.microsoft.com/office/drawing/2010/main" val="0"/>
+                        </a:ext>
+                      </a:extLst>
+                    </a:blip>
+                    <a:stretch>
+                      <a:fillRect/>
+                    </a:stretch>
+                  </pic:blipFill>
+                  <pic:spPr>
+                    <a:xfrm>
+                      <a:off x="0" y="0"/>
+                      <a:ext cx="3055952" cy="2207730"/>
+                    </a:xfrm>
+                    <a:prstGeom prst="rect">
+                      <a:avLst/>
+                    </a:prstGeom>
+                  </pic:spPr>
+                </pic:pic>
+              </a:graphicData>
+            </a:graphic>
+          </wp:inline>
+        </w:drawing>
+      </w:r>
+    </w:p>
+    <w:p>
+      <w:pPr>
+        <w:pStyle w:val="Prrafodelista"/>
         <w:numPr>
           <w:ilvl w:val="1"/>
           <w:numId w:val="5"/>
@@ -9673,7 +10770,76 @@
     </w:p>
     <w:p>
       <w:pPr>
-        <w:pStyle w:val="ListParagraph"/>
+        <w:pStyle w:val="Prrafodelista"/>
+        <w:rPr>
+          <w:rFonts w:ascii="Dax-Regular" w:hAnsi="Dax-Regular"/>
+          <w:lang w:val="es-419"/>
+        </w:rPr>
+      </w:pPr>
+      <w:r>
+        <w:rPr>
+          <w:rFonts w:ascii="Dax-Regular" w:hAnsi="Dax-Regular"/>
+          <w:noProof/>
+          <w:lang w:val="es-419"/>
+        </w:rPr>
+        <w:drawing>
+          <wp:inline distT="0" distB="0" distL="0" distR="0" wp14:anchorId="70AECD83" wp14:editId="6DC797A7">
+            <wp:extent cx="3379971" cy="2479729"/>
+            <wp:effectExtent l="0" t="0" r="0" b="0"/>
+            <wp:docPr id="11" name="Imagen 11"/>
+            <wp:cNvGraphicFramePr>
+              <a:graphicFrameLocks xmlns:a="http://schemas.openxmlformats.org/drawingml/2006/main" noChangeAspect="1"/>
+            </wp:cNvGraphicFramePr>
+            <a:graphic xmlns:a="http://schemas.openxmlformats.org/drawingml/2006/main">
+              <a:graphicData uri="http://schemas.openxmlformats.org/drawingml/2006/picture">
+                <pic:pic xmlns:pic="http://schemas.openxmlformats.org/drawingml/2006/picture">
+                  <pic:nvPicPr>
+                    <pic:cNvPr id="11" name="Imagen 11"/>
+                    <pic:cNvPicPr/>
+                  </pic:nvPicPr>
+                  <pic:blipFill>
+                    <a:blip r:embed="rId18">
+                      <a:extLst>
+                        <a:ext uri="{28A0092B-C50C-407E-A947-70E740481C1C}">
+                          <a14:useLocalDpi xmlns:a14="http://schemas.microsoft.com/office/drawing/2010/main" val="0"/>
+                        </a:ext>
+                      </a:extLst>
+                    </a:blip>
+                    <a:stretch>
+                      <a:fillRect/>
+                    </a:stretch>
+                  </pic:blipFill>
+                  <pic:spPr>
+                    <a:xfrm>
+                      <a:off x="0" y="0"/>
+                      <a:ext cx="3386403" cy="2484448"/>
+                    </a:xfrm>
+                    <a:prstGeom prst="rect">
+                      <a:avLst/>
+                    </a:prstGeom>
+                  </pic:spPr>
+                </pic:pic>
+              </a:graphicData>
+            </a:graphic>
+          </wp:inline>
+        </w:drawing>
+      </w:r>
+    </w:p>
+    <w:p>
+      <w:pPr>
+        <w:pStyle w:val="Prrafodelista"/>
+        <w:spacing w:after="0"/>
+        <w:ind w:left="1440"/>
+        <w:jc w:val="both"/>
+        <w:rPr>
+          <w:rFonts w:ascii="Dax-Regular" w:hAnsi="Dax-Regular"/>
+          <w:lang w:val="es-419"/>
+        </w:rPr>
+      </w:pPr>
+    </w:p>
+    <w:p>
+      <w:pPr>
+        <w:pStyle w:val="Prrafodelista"/>
         <w:numPr>
           <w:ilvl w:val="1"/>
           <w:numId w:val="5"/>
@@ -9695,7 +10861,68 @@
     </w:p>
     <w:p>
       <w:pPr>
-        <w:pStyle w:val="ListParagraph"/>
+        <w:pStyle w:val="Prrafodelista"/>
+        <w:spacing w:after="0"/>
+        <w:ind w:left="1440"/>
+        <w:jc w:val="both"/>
+        <w:rPr>
+          <w:rFonts w:ascii="Dax-Regular" w:hAnsi="Dax-Regular"/>
+          <w:lang w:val="es-419"/>
+        </w:rPr>
+      </w:pPr>
+      <w:r>
+        <w:rPr>
+          <w:rFonts w:ascii="Dax-Regular" w:hAnsi="Dax-Regular"/>
+          <w:noProof/>
+          <w:lang w:val="es-419"/>
+        </w:rPr>
+        <w:lastRenderedPageBreak/>
+        <w:drawing>
+          <wp:inline distT="0" distB="0" distL="0" distR="0" wp14:anchorId="25B70B40" wp14:editId="5D13EFB9">
+            <wp:extent cx="3293390" cy="2395097"/>
+            <wp:effectExtent l="0" t="0" r="0" b="5715"/>
+            <wp:docPr id="12" name="Imagen 12"/>
+            <wp:cNvGraphicFramePr>
+              <a:graphicFrameLocks xmlns:a="http://schemas.openxmlformats.org/drawingml/2006/main" noChangeAspect="1"/>
+            </wp:cNvGraphicFramePr>
+            <a:graphic xmlns:a="http://schemas.openxmlformats.org/drawingml/2006/main">
+              <a:graphicData uri="http://schemas.openxmlformats.org/drawingml/2006/picture">
+                <pic:pic xmlns:pic="http://schemas.openxmlformats.org/drawingml/2006/picture">
+                  <pic:nvPicPr>
+                    <pic:cNvPr id="12" name="Imagen 12"/>
+                    <pic:cNvPicPr/>
+                  </pic:nvPicPr>
+                  <pic:blipFill>
+                    <a:blip r:embed="rId19">
+                      <a:extLst>
+                        <a:ext uri="{28A0092B-C50C-407E-A947-70E740481C1C}">
+                          <a14:useLocalDpi xmlns:a14="http://schemas.microsoft.com/office/drawing/2010/main" val="0"/>
+                        </a:ext>
+                      </a:extLst>
+                    </a:blip>
+                    <a:stretch>
+                      <a:fillRect/>
+                    </a:stretch>
+                  </pic:blipFill>
+                  <pic:spPr>
+                    <a:xfrm>
+                      <a:off x="0" y="0"/>
+                      <a:ext cx="3299532" cy="2399564"/>
+                    </a:xfrm>
+                    <a:prstGeom prst="rect">
+                      <a:avLst/>
+                    </a:prstGeom>
+                  </pic:spPr>
+                </pic:pic>
+              </a:graphicData>
+            </a:graphic>
+          </wp:inline>
+        </w:drawing>
+      </w:r>
+    </w:p>
+    <w:p>
+      <w:pPr>
+        <w:pStyle w:val="Prrafodelista"/>
         <w:numPr>
           <w:ilvl w:val="1"/>
           <w:numId w:val="5"/>
@@ -9717,7 +10944,85 @@
     </w:p>
     <w:p>
       <w:pPr>
-        <w:pStyle w:val="ListParagraph"/>
+        <w:pStyle w:val="Prrafodelista"/>
+        <w:rPr>
+          <w:rFonts w:ascii="Dax-Regular" w:hAnsi="Dax-Regular"/>
+          <w:lang w:val="es-419"/>
+        </w:rPr>
+      </w:pPr>
+      <w:r>
+        <w:rPr>
+          <w:rFonts w:ascii="Dax-Regular" w:hAnsi="Dax-Regular"/>
+          <w:noProof/>
+          <w:lang w:val="es-419"/>
+        </w:rPr>
+        <w:drawing>
+          <wp:inline distT="0" distB="0" distL="0" distR="0" wp14:anchorId="08C73B68" wp14:editId="45970197">
+            <wp:extent cx="3239462" cy="2363492"/>
+            <wp:effectExtent l="0" t="0" r="0" b="0"/>
+            <wp:docPr id="13" name="Imagen 13"/>
+            <wp:cNvGraphicFramePr>
+              <a:graphicFrameLocks xmlns:a="http://schemas.openxmlformats.org/drawingml/2006/main" noChangeAspect="1"/>
+            </wp:cNvGraphicFramePr>
+            <a:graphic xmlns:a="http://schemas.openxmlformats.org/drawingml/2006/main">
+              <a:graphicData uri="http://schemas.openxmlformats.org/drawingml/2006/picture">
+                <pic:pic xmlns:pic="http://schemas.openxmlformats.org/drawingml/2006/picture">
+                  <pic:nvPicPr>
+                    <pic:cNvPr id="13" name="Imagen 13"/>
+                    <pic:cNvPicPr/>
+                  </pic:nvPicPr>
+                  <pic:blipFill>
+                    <a:blip r:embed="rId20">
+                      <a:extLst>
+                        <a:ext uri="{28A0092B-C50C-407E-A947-70E740481C1C}">
+                          <a14:useLocalDpi xmlns:a14="http://schemas.microsoft.com/office/drawing/2010/main" val="0"/>
+                        </a:ext>
+                      </a:extLst>
+                    </a:blip>
+                    <a:stretch>
+                      <a:fillRect/>
+                    </a:stretch>
+                  </pic:blipFill>
+                  <pic:spPr>
+                    <a:xfrm>
+                      <a:off x="0" y="0"/>
+                      <a:ext cx="3245389" cy="2367816"/>
+                    </a:xfrm>
+                    <a:prstGeom prst="rect">
+                      <a:avLst/>
+                    </a:prstGeom>
+                  </pic:spPr>
+                </pic:pic>
+              </a:graphicData>
+            </a:graphic>
+          </wp:inline>
+        </w:drawing>
+      </w:r>
+    </w:p>
+    <w:p>
+      <w:pPr>
+        <w:pStyle w:val="Prrafodelista"/>
+        <w:rPr>
+          <w:rFonts w:ascii="Dax-Regular" w:hAnsi="Dax-Regular"/>
+          <w:lang w:val="es-419"/>
+        </w:rPr>
+      </w:pPr>
+    </w:p>
+    <w:p>
+      <w:pPr>
+        <w:pStyle w:val="Prrafodelista"/>
+        <w:spacing w:after="0"/>
+        <w:ind w:left="1440"/>
+        <w:jc w:val="both"/>
+        <w:rPr>
+          <w:rFonts w:ascii="Dax-Regular" w:hAnsi="Dax-Regular"/>
+          <w:lang w:val="es-419"/>
+        </w:rPr>
+      </w:pPr>
+    </w:p>
+    <w:p>
+      <w:pPr>
+        <w:pStyle w:val="Prrafodelista"/>
         <w:numPr>
           <w:ilvl w:val="1"/>
           <w:numId w:val="5"/>
@@ -9739,7 +11044,67 @@
     </w:p>
     <w:p>
       <w:pPr>
-        <w:pStyle w:val="Heading1"/>
+        <w:pStyle w:val="Prrafodelista"/>
+        <w:spacing w:after="0"/>
+        <w:ind w:left="1440"/>
+        <w:jc w:val="both"/>
+        <w:rPr>
+          <w:rFonts w:ascii="Dax-Regular" w:hAnsi="Dax-Regular"/>
+          <w:lang w:val="es-419"/>
+        </w:rPr>
+      </w:pPr>
+      <w:r>
+        <w:rPr>
+          <w:rFonts w:ascii="Dax-Regular" w:hAnsi="Dax-Regular"/>
+          <w:noProof/>
+          <w:lang w:val="es-419"/>
+        </w:rPr>
+        <w:drawing>
+          <wp:inline distT="0" distB="0" distL="0" distR="0" wp14:anchorId="312B5AC3" wp14:editId="39EBA0B5">
+            <wp:extent cx="2911635" cy="2092271"/>
+            <wp:effectExtent l="0" t="0" r="0" b="3810"/>
+            <wp:docPr id="14" name="Imagen 14"/>
+            <wp:cNvGraphicFramePr>
+              <a:graphicFrameLocks xmlns:a="http://schemas.openxmlformats.org/drawingml/2006/main" noChangeAspect="1"/>
+            </wp:cNvGraphicFramePr>
+            <a:graphic xmlns:a="http://schemas.openxmlformats.org/drawingml/2006/main">
+              <a:graphicData uri="http://schemas.openxmlformats.org/drawingml/2006/picture">
+                <pic:pic xmlns:pic="http://schemas.openxmlformats.org/drawingml/2006/picture">
+                  <pic:nvPicPr>
+                    <pic:cNvPr id="14" name="Imagen 14"/>
+                    <pic:cNvPicPr/>
+                  </pic:nvPicPr>
+                  <pic:blipFill>
+                    <a:blip r:embed="rId21">
+                      <a:extLst>
+                        <a:ext uri="{28A0092B-C50C-407E-A947-70E740481C1C}">
+                          <a14:useLocalDpi xmlns:a14="http://schemas.microsoft.com/office/drawing/2010/main" val="0"/>
+                        </a:ext>
+                      </a:extLst>
+                    </a:blip>
+                    <a:stretch>
+                      <a:fillRect/>
+                    </a:stretch>
+                  </pic:blipFill>
+                  <pic:spPr>
+                    <a:xfrm>
+                      <a:off x="0" y="0"/>
+                      <a:ext cx="2920089" cy="2098346"/>
+                    </a:xfrm>
+                    <a:prstGeom prst="rect">
+                      <a:avLst/>
+                    </a:prstGeom>
+                  </pic:spPr>
+                </pic:pic>
+              </a:graphicData>
+            </a:graphic>
+          </wp:inline>
+        </w:drawing>
+      </w:r>
+    </w:p>
+    <w:p>
+      <w:pPr>
+        <w:pStyle w:val="Ttulo1"/>
         <w:rPr>
           <w:b/>
           <w:bCs/>
@@ -9759,7 +11124,7 @@
     </w:p>
     <w:p>
       <w:pPr>
-        <w:pStyle w:val="ListParagraph"/>
+        <w:pStyle w:val="Prrafodelista"/>
         <w:numPr>
           <w:ilvl w:val="0"/>
           <w:numId w:val="8"/>
@@ -9779,7 +11144,34 @@
     </w:p>
     <w:p>
       <w:pPr>
-        <w:pStyle w:val="ListParagraph"/>
+        <w:pStyle w:val="Prrafodelista"/>
+        <w:jc w:val="both"/>
+        <w:rPr>
+          <w:rFonts w:ascii="Dax-Regular" w:hAnsi="Dax-Regular"/>
+          <w:lang w:val="es-419"/>
+        </w:rPr>
+      </w:pPr>
+      <w:r>
+        <w:rPr>
+          <w:rFonts w:ascii="Dax-Regular" w:hAnsi="Dax-Regular"/>
+          <w:lang w:val="es-419"/>
+        </w:rPr>
+        <w:lastRenderedPageBreak/>
+        <w:t xml:space="preserve">El comportamiento de los algoritmos sí fue acorde a lo enunciado teóricamente, por ejemplo la linea de tendencia del QuickSort evidencia una complejidad de n^2 el cual va acorde a la complejidad en el peor caso. </w:t>
+      </w:r>
+    </w:p>
+    <w:p>
+      <w:pPr>
+        <w:pStyle w:val="Prrafodelista"/>
+        <w:rPr>
+          <w:rFonts w:ascii="Dax-Regular" w:hAnsi="Dax-Regular"/>
+          <w:lang w:val="es-419"/>
+        </w:rPr>
+      </w:pPr>
+    </w:p>
+    <w:p>
+      <w:pPr>
+        <w:pStyle w:val="Prrafodelista"/>
         <w:numPr>
           <w:ilvl w:val="0"/>
           <w:numId w:val="8"/>
@@ -9799,7 +11191,23 @@
     </w:p>
     <w:p>
       <w:pPr>
-        <w:pStyle w:val="ListParagraph"/>
+        <w:pStyle w:val="Prrafodelista"/>
+        <w:rPr>
+          <w:rFonts w:ascii="Dax-Regular" w:hAnsi="Dax-Regular"/>
+          <w:lang w:val="es-419"/>
+        </w:rPr>
+      </w:pPr>
+      <w:r>
+        <w:rPr>
+          <w:rFonts w:ascii="Dax-Regular" w:hAnsi="Dax-Regular"/>
+          <w:lang w:val="es-419"/>
+        </w:rPr>
+        <w:t>SI</w:t>
+      </w:r>
+    </w:p>
+    <w:p>
+      <w:pPr>
+        <w:pStyle w:val="Prrafodelista"/>
         <w:numPr>
           <w:ilvl w:val="0"/>
           <w:numId w:val="8"/>
@@ -9819,7 +11227,32 @@
     </w:p>
     <w:p>
       <w:pPr>
-        <w:pStyle w:val="ListParagraph"/>
+        <w:pStyle w:val="Prrafodelista"/>
+        <w:rPr>
+          <w:rFonts w:ascii="Dax-Regular" w:hAnsi="Dax-Regular"/>
+          <w:lang w:val="es-419"/>
+        </w:rPr>
+      </w:pPr>
+      <w:r>
+        <w:rPr>
+          <w:rFonts w:ascii="Dax-Regular" w:hAnsi="Dax-Regular"/>
+          <w:lang w:val="es-419"/>
+        </w:rPr>
+        <w:t>La cantidad de RAM, el procesador  y antigüedad del computador.</w:t>
+      </w:r>
+    </w:p>
+    <w:p>
+      <w:pPr>
+        <w:pStyle w:val="Prrafodelista"/>
+        <w:rPr>
+          <w:rFonts w:ascii="Dax-Regular" w:hAnsi="Dax-Regular"/>
+          <w:lang w:val="es-419"/>
+        </w:rPr>
+      </w:pPr>
+    </w:p>
+    <w:p>
+      <w:pPr>
+        <w:pStyle w:val="Prrafodelista"/>
         <w:numPr>
           <w:ilvl w:val="0"/>
           <w:numId w:val="8"/>
@@ -9839,7 +11272,41 @@
     </w:p>
     <w:p>
       <w:pPr>
-        <w:pStyle w:val="ListParagraph"/>
+        <w:pStyle w:val="Prrafodelista"/>
+        <w:jc w:val="both"/>
+        <w:rPr>
+          <w:rFonts w:ascii="Dax-Regular" w:hAnsi="Dax-Regular"/>
+          <w:lang w:val="es-419"/>
+        </w:rPr>
+      </w:pPr>
+      <w:r>
+        <w:rPr>
+          <w:rFonts w:ascii="Dax-Regular" w:hAnsi="Dax-Regular"/>
+          <w:lang w:val="es-419"/>
+        </w:rPr>
+        <w:t xml:space="preserve">En el caso del ArrayList, los dos algoritmos estuvieron muy parejos en cuanto a tiempo de ejecución, sin embargo el Merge fue levemente más rápido. En el caso del LinkedList el Merge fue considerablemente más rápido que el </w:t>
+      </w:r>
+      <w:r>
+        <w:rPr>
+          <w:rFonts w:ascii="Dax-Regular" w:hAnsi="Dax-Regular"/>
+          <w:lang w:val="es-419"/>
+        </w:rPr>
+        <w:t xml:space="preserve">QuickSort. </w:t>
+      </w:r>
+    </w:p>
+    <w:p>
+      <w:pPr>
+        <w:pStyle w:val="Prrafodelista"/>
+        <w:jc w:val="both"/>
+        <w:rPr>
+          <w:rFonts w:ascii="Dax-Regular" w:hAnsi="Dax-Regular"/>
+          <w:lang w:val="es-419"/>
+        </w:rPr>
+      </w:pPr>
+    </w:p>
+    <w:p>
+      <w:pPr>
+        <w:pStyle w:val="Prrafodelista"/>
         <w:numPr>
           <w:ilvl w:val="0"/>
           <w:numId w:val="8"/>
@@ -9856,6 +11323,136 @@
         </w:rPr>
         <w:t>Para el caso analizado de ordenamiento de los videos, teniendo en cuenta los resultados de tiempo reportados por todos los algoritmos de ordenamiento estudiados (iterativos y recursivos), proponga un ranking de los algoritmos de ordenamiento (de mayor eficiencia a menor eficiencia en tiempo) para ordenar la mayor cantidad de videos.</w:t>
       </w:r>
+    </w:p>
+    <w:p>
+      <w:pPr>
+        <w:ind w:left="360"/>
+        <w:rPr>
+          <w:rFonts w:ascii="Dax-Regular" w:hAnsi="Dax-Regular"/>
+          <w:lang w:val="es-419"/>
+        </w:rPr>
+      </w:pPr>
+      <w:r>
+        <w:rPr>
+          <w:rFonts w:ascii="Dax-Regular" w:hAnsi="Dax-Regular"/>
+          <w:lang w:val="es-419"/>
+        </w:rPr>
+        <w:t xml:space="preserve">Ranking de los algoritmos de ordenamiento (Mejor a Peor): </w:t>
+      </w:r>
+    </w:p>
+    <w:p>
+      <w:pPr>
+        <w:pStyle w:val="Prrafodelista"/>
+        <w:numPr>
+          <w:ilvl w:val="0"/>
+          <w:numId w:val="9"/>
+        </w:numPr>
+        <w:jc w:val="center"/>
+        <w:rPr>
+          <w:rFonts w:ascii="Dax-Regular" w:hAnsi="Dax-Regular"/>
+          <w:lang w:val="es-419"/>
+        </w:rPr>
+      </w:pPr>
+      <w:r>
+        <w:rPr>
+          <w:rFonts w:ascii="Dax-Regular" w:hAnsi="Dax-Regular"/>
+          <w:lang w:val="es-419"/>
+        </w:rPr>
+        <w:t>MergeSort</w:t>
+      </w:r>
+    </w:p>
+    <w:p>
+      <w:pPr>
+        <w:pStyle w:val="Prrafodelista"/>
+        <w:numPr>
+          <w:ilvl w:val="0"/>
+          <w:numId w:val="9"/>
+        </w:numPr>
+        <w:jc w:val="center"/>
+        <w:rPr>
+          <w:rFonts w:ascii="Dax-Regular" w:hAnsi="Dax-Regular"/>
+          <w:lang w:val="es-419"/>
+        </w:rPr>
+      </w:pPr>
+      <w:r>
+        <w:rPr>
+          <w:rFonts w:ascii="Dax-Regular" w:hAnsi="Dax-Regular"/>
+          <w:lang w:val="es-419"/>
+        </w:rPr>
+        <w:t>QuickSort</w:t>
+      </w:r>
+    </w:p>
+    <w:p>
+      <w:pPr>
+        <w:pStyle w:val="Prrafodelista"/>
+        <w:numPr>
+          <w:ilvl w:val="0"/>
+          <w:numId w:val="9"/>
+        </w:numPr>
+        <w:jc w:val="center"/>
+        <w:rPr>
+          <w:rFonts w:ascii="Dax-Regular" w:hAnsi="Dax-Regular"/>
+          <w:lang w:val="es-419"/>
+        </w:rPr>
+      </w:pPr>
+      <w:r>
+        <w:rPr>
+          <w:rFonts w:ascii="Dax-Regular" w:hAnsi="Dax-Regular"/>
+          <w:lang w:val="es-419"/>
+        </w:rPr>
+        <w:t>ShellSort</w:t>
+      </w:r>
+    </w:p>
+    <w:p>
+      <w:pPr>
+        <w:pStyle w:val="Prrafodelista"/>
+        <w:numPr>
+          <w:ilvl w:val="0"/>
+          <w:numId w:val="9"/>
+        </w:numPr>
+        <w:jc w:val="center"/>
+        <w:rPr>
+          <w:rFonts w:ascii="Dax-Regular" w:hAnsi="Dax-Regular"/>
+          <w:lang w:val="es-419"/>
+        </w:rPr>
+      </w:pPr>
+      <w:r>
+        <w:rPr>
+          <w:rFonts w:ascii="Dax-Regular" w:hAnsi="Dax-Regular"/>
+          <w:lang w:val="es-419"/>
+        </w:rPr>
+        <w:t>InsertionSort</w:t>
+      </w:r>
+    </w:p>
+    <w:p>
+      <w:pPr>
+        <w:pStyle w:val="Prrafodelista"/>
+        <w:numPr>
+          <w:ilvl w:val="0"/>
+          <w:numId w:val="9"/>
+        </w:numPr>
+        <w:jc w:val="center"/>
+        <w:rPr>
+          <w:rFonts w:ascii="Dax-Regular" w:hAnsi="Dax-Regular"/>
+          <w:lang w:val="es-419"/>
+        </w:rPr>
+      </w:pPr>
+      <w:r>
+        <w:rPr>
+          <w:rFonts w:ascii="Dax-Regular" w:hAnsi="Dax-Regular"/>
+          <w:lang w:val="es-419"/>
+        </w:rPr>
+        <w:t>SelectionSort</w:t>
+      </w:r>
+    </w:p>
+    <w:p>
+      <w:pPr>
+        <w:ind w:left="360"/>
+        <w:rPr>
+          <w:rFonts w:ascii="Dax-Regular" w:hAnsi="Dax-Regular"/>
+          <w:lang w:val="es-419"/>
+        </w:rPr>
+      </w:pPr>
     </w:p>
     <w:p>
       <w:pPr>
@@ -9906,7 +11503,7 @@
         <w:ind w:left="720" w:hanging="360"/>
       </w:pPr>
     </w:lvl>
-    <w:lvl w:ilvl="1" w:tplc="04090019" w:tentative="1">
+    <w:lvl w:ilvl="1" w:tplc="04090019">
       <w:start w:val="1"/>
       <w:numFmt w:val="lowerLetter"/>
       <w:lvlText w:val="%2."/>
@@ -10093,6 +11690,95 @@
     </w:lvl>
   </w:abstractNum>
   <w:abstractNum w:abstractNumId="2" w15:restartNumberingAfterBreak="0">
+    <w:nsid w:val="22C237B6"/>
+    <w:multiLevelType w:val="hybridMultilevel"/>
+    <w:tmpl w:val="8AE4C508"/>
+    <w:lvl w:ilvl="0" w:tplc="080A000F">
+      <w:start w:val="1"/>
+      <w:numFmt w:val="decimal"/>
+      <w:lvlText w:val="%1."/>
+      <w:lvlJc w:val="left"/>
+      <w:pPr>
+        <w:ind w:left="720" w:hanging="360"/>
+      </w:pPr>
+      <w:rPr>
+        <w:rFonts w:hint="default"/>
+      </w:rPr>
+    </w:lvl>
+    <w:lvl w:ilvl="1" w:tplc="080A0019" w:tentative="1">
+      <w:start w:val="1"/>
+      <w:numFmt w:val="lowerLetter"/>
+      <w:lvlText w:val="%2."/>
+      <w:lvlJc w:val="left"/>
+      <w:pPr>
+        <w:ind w:left="1440" w:hanging="360"/>
+      </w:pPr>
+    </w:lvl>
+    <w:lvl w:ilvl="2" w:tplc="080A001B" w:tentative="1">
+      <w:start w:val="1"/>
+      <w:numFmt w:val="lowerRoman"/>
+      <w:lvlText w:val="%3."/>
+      <w:lvlJc w:val="right"/>
+      <w:pPr>
+        <w:ind w:left="2160" w:hanging="180"/>
+      </w:pPr>
+    </w:lvl>
+    <w:lvl w:ilvl="3" w:tplc="080A000F" w:tentative="1">
+      <w:start w:val="1"/>
+      <w:numFmt w:val="decimal"/>
+      <w:lvlText w:val="%4."/>
+      <w:lvlJc w:val="left"/>
+      <w:pPr>
+        <w:ind w:left="2880" w:hanging="360"/>
+      </w:pPr>
+    </w:lvl>
+    <w:lvl w:ilvl="4" w:tplc="080A0019" w:tentative="1">
+      <w:start w:val="1"/>
+      <w:numFmt w:val="lowerLetter"/>
+      <w:lvlText w:val="%5."/>
+      <w:lvlJc w:val="left"/>
+      <w:pPr>
+        <w:ind w:left="3600" w:hanging="360"/>
+      </w:pPr>
+    </w:lvl>
+    <w:lvl w:ilvl="5" w:tplc="080A001B" w:tentative="1">
+      <w:start w:val="1"/>
+      <w:numFmt w:val="lowerRoman"/>
+      <w:lvlText w:val="%6."/>
+      <w:lvlJc w:val="right"/>
+      <w:pPr>
+        <w:ind w:left="4320" w:hanging="180"/>
+      </w:pPr>
+    </w:lvl>
+    <w:lvl w:ilvl="6" w:tplc="080A000F" w:tentative="1">
+      <w:start w:val="1"/>
+      <w:numFmt w:val="decimal"/>
+      <w:lvlText w:val="%7."/>
+      <w:lvlJc w:val="left"/>
+      <w:pPr>
+        <w:ind w:left="5040" w:hanging="360"/>
+      </w:pPr>
+    </w:lvl>
+    <w:lvl w:ilvl="7" w:tplc="080A0019" w:tentative="1">
+      <w:start w:val="1"/>
+      <w:numFmt w:val="lowerLetter"/>
+      <w:lvlText w:val="%8."/>
+      <w:lvlJc w:val="left"/>
+      <w:pPr>
+        <w:ind w:left="5760" w:hanging="360"/>
+      </w:pPr>
+    </w:lvl>
+    <w:lvl w:ilvl="8" w:tplc="080A001B" w:tentative="1">
+      <w:start w:val="1"/>
+      <w:numFmt w:val="lowerRoman"/>
+      <w:lvlText w:val="%9."/>
+      <w:lvlJc w:val="right"/>
+      <w:pPr>
+        <w:ind w:left="6480" w:hanging="180"/>
+      </w:pPr>
+    </w:lvl>
+  </w:abstractNum>
+  <w:abstractNum w:abstractNumId="3" w15:restartNumberingAfterBreak="0">
     <w:nsid w:val="29D34659"/>
     <w:multiLevelType w:val="hybridMultilevel"/>
     <w:tmpl w:val="4240E0E6"/>
@@ -10181,7 +11867,7 @@
       </w:pPr>
     </w:lvl>
   </w:abstractNum>
-  <w:abstractNum w:abstractNumId="3" w15:restartNumberingAfterBreak="0">
+  <w:abstractNum w:abstractNumId="4" w15:restartNumberingAfterBreak="0">
     <w:nsid w:val="37FB6924"/>
     <w:multiLevelType w:val="hybridMultilevel"/>
     <w:tmpl w:val="94EA709A"/>
@@ -10273,7 +11959,7 @@
       </w:pPr>
     </w:lvl>
   </w:abstractNum>
-  <w:abstractNum w:abstractNumId="4" w15:restartNumberingAfterBreak="0">
+  <w:abstractNum w:abstractNumId="5" w15:restartNumberingAfterBreak="0">
     <w:nsid w:val="446D4DDB"/>
     <w:multiLevelType w:val="multilevel"/>
     <w:tmpl w:val="0409001D"/>
@@ -10386,7 +12072,7 @@
       </w:rPr>
     </w:lvl>
   </w:abstractNum>
-  <w:abstractNum w:abstractNumId="5" w15:restartNumberingAfterBreak="0">
+  <w:abstractNum w:abstractNumId="6" w15:restartNumberingAfterBreak="0">
     <w:nsid w:val="48077949"/>
     <w:multiLevelType w:val="hybridMultilevel"/>
     <w:tmpl w:val="230E49A2"/>
@@ -10475,7 +12161,7 @@
       </w:pPr>
     </w:lvl>
   </w:abstractNum>
-  <w:abstractNum w:abstractNumId="6" w15:restartNumberingAfterBreak="0">
+  <w:abstractNum w:abstractNumId="7" w15:restartNumberingAfterBreak="0">
     <w:nsid w:val="5B290FCB"/>
     <w:multiLevelType w:val="hybridMultilevel"/>
     <w:tmpl w:val="230E49A2"/>
@@ -10564,7 +12250,7 @@
       </w:pPr>
     </w:lvl>
   </w:abstractNum>
-  <w:abstractNum w:abstractNumId="7" w15:restartNumberingAfterBreak="0">
+  <w:abstractNum w:abstractNumId="8" w15:restartNumberingAfterBreak="0">
     <w:nsid w:val="62CC7790"/>
     <w:multiLevelType w:val="hybridMultilevel"/>
     <w:tmpl w:val="324E3F1A"/>
@@ -10651,28 +12337,31 @@
     </w:lvl>
   </w:abstractNum>
   <w:num w:numId="1">
-    <w:abstractNumId w:val="4"/>
+    <w:abstractNumId w:val="5"/>
   </w:num>
   <w:num w:numId="2">
-    <w:abstractNumId w:val="5"/>
+    <w:abstractNumId w:val="6"/>
   </w:num>
   <w:num w:numId="3">
-    <w:abstractNumId w:val="6"/>
+    <w:abstractNumId w:val="7"/>
   </w:num>
   <w:num w:numId="4">
-    <w:abstractNumId w:val="2"/>
+    <w:abstractNumId w:val="3"/>
   </w:num>
   <w:num w:numId="5">
     <w:abstractNumId w:val="1"/>
   </w:num>
   <w:num w:numId="6">
-    <w:abstractNumId w:val="3"/>
+    <w:abstractNumId w:val="4"/>
   </w:num>
   <w:num w:numId="7">
-    <w:abstractNumId w:val="7"/>
+    <w:abstractNumId w:val="8"/>
   </w:num>
   <w:num w:numId="8">
     <w:abstractNumId w:val="0"/>
+  </w:num>
+  <w:num w:numId="9">
+    <w:abstractNumId w:val="2"/>
   </w:num>
 </w:numbering>
 </file>
@@ -11080,11 +12769,11 @@
       <w:noProof/>
     </w:rPr>
   </w:style>
-  <w:style w:type="paragraph" w:styleId="Heading1">
+  <w:style w:type="paragraph" w:styleId="Ttulo1">
     <w:name w:val="heading 1"/>
     <w:basedOn w:val="Normal"/>
     <w:next w:val="Normal"/>
-    <w:link w:val="Heading1Char"/>
+    <w:link w:val="Ttulo1Car"/>
     <w:uiPriority w:val="9"/>
     <w:qFormat/>
     <w:rsid w:val="001826C9"/>
@@ -11101,11 +12790,11 @@
       <w:szCs w:val="32"/>
     </w:rPr>
   </w:style>
-  <w:style w:type="paragraph" w:styleId="Heading2">
+  <w:style w:type="paragraph" w:styleId="Ttulo2">
     <w:name w:val="heading 2"/>
     <w:basedOn w:val="Normal"/>
     <w:next w:val="Normal"/>
-    <w:link w:val="Heading2Char"/>
+    <w:link w:val="Ttulo2Car"/>
     <w:uiPriority w:val="9"/>
     <w:unhideWhenUsed/>
     <w:qFormat/>
@@ -11123,13 +12812,13 @@
       <w:szCs w:val="26"/>
     </w:rPr>
   </w:style>
-  <w:style w:type="character" w:default="1" w:styleId="DefaultParagraphFont">
+  <w:style w:type="character" w:default="1" w:styleId="Fuentedeprrafopredeter">
     <w:name w:val="Default Paragraph Font"/>
     <w:uiPriority w:val="1"/>
     <w:semiHidden/>
     <w:unhideWhenUsed/>
   </w:style>
-  <w:style w:type="table" w:default="1" w:styleId="TableNormal">
+  <w:style w:type="table" w:default="1" w:styleId="Tablanormal">
     <w:name w:val="Normal Table"/>
     <w:uiPriority w:val="99"/>
     <w:semiHidden/>
@@ -11144,17 +12833,17 @@
       </w:tblCellMar>
     </w:tblPr>
   </w:style>
-  <w:style w:type="numbering" w:default="1" w:styleId="NoList">
+  <w:style w:type="numbering" w:default="1" w:styleId="Sinlista">
     <w:name w:val="No List"/>
     <w:uiPriority w:val="99"/>
     <w:semiHidden/>
     <w:unhideWhenUsed/>
   </w:style>
-  <w:style w:type="paragraph" w:styleId="Title">
+  <w:style w:type="paragraph" w:styleId="Ttulo">
     <w:name w:val="Title"/>
     <w:basedOn w:val="Normal"/>
     <w:next w:val="Normal"/>
-    <w:link w:val="TitleChar"/>
+    <w:link w:val="TtuloCar"/>
     <w:uiPriority w:val="10"/>
     <w:qFormat/>
     <w:rsid w:val="00BA3B38"/>
@@ -11170,10 +12859,10 @@
       <w:szCs w:val="56"/>
     </w:rPr>
   </w:style>
-  <w:style w:type="character" w:customStyle="1" w:styleId="TitleChar">
-    <w:name w:val="Title Char"/>
-    <w:basedOn w:val="DefaultParagraphFont"/>
-    <w:link w:val="Title"/>
+  <w:style w:type="character" w:customStyle="1" w:styleId="TtuloCar">
+    <w:name w:val="Título Car"/>
+    <w:basedOn w:val="Fuentedeprrafopredeter"/>
+    <w:link w:val="Ttulo"/>
     <w:uiPriority w:val="10"/>
     <w:rsid w:val="00BA3B38"/>
     <w:rPr>
@@ -11185,7 +12874,7 @@
       <w:szCs w:val="56"/>
     </w:rPr>
   </w:style>
-  <w:style w:type="paragraph" w:styleId="ListParagraph">
+  <w:style w:type="paragraph" w:styleId="Prrafodelista">
     <w:name w:val="List Paragraph"/>
     <w:basedOn w:val="Normal"/>
     <w:uiPriority w:val="34"/>
@@ -11199,7 +12888,7 @@
       <w:noProof w:val="0"/>
     </w:rPr>
   </w:style>
-  <w:style w:type="paragraph" w:styleId="Caption">
+  <w:style w:type="paragraph" w:styleId="Descripcin">
     <w:name w:val="caption"/>
     <w:basedOn w:val="Normal"/>
     <w:next w:val="Normal"/>
@@ -11219,9 +12908,9 @@
       <w:szCs w:val="18"/>
     </w:rPr>
   </w:style>
-  <w:style w:type="table" w:styleId="GridTable2">
+  <w:style w:type="table" w:styleId="Tabladecuadrcula2">
     <w:name w:val="Grid Table 2"/>
-    <w:basedOn w:val="TableNormal"/>
+    <w:basedOn w:val="Tablanormal"/>
     <w:uiPriority w:val="47"/>
     <w:rsid w:val="005C50D1"/>
     <w:pPr>
@@ -11294,9 +12983,9 @@
       </w:tcPr>
     </w:tblStylePr>
   </w:style>
-  <w:style w:type="table" w:styleId="GridTable2-Accent3">
+  <w:style w:type="table" w:styleId="Tablaconcuadrcula2-nfasis3">
     <w:name w:val="Grid Table 2 Accent 3"/>
-    <w:basedOn w:val="TableNormal"/>
+    <w:basedOn w:val="Tablanormal"/>
     <w:uiPriority w:val="47"/>
     <w:rsid w:val="00392066"/>
     <w:pPr>
@@ -11369,10 +13058,10 @@
       </w:tcPr>
     </w:tblStylePr>
   </w:style>
-  <w:style w:type="character" w:customStyle="1" w:styleId="Heading1Char">
-    <w:name w:val="Heading 1 Char"/>
-    <w:basedOn w:val="DefaultParagraphFont"/>
-    <w:link w:val="Heading1"/>
+  <w:style w:type="character" w:customStyle="1" w:styleId="Ttulo1Car">
+    <w:name w:val="Título 1 Car"/>
+    <w:basedOn w:val="Fuentedeprrafopredeter"/>
+    <w:link w:val="Ttulo1"/>
     <w:uiPriority w:val="9"/>
     <w:rsid w:val="001826C9"/>
     <w:rPr>
@@ -11383,10 +13072,10 @@
       <w:szCs w:val="32"/>
     </w:rPr>
   </w:style>
-  <w:style w:type="character" w:customStyle="1" w:styleId="Heading2Char">
-    <w:name w:val="Heading 2 Char"/>
-    <w:basedOn w:val="DefaultParagraphFont"/>
-    <w:link w:val="Heading2"/>
+  <w:style w:type="character" w:customStyle="1" w:styleId="Ttulo2Car">
+    <w:name w:val="Título 2 Car"/>
+    <w:basedOn w:val="Fuentedeprrafopredeter"/>
+    <w:link w:val="Ttulo2"/>
     <w:uiPriority w:val="9"/>
     <w:rsid w:val="001826C9"/>
     <w:rPr>
@@ -11696,12 +13385,9 @@
 </file>
 
 <file path=customXml/item1.xml><?xml version="1.0" encoding="utf-8"?>
-<?mso-contentType ?>
-<FormTemplates xmlns="http://schemas.microsoft.com/sharepoint/v3/contenttype/forms">
-  <Display>DocumentLibraryForm</Display>
-  <Edit>DocumentLibraryForm</Edit>
-  <New>DocumentLibraryForm</New>
-</FormTemplates>
+<p:properties xmlns:p="http://schemas.microsoft.com/office/2006/metadata/properties" xmlns:xsi="http://www.w3.org/2001/XMLSchema-instance" xmlns:pc="http://schemas.microsoft.com/office/infopath/2007/PartnerControls">
+  <documentManagement/>
+</p:properties>
 </file>
 
 <file path=customXml/item2.xml><?xml version="1.0" encoding="utf-8"?>
@@ -11916,15 +13602,19 @@
 </file>
 
 <file path=customXml/item3.xml><?xml version="1.0" encoding="utf-8"?>
-<p:properties xmlns:p="http://schemas.microsoft.com/office/2006/metadata/properties" xmlns:xsi="http://www.w3.org/2001/XMLSchema-instance" xmlns:pc="http://schemas.microsoft.com/office/infopath/2007/PartnerControls">
-  <documentManagement/>
-</p:properties>
+<?mso-contentType ?>
+<FormTemplates xmlns="http://schemas.microsoft.com/sharepoint/v3/contenttype/forms">
+  <Display>DocumentLibraryForm</Display>
+  <Edit>DocumentLibraryForm</Edit>
+  <New>DocumentLibraryForm</New>
+</FormTemplates>
 </file>
 
 <file path=customXml/itemProps1.xml><?xml version="1.0" encoding="utf-8"?>
-<ds:datastoreItem xmlns:ds="http://schemas.openxmlformats.org/officeDocument/2006/customXml" ds:itemID="{7DBE8262-9C92-4A1B-85FF-A533173B85D6}">
+<ds:datastoreItem xmlns:ds="http://schemas.openxmlformats.org/officeDocument/2006/customXml" ds:itemID="{D8D55360-DA4E-4EE6-A532-0D8BE99E30A4}">
   <ds:schemaRefs>
-    <ds:schemaRef ds:uri="http://schemas.microsoft.com/sharepoint/v3/contenttype/forms"/>
+    <ds:schemaRef ds:uri="http://schemas.microsoft.com/office/2006/metadata/properties"/>
+    <ds:schemaRef ds:uri="http://schemas.microsoft.com/office/infopath/2007/PartnerControls"/>
   </ds:schemaRefs>
 </ds:datastoreItem>
 </file>
@@ -11949,10 +13639,9 @@
 </file>
 
 <file path=customXml/itemProps3.xml><?xml version="1.0" encoding="utf-8"?>
-<ds:datastoreItem xmlns:ds="http://schemas.openxmlformats.org/officeDocument/2006/customXml" ds:itemID="{D8D55360-DA4E-4EE6-A532-0D8BE99E30A4}">
+<ds:datastoreItem xmlns:ds="http://schemas.openxmlformats.org/officeDocument/2006/customXml" ds:itemID="{7DBE8262-9C92-4A1B-85FF-A533173B85D6}">
   <ds:schemaRefs>
-    <ds:schemaRef ds:uri="http://schemas.microsoft.com/office/2006/metadata/properties"/>
-    <ds:schemaRef ds:uri="http://schemas.microsoft.com/office/infopath/2007/PartnerControls"/>
+    <ds:schemaRef ds:uri="http://schemas.microsoft.com/sharepoint/v3/contenttype/forms"/>
   </ds:schemaRefs>
 </ds:datastoreItem>
 </file>
</xml_diff>